<commit_message>
Konzept und letzte Korrekturen
</commit_message>
<xml_diff>
--- a/konzept/Anleitung.docx
+++ b/konzept/Anleitung.docx
@@ -4,20 +4,512 @@
   <w:body>
     <w:p>
       <w:pPr>
+        <w:tabs>
+          <w:tab w:val="left" w:pos="8184"/>
+        </w:tabs>
+        <w:rPr>
+          <w:color w:val="808080" w:themeColor="background1" w:themeShade="80"/>
+        </w:rPr>
+      </w:pPr>
+    </w:p>
+    <w:p>
+      <w:pPr>
+        <w:jc w:val="center"/>
+        <w:rPr>
+          <w:sz w:val="96"/>
+          <w:szCs w:val="96"/>
+        </w:rPr>
+      </w:pPr>
+      <w:bookmarkStart w:id="0" w:name="_Hlk95776595"/>
+      <w:r>
+        <w:rPr>
+          <w:sz w:val="96"/>
+          <w:szCs w:val="96"/>
+        </w:rPr>
+        <w:t>ANLEITUNG</w:t>
+      </w:r>
+    </w:p>
+    <w:p>
+      <w:pPr>
+        <w:jc w:val="right"/>
+        <w:rPr>
+          <w:color w:val="808080" w:themeColor="background1" w:themeShade="80"/>
+        </w:rPr>
+      </w:pPr>
+    </w:p>
+    <w:p>
+      <w:pPr>
+        <w:jc w:val="right"/>
+        <w:rPr>
+          <w:color w:val="808080" w:themeColor="background1" w:themeShade="80"/>
+        </w:rPr>
+      </w:pPr>
+      <w:r>
+        <w:rPr>
+          <w:noProof/>
+        </w:rPr>
+        <w:drawing>
+          <wp:anchor distT="0" distB="0" distL="114300" distR="114300" simplePos="0" relativeHeight="251840512" behindDoc="1" locked="0" layoutInCell="1" allowOverlap="1" wp14:anchorId="11A6283E" wp14:editId="65CBD105">
+            <wp:simplePos x="0" y="0"/>
+            <wp:positionH relativeFrom="column">
+              <wp:posOffset>772795</wp:posOffset>
+            </wp:positionH>
+            <wp:positionV relativeFrom="paragraph">
+              <wp:posOffset>278765</wp:posOffset>
+            </wp:positionV>
+            <wp:extent cx="4235630" cy="3682365"/>
+            <wp:effectExtent l="0" t="0" r="0" b="0"/>
+            <wp:wrapTight wrapText="bothSides">
+              <wp:wrapPolygon edited="0">
+                <wp:start x="8064" y="1900"/>
+                <wp:lineTo x="5052" y="2905"/>
+                <wp:lineTo x="3886" y="3464"/>
+                <wp:lineTo x="3692" y="4246"/>
+                <wp:lineTo x="3789" y="5699"/>
+                <wp:lineTo x="2526" y="5922"/>
+                <wp:lineTo x="1554" y="6705"/>
+                <wp:lineTo x="1554" y="7487"/>
+                <wp:lineTo x="583" y="8492"/>
+                <wp:lineTo x="389" y="8828"/>
+                <wp:lineTo x="389" y="9275"/>
+                <wp:lineTo x="0" y="9945"/>
+                <wp:lineTo x="0" y="11845"/>
+                <wp:lineTo x="389" y="12850"/>
+                <wp:lineTo x="291" y="13856"/>
+                <wp:lineTo x="486" y="14638"/>
+                <wp:lineTo x="2915" y="16426"/>
+                <wp:lineTo x="3983" y="18214"/>
+                <wp:lineTo x="6023" y="20002"/>
+                <wp:lineTo x="6121" y="20226"/>
+                <wp:lineTo x="9132" y="21343"/>
+                <wp:lineTo x="9618" y="21455"/>
+                <wp:lineTo x="12630" y="21455"/>
+                <wp:lineTo x="13504" y="21343"/>
+                <wp:lineTo x="18847" y="20226"/>
+                <wp:lineTo x="19139" y="20002"/>
+                <wp:lineTo x="20402" y="18549"/>
+                <wp:lineTo x="20499" y="18214"/>
+                <wp:lineTo x="21276" y="16426"/>
+                <wp:lineTo x="21470" y="15532"/>
+                <wp:lineTo x="21470" y="12962"/>
+                <wp:lineTo x="21276" y="11063"/>
+                <wp:lineTo x="20013" y="9275"/>
+                <wp:lineTo x="19333" y="7487"/>
+                <wp:lineTo x="19430" y="6705"/>
+                <wp:lineTo x="18459" y="5699"/>
+                <wp:lineTo x="17682" y="5364"/>
+                <wp:lineTo x="16904" y="4470"/>
+                <wp:lineTo x="15836" y="3911"/>
+                <wp:lineTo x="15933" y="3352"/>
+                <wp:lineTo x="13893" y="2682"/>
+                <wp:lineTo x="9715" y="1900"/>
+                <wp:lineTo x="8064" y="1900"/>
+              </wp:wrapPolygon>
+            </wp:wrapTight>
+            <wp:docPr id="13" name="Grafik 13"/>
+            <wp:cNvGraphicFramePr>
+              <a:graphicFrameLocks xmlns:a="http://schemas.openxmlformats.org/drawingml/2006/main" noChangeAspect="1"/>
+            </wp:cNvGraphicFramePr>
+            <a:graphic xmlns:a="http://schemas.openxmlformats.org/drawingml/2006/main">
+              <a:graphicData uri="http://schemas.openxmlformats.org/drawingml/2006/picture">
+                <pic:pic xmlns:pic="http://schemas.openxmlformats.org/drawingml/2006/picture">
+                  <pic:nvPicPr>
+                    <pic:cNvPr id="0" name="Picture 3"/>
+                    <pic:cNvPicPr>
+                      <a:picLocks noChangeAspect="1" noChangeArrowheads="1"/>
+                    </pic:cNvPicPr>
+                  </pic:nvPicPr>
+                  <pic:blipFill>
+                    <a:blip r:embed="rId7" cstate="print">
+                      <a:extLst>
+                        <a:ext uri="{28A0092B-C50C-407E-A947-70E740481C1C}">
+                          <a14:useLocalDpi xmlns:a14="http://schemas.microsoft.com/office/drawing/2010/main" val="0"/>
+                        </a:ext>
+                      </a:extLst>
+                    </a:blip>
+                    <a:srcRect/>
+                    <a:stretch>
+                      <a:fillRect/>
+                    </a:stretch>
+                  </pic:blipFill>
+                  <pic:spPr bwMode="auto">
+                    <a:xfrm>
+                      <a:off x="0" y="0"/>
+                      <a:ext cx="4235630" cy="3682365"/>
+                    </a:xfrm>
+                    <a:prstGeom prst="rect">
+                      <a:avLst/>
+                    </a:prstGeom>
+                    <a:noFill/>
+                    <a:ln>
+                      <a:noFill/>
+                    </a:ln>
+                  </pic:spPr>
+                </pic:pic>
+              </a:graphicData>
+            </a:graphic>
+          </wp:anchor>
+        </w:drawing>
+      </w:r>
+    </w:p>
+    <w:p>
+      <w:pPr>
+        <w:jc w:val="right"/>
+        <w:rPr>
+          <w:color w:val="808080" w:themeColor="background1" w:themeShade="80"/>
+        </w:rPr>
+      </w:pPr>
+    </w:p>
+    <w:p>
+      <w:pPr>
+        <w:jc w:val="right"/>
+        <w:rPr>
+          <w:color w:val="808080" w:themeColor="background1" w:themeShade="80"/>
+        </w:rPr>
+      </w:pPr>
+    </w:p>
+    <w:p>
+      <w:pPr>
+        <w:jc w:val="right"/>
+        <w:rPr>
+          <w:color w:val="808080" w:themeColor="background1" w:themeShade="80"/>
+        </w:rPr>
+      </w:pPr>
+    </w:p>
+    <w:p>
+      <w:pPr>
+        <w:jc w:val="right"/>
+        <w:rPr>
+          <w:color w:val="808080" w:themeColor="background1" w:themeShade="80"/>
+        </w:rPr>
+      </w:pPr>
+    </w:p>
+    <w:p>
+      <w:pPr>
+        <w:jc w:val="right"/>
+        <w:rPr>
+          <w:color w:val="808080" w:themeColor="background1" w:themeShade="80"/>
+        </w:rPr>
+      </w:pPr>
+    </w:p>
+    <w:p>
+      <w:pPr>
+        <w:jc w:val="right"/>
+        <w:rPr>
+          <w:color w:val="808080" w:themeColor="background1" w:themeShade="80"/>
+        </w:rPr>
+      </w:pPr>
+    </w:p>
+    <w:p>
+      <w:pPr>
+        <w:jc w:val="right"/>
+        <w:rPr>
+          <w:color w:val="808080" w:themeColor="background1" w:themeShade="80"/>
+        </w:rPr>
+      </w:pPr>
+    </w:p>
+    <w:p>
+      <w:pPr>
+        <w:jc w:val="right"/>
+        <w:rPr>
+          <w:color w:val="808080" w:themeColor="background1" w:themeShade="80"/>
+        </w:rPr>
+      </w:pPr>
+    </w:p>
+    <w:p>
+      <w:pPr>
+        <w:jc w:val="right"/>
+        <w:rPr>
+          <w:color w:val="808080" w:themeColor="background1" w:themeShade="80"/>
+        </w:rPr>
+      </w:pPr>
+    </w:p>
+    <w:p>
+      <w:pPr>
+        <w:jc w:val="right"/>
+        <w:rPr>
+          <w:color w:val="808080" w:themeColor="background1" w:themeShade="80"/>
+        </w:rPr>
+      </w:pPr>
+    </w:p>
+    <w:p>
+      <w:pPr>
+        <w:jc w:val="right"/>
+        <w:rPr>
+          <w:color w:val="808080" w:themeColor="background1" w:themeShade="80"/>
+        </w:rPr>
+      </w:pPr>
+    </w:p>
+    <w:p>
+      <w:pPr>
+        <w:jc w:val="right"/>
+        <w:rPr>
+          <w:color w:val="808080" w:themeColor="background1" w:themeShade="80"/>
+        </w:rPr>
+      </w:pPr>
+    </w:p>
+    <w:p>
+      <w:pPr>
+        <w:jc w:val="center"/>
         <w:rPr>
           <w:b/>
           <w:bCs/>
-        </w:rPr>
-      </w:pPr>
-      <w:r>
+          <w:color w:val="808080" w:themeColor="background1" w:themeShade="80"/>
+          <w:sz w:val="36"/>
+          <w:szCs w:val="36"/>
+        </w:rPr>
+      </w:pPr>
+    </w:p>
+    <w:p>
+      <w:pPr>
+        <w:jc w:val="center"/>
+        <w:rPr>
+          <w:b/>
+          <w:bCs/>
+          <w:color w:val="808080" w:themeColor="background1" w:themeShade="80"/>
+          <w:sz w:val="36"/>
+          <w:szCs w:val="36"/>
+        </w:rPr>
+      </w:pPr>
+    </w:p>
+    <w:p>
+      <w:pPr>
+        <w:jc w:val="center"/>
+        <w:rPr>
+          <w:b/>
+          <w:bCs/>
+          <w:color w:val="808080" w:themeColor="background1" w:themeShade="80"/>
+          <w:sz w:val="36"/>
+          <w:szCs w:val="36"/>
+        </w:rPr>
+      </w:pPr>
+      <w:r>
+        <w:rPr>
+          <w:b/>
+          <w:bCs/>
+          <w:color w:val="808080" w:themeColor="background1" w:themeShade="80"/>
+          <w:sz w:val="36"/>
+          <w:szCs w:val="36"/>
+        </w:rPr>
+        <w:t>Endabgabe</w:t>
+      </w:r>
+      <w:r>
+        <w:rPr>
+          <w:b/>
+          <w:bCs/>
+          <w:color w:val="808080" w:themeColor="background1" w:themeShade="80"/>
+          <w:sz w:val="36"/>
+          <w:szCs w:val="36"/>
+        </w:rPr>
+        <w:t xml:space="preserve"> in der Veranstaltung</w:t>
+      </w:r>
+      <w:r>
+        <w:rPr>
+          <w:b/>
+          <w:bCs/>
+          <w:color w:val="808080" w:themeColor="background1" w:themeShade="80"/>
+          <w:sz w:val="36"/>
+          <w:szCs w:val="36"/>
+        </w:rPr>
+        <w:br/>
+        <w:t>Entwicklung Interaktiver Anwendungen ||</w:t>
+      </w:r>
+    </w:p>
+    <w:p>
+      <w:pPr>
+        <w:jc w:val="center"/>
         <w:rPr>
           <w:b/>
           <w:bCs/>
           <w:sz w:val="28"/>
           <w:szCs w:val="28"/>
         </w:rPr>
-        <w:t>SPIELBEGIN</w:t>
-      </w:r>
+      </w:pPr>
+      <w:r>
+        <w:rPr>
+          <w:color w:val="808080" w:themeColor="background1" w:themeShade="80"/>
+          <w:sz w:val="32"/>
+          <w:szCs w:val="32"/>
+        </w:rPr>
+        <w:t xml:space="preserve">bei </w:t>
+      </w:r>
+      <w:r>
+        <w:rPr>
+          <w:color w:val="808080" w:themeColor="background1" w:themeShade="80"/>
+          <w:sz w:val="32"/>
+          <w:szCs w:val="32"/>
+        </w:rPr>
+        <w:t>Prof. Jirka Dell´Oro-Friedl</w:t>
+      </w:r>
+    </w:p>
+    <w:p>
+      <w:pPr>
+        <w:spacing w:after="0"/>
+        <w:jc w:val="center"/>
+        <w:rPr>
+          <w:color w:val="808080" w:themeColor="background1" w:themeShade="80"/>
+        </w:rPr>
+      </w:pPr>
+    </w:p>
+    <w:p>
+      <w:pPr>
+        <w:spacing w:after="0"/>
+        <w:jc w:val="center"/>
+        <w:rPr>
+          <w:color w:val="808080" w:themeColor="background1" w:themeShade="80"/>
+        </w:rPr>
+      </w:pPr>
+    </w:p>
+    <w:p>
+      <w:pPr>
+        <w:spacing w:after="0"/>
+        <w:jc w:val="center"/>
+        <w:rPr>
+          <w:color w:val="808080" w:themeColor="background1" w:themeShade="80"/>
+        </w:rPr>
+      </w:pPr>
+    </w:p>
+    <w:p>
+      <w:pPr>
+        <w:spacing w:after="0"/>
+        <w:jc w:val="center"/>
+        <w:rPr>
+          <w:color w:val="808080" w:themeColor="background1" w:themeShade="80"/>
+        </w:rPr>
+      </w:pPr>
+      <w:r>
+        <w:rPr>
+          <w:color w:val="808080" w:themeColor="background1" w:themeShade="80"/>
+        </w:rPr>
+        <w:t>Fiona Virnich</w:t>
+      </w:r>
+      <w:r>
+        <w:rPr>
+          <w:color w:val="808080" w:themeColor="background1" w:themeShade="80"/>
+        </w:rPr>
+        <w:t xml:space="preserve">, </w:t>
+      </w:r>
+      <w:r>
+        <w:rPr>
+          <w:color w:val="808080" w:themeColor="background1" w:themeShade="80"/>
+        </w:rPr>
+        <w:t xml:space="preserve">MKB </w:t>
+      </w:r>
+      <w:r>
+        <w:rPr>
+          <w:color w:val="808080" w:themeColor="background1" w:themeShade="80"/>
+        </w:rPr>
+        <w:t>4</w:t>
+      </w:r>
+    </w:p>
+    <w:p>
+      <w:pPr>
+        <w:spacing w:after="0"/>
+        <w:jc w:val="center"/>
+        <w:rPr>
+          <w:color w:val="808080" w:themeColor="background1" w:themeShade="80"/>
+        </w:rPr>
+      </w:pPr>
+      <w:r>
+        <w:rPr>
+          <w:color w:val="808080" w:themeColor="background1" w:themeShade="80"/>
+        </w:rPr>
+        <w:t>Matrikelnummer: 265115</w:t>
+      </w:r>
+    </w:p>
+    <w:p>
+      <w:pPr>
+        <w:spacing w:after="0"/>
+        <w:jc w:val="center"/>
+        <w:rPr>
+          <w:color w:val="808080" w:themeColor="background1" w:themeShade="80"/>
+        </w:rPr>
+      </w:pPr>
+      <w:r>
+        <w:rPr>
+          <w:color w:val="808080" w:themeColor="background1" w:themeShade="80"/>
+        </w:rPr>
+        <w:t xml:space="preserve">Vorgelegt am </w:t>
+      </w:r>
+      <w:r>
+        <w:rPr>
+          <w:color w:val="808080" w:themeColor="background1" w:themeShade="80"/>
+        </w:rPr>
+        <w:t>1</w:t>
+      </w:r>
+      <w:r>
+        <w:rPr>
+          <w:color w:val="808080" w:themeColor="background1" w:themeShade="80"/>
+        </w:rPr>
+        <w:t>5</w:t>
+      </w:r>
+      <w:r>
+        <w:rPr>
+          <w:color w:val="808080" w:themeColor="background1" w:themeShade="80"/>
+        </w:rPr>
+        <w:t>. Februar</w:t>
+      </w:r>
+      <w:r>
+        <w:rPr>
+          <w:color w:val="808080" w:themeColor="background1" w:themeShade="80"/>
+        </w:rPr>
+        <w:t xml:space="preserve"> 202</w:t>
+      </w:r>
+      <w:r>
+        <w:rPr>
+          <w:color w:val="808080" w:themeColor="background1" w:themeShade="80"/>
+        </w:rPr>
+        <w:t>2</w:t>
+      </w:r>
+    </w:p>
+    <w:p>
+      <w:pPr>
+        <w:spacing w:after="0"/>
+        <w:jc w:val="center"/>
+        <w:rPr>
+          <w:color w:val="808080" w:themeColor="background1" w:themeShade="80"/>
+        </w:rPr>
+      </w:pPr>
+      <w:r>
+        <w:rPr>
+          <w:color w:val="808080" w:themeColor="background1" w:themeShade="80"/>
+        </w:rPr>
+        <w:t>Wint</w:t>
+      </w:r>
+      <w:r>
+        <w:rPr>
+          <w:color w:val="808080" w:themeColor="background1" w:themeShade="80"/>
+        </w:rPr>
+        <w:t>ersemester 202</w:t>
+      </w:r>
+      <w:r>
+        <w:rPr>
+          <w:color w:val="808080" w:themeColor="background1" w:themeShade="80"/>
+        </w:rPr>
+        <w:t>1/2022</w:t>
+      </w:r>
+    </w:p>
+    <w:p>
+      <w:pPr>
+        <w:spacing w:after="0"/>
+        <w:jc w:val="center"/>
+        <w:rPr>
+          <w:color w:val="808080" w:themeColor="background1" w:themeShade="80"/>
+        </w:rPr>
+      </w:pPr>
+      <w:r>
+        <w:rPr>
+          <w:color w:val="808080" w:themeColor="background1" w:themeShade="80"/>
+        </w:rPr>
+        <w:t>In Zusammenarbeit mit Jasmin Basler</w:t>
+      </w:r>
+    </w:p>
+    <w:p>
+      <w:pPr>
+        <w:rPr>
+          <w:color w:val="808080" w:themeColor="background1" w:themeShade="80"/>
+        </w:rPr>
+      </w:pPr>
       <w:r>
         <w:rPr>
           <w:b/>
@@ -25,12 +517,54 @@
           <w:sz w:val="28"/>
           <w:szCs w:val="28"/>
         </w:rPr>
-        <w:t>N</w:t>
+        <w:br w:type="page"/>
+      </w:r>
+      <w:bookmarkEnd w:id="0"/>
+      <w:r>
+        <w:rPr>
+          <w:b/>
+          <w:bCs/>
+          <w:sz w:val="28"/>
+          <w:szCs w:val="28"/>
+        </w:rPr>
+        <w:lastRenderedPageBreak/>
+        <w:t>EINRICHTUNG DER ANWENDUNG</w:t>
       </w:r>
     </w:p>
-    <w:p/>
-    <w:p/>
     <w:p>
+      <w:pPr>
+        <w:rPr>
+          <w:b/>
+          <w:bCs/>
+          <w:sz w:val="28"/>
+          <w:szCs w:val="28"/>
+        </w:rPr>
+      </w:pPr>
+    </w:p>
+    <w:p>
+      <w:r>
+        <w:t>Zuerst muss man die zip-Datei mit den Doenerwetter-Dateien von GitHub downloaden:</w:t>
+      </w:r>
+    </w:p>
+    <w:p>
+      <w:hyperlink r:id="rId8" w:history="1">
+        <w:r>
+          <w:rPr>
+            <w:rStyle w:val="Hyperlink"/>
+          </w:rPr>
+          <w:t>https://github.com/fionavi/Doenerwetter/blob/main/final%20zipDatei.zip</w:t>
+        </w:r>
+      </w:hyperlink>
+    </w:p>
+    <w:p>
+      <w:pPr>
+        <w:rPr>
+          <w:b/>
+          <w:bCs/>
+          <w:sz w:val="28"/>
+          <w:szCs w:val="28"/>
+        </w:rPr>
+      </w:pPr>
       <w:r>
         <w:rPr>
           <w:noProof/>
@@ -38,41 +572,38 @@
         <mc:AlternateContent>
           <mc:Choice Requires="wpi">
             <w:drawing>
-              <wp:anchor distT="0" distB="0" distL="114300" distR="114300" simplePos="0" relativeHeight="251747328" behindDoc="0" locked="0" layoutInCell="1" allowOverlap="1" wp14:anchorId="7F719E3A" wp14:editId="49C6870C">
+              <wp:anchor distT="0" distB="0" distL="114300" distR="114300" simplePos="0" relativeHeight="251826176" behindDoc="0" locked="0" layoutInCell="1" allowOverlap="1" wp14:anchorId="79B42B63" wp14:editId="11AC9998">
                 <wp:simplePos x="0" y="0"/>
                 <wp:positionH relativeFrom="column">
-                  <wp:posOffset>958850</wp:posOffset>
+                  <wp:posOffset>4456430</wp:posOffset>
                 </wp:positionH>
                 <wp:positionV relativeFrom="paragraph">
-                  <wp:posOffset>6581775</wp:posOffset>
+                  <wp:posOffset>1364838</wp:posOffset>
                 </wp:positionV>
-                <wp:extent cx="1018440" cy="507960"/>
-                <wp:effectExtent l="57150" t="38100" r="48895" b="64135"/>
+                <wp:extent cx="532440" cy="276120"/>
+                <wp:effectExtent l="38100" t="57150" r="20320" b="48260"/>
                 <wp:wrapNone/>
-                <wp:docPr id="269" name="Freihand 269"/>
+                <wp:docPr id="12" name="Freihand 12"/>
                 <wp:cNvGraphicFramePr/>
                 <a:graphic xmlns:a="http://schemas.openxmlformats.org/drawingml/2006/main">
                   <a:graphicData uri="http://schemas.microsoft.com/office/word/2010/wordprocessingInk">
-                    <w14:contentPart bwMode="auto" r:id="rId7">
+                    <w14:contentPart bwMode="auto" r:id="rId9">
                       <w14:nvContentPartPr>
                         <w14:cNvContentPartPr/>
                       </w14:nvContentPartPr>
                       <w14:xfrm>
                         <a:off x="0" y="0"/>
-                        <a:ext cx="1018440" cy="507960"/>
+                        <a:ext cx="532440" cy="276120"/>
                       </w14:xfrm>
                     </w14:contentPart>
                   </a:graphicData>
                 </a:graphic>
-                <wp14:sizeRelH relativeFrom="margin">
-                  <wp14:pctWidth>0</wp14:pctWidth>
-                </wp14:sizeRelH>
               </wp:anchor>
             </w:drawing>
           </mc:Choice>
           <mc:Fallback>
             <w:pict>
-              <v:shapetype w14:anchorId="6F2E0308" id="_x0000_t75" coordsize="21600,21600" o:spt="75" o:preferrelative="t" path="m@4@5l@4@11@9@11@9@5xe" filled="f" stroked="f">
+              <v:shapetype w14:anchorId="7445D1BD" id="_x0000_t75" coordsize="21600,21600" o:spt="75" o:preferrelative="t" path="m@4@5l@4@11@9@11@9@5xe" filled="f" stroked="f">
                 <v:stroke joinstyle="miter"/>
                 <v:formulas>
                   <v:f eqn="if lineDrawn pixelLineWidth 0"/>
@@ -91,8 +622,8 @@
                 <v:path o:extrusionok="f" gradientshapeok="t" o:connecttype="rect"/>
                 <o:lock v:ext="edit" aspectratio="t"/>
               </v:shapetype>
-              <v:shape id="Freihand 269" o:spid="_x0000_s1026" type="#_x0000_t75" style="position:absolute;margin-left:74.1pt;margin-top:516.85pt;width:83.05pt;height:42.85pt;z-index:251747328;visibility:visible;mso-wrap-style:square;mso-width-percent:0;mso-wrap-distance-left:9pt;mso-wrap-distance-top:0;mso-wrap-distance-right:9pt;mso-wrap-distance-bottom:0;mso-position-horizontal:absolute;mso-position-horizontal-relative:text;mso-position-vertical:absolute;mso-position-vertical-relative:text;mso-width-percent:0;mso-width-relative:margin" o:gfxdata="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">
-                <v:imagedata r:id="rId8" o:title=""/>
+              <v:shape id="Freihand 12" o:spid="_x0000_s1026" type="#_x0000_t75" style="position:absolute;margin-left:350.2pt;margin-top:106.75pt;width:43.3pt;height:23.2pt;z-index:251826176;visibility:visible;mso-wrap-style:square;mso-wrap-distance-left:9pt;mso-wrap-distance-top:0;mso-wrap-distance-right:9pt;mso-wrap-distance-bottom:0;mso-position-horizontal:absolute;mso-position-horizontal-relative:text;mso-position-vertical:absolute;mso-position-vertical-relative:text" o:gfxdata="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">
+                <v:imagedata r:id="rId10" o:title=""/>
               </v:shape>
             </w:pict>
           </mc:Fallback>
@@ -103,26 +634,489 @@
           <w:noProof/>
         </w:rPr>
         <w:drawing>
-          <wp:anchor distT="0" distB="0" distL="114300" distR="114300" simplePos="0" relativeHeight="251663360" behindDoc="1" locked="0" layoutInCell="1" allowOverlap="1" wp14:anchorId="7B9F4B53" wp14:editId="613811EC">
+          <wp:inline distT="0" distB="0" distL="0" distR="0" wp14:anchorId="6AEDAE6A" wp14:editId="0FDD1166">
+            <wp:extent cx="5760720" cy="2406015"/>
+            <wp:effectExtent l="0" t="0" r="0" b="0"/>
+            <wp:docPr id="4" name="Grafik 4" descr="Ein Bild, das Text, Screenshot, drinnen, schwarz enthält.&#10;&#10;Automatisch generierte Beschreibung"/>
+            <wp:cNvGraphicFramePr>
+              <a:graphicFrameLocks xmlns:a="http://schemas.openxmlformats.org/drawingml/2006/main" noChangeAspect="1"/>
+            </wp:cNvGraphicFramePr>
+            <a:graphic xmlns:a="http://schemas.openxmlformats.org/drawingml/2006/main">
+              <a:graphicData uri="http://schemas.openxmlformats.org/drawingml/2006/picture">
+                <pic:pic xmlns:pic="http://schemas.openxmlformats.org/drawingml/2006/picture">
+                  <pic:nvPicPr>
+                    <pic:cNvPr id="4" name="Grafik 4" descr="Ein Bild, das Text, Screenshot, drinnen, schwarz enthält.&#10;&#10;Automatisch generierte Beschreibung"/>
+                    <pic:cNvPicPr/>
+                  </pic:nvPicPr>
+                  <pic:blipFill>
+                    <a:blip r:embed="rId11"/>
+                    <a:stretch>
+                      <a:fillRect/>
+                    </a:stretch>
+                  </pic:blipFill>
+                  <pic:spPr>
+                    <a:xfrm>
+                      <a:off x="0" y="0"/>
+                      <a:ext cx="5760720" cy="2406015"/>
+                    </a:xfrm>
+                    <a:prstGeom prst="rect">
+                      <a:avLst/>
+                    </a:prstGeom>
+                  </pic:spPr>
+                </pic:pic>
+              </a:graphicData>
+            </a:graphic>
+          </wp:inline>
+        </w:drawing>
+      </w:r>
+    </w:p>
+    <w:p>
+      <w:pPr>
+        <w:rPr>
+          <w:noProof/>
+        </w:rPr>
+      </w:pPr>
+      <w:r>
+        <w:rPr>
+          <w:noProof/>
+        </w:rPr>
+        <w:t xml:space="preserve"> </w:t>
+      </w:r>
+    </w:p>
+    <w:p>
+      <w:pPr>
+        <w:rPr>
+          <w:noProof/>
+        </w:rPr>
+      </w:pPr>
+      <w:r>
+        <w:rPr>
+          <w:noProof/>
+        </w:rPr>
+        <mc:AlternateContent>
+          <mc:Choice Requires="wpi">
+            <w:drawing>
+              <wp:anchor distT="0" distB="0" distL="114300" distR="114300" simplePos="0" relativeHeight="251838464" behindDoc="0" locked="0" layoutInCell="1" allowOverlap="1" wp14:anchorId="00BE9DF3" wp14:editId="44AE40D2">
+                <wp:simplePos x="0" y="0"/>
+                <wp:positionH relativeFrom="column">
+                  <wp:posOffset>2620986</wp:posOffset>
+                </wp:positionH>
+                <wp:positionV relativeFrom="paragraph">
+                  <wp:posOffset>255390</wp:posOffset>
+                </wp:positionV>
+                <wp:extent cx="767880" cy="984960"/>
+                <wp:effectExtent l="57150" t="38100" r="51435" b="43815"/>
+                <wp:wrapNone/>
+                <wp:docPr id="47" name="Freihand 47"/>
+                <wp:cNvGraphicFramePr/>
+                <a:graphic xmlns:a="http://schemas.openxmlformats.org/drawingml/2006/main">
+                  <a:graphicData uri="http://schemas.microsoft.com/office/word/2010/wordprocessingInk">
+                    <w14:contentPart bwMode="auto" r:id="rId12">
+                      <w14:nvContentPartPr>
+                        <w14:cNvContentPartPr/>
+                      </w14:nvContentPartPr>
+                      <w14:xfrm>
+                        <a:off x="0" y="0"/>
+                        <a:ext cx="767880" cy="984960"/>
+                      </w14:xfrm>
+                    </w14:contentPart>
+                  </a:graphicData>
+                </a:graphic>
+              </wp:anchor>
+            </w:drawing>
+          </mc:Choice>
+          <mc:Fallback>
+            <w:pict>
+              <v:shape w14:anchorId="6A679455" id="Freihand 47" o:spid="_x0000_s1026" type="#_x0000_t75" style="position:absolute;margin-left:205.7pt;margin-top:19.4pt;width:61.85pt;height:78.95pt;z-index:251838464;visibility:visible;mso-wrap-style:square;mso-wrap-distance-left:9pt;mso-wrap-distance-top:0;mso-wrap-distance-right:9pt;mso-wrap-distance-bottom:0;mso-position-horizontal:absolute;mso-position-horizontal-relative:text;mso-position-vertical:absolute;mso-position-vertical-relative:text" o:gfxdata="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">
+                <v:imagedata r:id="rId13" o:title=""/>
+              </v:shape>
+            </w:pict>
+          </mc:Fallback>
+        </mc:AlternateContent>
+      </w:r>
+      <w:r>
+        <w:rPr>
+          <w:noProof/>
+        </w:rPr>
+        <w:drawing>
+          <wp:anchor distT="0" distB="0" distL="114300" distR="114300" simplePos="0" relativeHeight="251827200" behindDoc="1" locked="0" layoutInCell="1" allowOverlap="1" wp14:anchorId="28D4B22E" wp14:editId="18DE0054">
             <wp:simplePos x="0" y="0"/>
             <wp:positionH relativeFrom="column">
-              <wp:posOffset>960755</wp:posOffset>
+              <wp:posOffset>2732844</wp:posOffset>
             </wp:positionH>
             <wp:positionV relativeFrom="paragraph">
-              <wp:posOffset>867410</wp:posOffset>
+              <wp:posOffset>424571</wp:posOffset>
             </wp:positionV>
-            <wp:extent cx="3975100" cy="1911350"/>
-            <wp:effectExtent l="0" t="0" r="6350" b="0"/>
+            <wp:extent cx="534035" cy="610870"/>
+            <wp:effectExtent l="0" t="0" r="0" b="0"/>
             <wp:wrapTight wrapText="bothSides">
               <wp:wrapPolygon edited="0">
                 <wp:start x="0" y="0"/>
-                <wp:lineTo x="0" y="21313"/>
-                <wp:lineTo x="21531" y="21313"/>
-                <wp:lineTo x="21531" y="0"/>
+                <wp:lineTo x="0" y="20881"/>
+                <wp:lineTo x="20804" y="20881"/>
+                <wp:lineTo x="20804" y="0"/>
                 <wp:lineTo x="0" y="0"/>
               </wp:wrapPolygon>
             </wp:wrapTight>
-            <wp:docPr id="2" name="Grafik 2"/>
+            <wp:docPr id="1" name="Grafik 1" descr="Ein Bild, das Text enthält.&#10;&#10;Automatisch generierte Beschreibung"/>
+            <wp:cNvGraphicFramePr>
+              <a:graphicFrameLocks xmlns:a="http://schemas.openxmlformats.org/drawingml/2006/main" noChangeAspect="1"/>
+            </wp:cNvGraphicFramePr>
+            <a:graphic xmlns:a="http://schemas.openxmlformats.org/drawingml/2006/main">
+              <a:graphicData uri="http://schemas.openxmlformats.org/drawingml/2006/picture">
+                <pic:pic xmlns:pic="http://schemas.openxmlformats.org/drawingml/2006/picture">
+                  <pic:nvPicPr>
+                    <pic:cNvPr id="1" name="Grafik 1" descr="Ein Bild, das Text enthält.&#10;&#10;Automatisch generierte Beschreibung"/>
+                    <pic:cNvPicPr/>
+                  </pic:nvPicPr>
+                  <pic:blipFill rotWithShape="1">
+                    <a:blip r:embed="rId14">
+                      <a:extLst>
+                        <a:ext uri="{28A0092B-C50C-407E-A947-70E740481C1C}">
+                          <a14:useLocalDpi xmlns:a14="http://schemas.microsoft.com/office/drawing/2010/main" val="0"/>
+                        </a:ext>
+                      </a:extLst>
+                    </a:blip>
+                    <a:srcRect l="44209" t="5714" r="46506" b="75902"/>
+                    <a:stretch/>
+                  </pic:blipFill>
+                  <pic:spPr bwMode="auto">
+                    <a:xfrm>
+                      <a:off x="0" y="0"/>
+                      <a:ext cx="534035" cy="610870"/>
+                    </a:xfrm>
+                    <a:prstGeom prst="rect">
+                      <a:avLst/>
+                    </a:prstGeom>
+                    <a:ln>
+                      <a:noFill/>
+                    </a:ln>
+                    <a:extLst>
+                      <a:ext uri="{53640926-AAD7-44D8-BBD7-CCE9431645EC}">
+                        <a14:shadowObscured xmlns:a14="http://schemas.microsoft.com/office/drawing/2010/main"/>
+                      </a:ext>
+                    </a:extLst>
+                  </pic:spPr>
+                </pic:pic>
+              </a:graphicData>
+            </a:graphic>
+            <wp14:sizeRelH relativeFrom="page">
+              <wp14:pctWidth>0</wp14:pctWidth>
+            </wp14:sizeRelH>
+            <wp14:sizeRelV relativeFrom="page">
+              <wp14:pctHeight>0</wp14:pctHeight>
+            </wp14:sizeRelV>
+          </wp:anchor>
+        </w:drawing>
+      </w:r>
+      <w:r>
+        <w:rPr>
+          <w:noProof/>
+        </w:rPr>
+        <w:t>Die Dateien im heruntergeladenen Ordner müssen alle extrahiert werden.</w:t>
+      </w:r>
+    </w:p>
+    <w:p>
+      <w:pPr>
+        <w:rPr>
+          <w:noProof/>
+        </w:rPr>
+      </w:pPr>
+    </w:p>
+    <w:p>
+      <w:pPr>
+        <w:rPr>
+          <w:noProof/>
+        </w:rPr>
+      </w:pPr>
+      <w:r>
+        <w:rPr>
+          <w:noProof/>
+        </w:rPr>
+        <w:drawing>
+          <wp:anchor distT="0" distB="0" distL="114300" distR="114300" simplePos="0" relativeHeight="251828224" behindDoc="1" locked="0" layoutInCell="1" allowOverlap="1" wp14:anchorId="5D685770" wp14:editId="17BF53E2">
+            <wp:simplePos x="0" y="0"/>
+            <wp:positionH relativeFrom="column">
+              <wp:posOffset>139272</wp:posOffset>
+            </wp:positionH>
+            <wp:positionV relativeFrom="paragraph">
+              <wp:posOffset>38664</wp:posOffset>
+            </wp:positionV>
+            <wp:extent cx="1680210" cy="1661795"/>
+            <wp:effectExtent l="0" t="0" r="0" b="0"/>
+            <wp:wrapTight wrapText="bothSides">
+              <wp:wrapPolygon edited="0">
+                <wp:start x="0" y="0"/>
+                <wp:lineTo x="0" y="21295"/>
+                <wp:lineTo x="21306" y="21295"/>
+                <wp:lineTo x="21306" y="0"/>
+                <wp:lineTo x="0" y="0"/>
+              </wp:wrapPolygon>
+            </wp:wrapTight>
+            <wp:docPr id="14" name="Grafik 14" descr="Ein Bild, das Text enthält.&#10;&#10;Automatisch generierte Beschreibung"/>
+            <wp:cNvGraphicFramePr>
+              <a:graphicFrameLocks xmlns:a="http://schemas.openxmlformats.org/drawingml/2006/main" noChangeAspect="1"/>
+            </wp:cNvGraphicFramePr>
+            <a:graphic xmlns:a="http://schemas.openxmlformats.org/drawingml/2006/main">
+              <a:graphicData uri="http://schemas.openxmlformats.org/drawingml/2006/picture">
+                <pic:pic xmlns:pic="http://schemas.openxmlformats.org/drawingml/2006/picture">
+                  <pic:nvPicPr>
+                    <pic:cNvPr id="1" name="Grafik 1" descr="Ein Bild, das Text enthält.&#10;&#10;Automatisch generierte Beschreibung"/>
+                    <pic:cNvPicPr/>
+                  </pic:nvPicPr>
+                  <pic:blipFill rotWithShape="1">
+                    <a:blip r:embed="rId14">
+                      <a:extLst>
+                        <a:ext uri="{28A0092B-C50C-407E-A947-70E740481C1C}">
+                          <a14:useLocalDpi xmlns:a14="http://schemas.microsoft.com/office/drawing/2010/main" val="0"/>
+                        </a:ext>
+                      </a:extLst>
+                    </a:blip>
+                    <a:srcRect l="5568" t="34452" r="65247" b="15580"/>
+                    <a:stretch/>
+                  </pic:blipFill>
+                  <pic:spPr bwMode="auto">
+                    <a:xfrm>
+                      <a:off x="0" y="0"/>
+                      <a:ext cx="1680210" cy="1661795"/>
+                    </a:xfrm>
+                    <a:prstGeom prst="rect">
+                      <a:avLst/>
+                    </a:prstGeom>
+                    <a:ln>
+                      <a:noFill/>
+                    </a:ln>
+                    <a:extLst>
+                      <a:ext uri="{53640926-AAD7-44D8-BBD7-CCE9431645EC}">
+                        <a14:shadowObscured xmlns:a14="http://schemas.microsoft.com/office/drawing/2010/main"/>
+                      </a:ext>
+                    </a:extLst>
+                  </pic:spPr>
+                </pic:pic>
+              </a:graphicData>
+            </a:graphic>
+          </wp:anchor>
+        </w:drawing>
+      </w:r>
+    </w:p>
+    <w:p>
+      <w:pPr>
+        <w:rPr>
+          <w:noProof/>
+        </w:rPr>
+      </w:pPr>
+      <w:r>
+        <w:rPr>
+          <w:noProof/>
+        </w:rPr>
+        <mc:AlternateContent>
+          <mc:Choice Requires="wpi">
+            <w:drawing>
+              <wp:anchor distT="0" distB="0" distL="114300" distR="114300" simplePos="0" relativeHeight="251837440" behindDoc="0" locked="0" layoutInCell="1" allowOverlap="1" wp14:anchorId="4672826E" wp14:editId="2FE04242">
+                <wp:simplePos x="0" y="0"/>
+                <wp:positionH relativeFrom="column">
+                  <wp:posOffset>2300605</wp:posOffset>
+                </wp:positionH>
+                <wp:positionV relativeFrom="paragraph">
+                  <wp:posOffset>42836</wp:posOffset>
+                </wp:positionV>
+                <wp:extent cx="178435" cy="157480"/>
+                <wp:effectExtent l="57150" t="57150" r="69215" b="71120"/>
+                <wp:wrapNone/>
+                <wp:docPr id="22" name="Freihand 22"/>
+                <wp:cNvGraphicFramePr/>
+                <a:graphic xmlns:a="http://schemas.openxmlformats.org/drawingml/2006/main">
+                  <a:graphicData uri="http://schemas.microsoft.com/office/word/2010/wordprocessingInk">
+                    <w14:contentPart bwMode="auto" r:id="rId15">
+                      <w14:nvContentPartPr>
+                        <w14:cNvContentPartPr/>
+                      </w14:nvContentPartPr>
+                      <w14:xfrm>
+                        <a:off x="0" y="0"/>
+                        <a:ext cx="178435" cy="157480"/>
+                      </w14:xfrm>
+                    </w14:contentPart>
+                  </a:graphicData>
+                </a:graphic>
+              </wp:anchor>
+            </w:drawing>
+          </mc:Choice>
+          <mc:Fallback>
+            <w:pict>
+              <v:shape w14:anchorId="7D3B9E0B" id="Freihand 22" o:spid="_x0000_s1026" type="#_x0000_t75" style="position:absolute;margin-left:179.75pt;margin-top:1.95pt;width:16.85pt;height:15.2pt;z-index:251837440;visibility:visible;mso-wrap-style:square;mso-wrap-distance-left:9pt;mso-wrap-distance-top:0;mso-wrap-distance-right:9pt;mso-wrap-distance-bottom:0;mso-position-horizontal:absolute;mso-position-horizontal-relative:text;mso-position-vertical:absolute;mso-position-vertical-relative:text" o:gfxdata="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">
+                <v:imagedata r:id="rId16" o:title=""/>
+              </v:shape>
+            </w:pict>
+          </mc:Fallback>
+        </mc:AlternateContent>
+      </w:r>
+    </w:p>
+    <w:p>
+      <w:pPr>
+        <w:rPr>
+          <w:noProof/>
+        </w:rPr>
+      </w:pPr>
+      <w:r>
+        <w:rPr>
+          <w:noProof/>
+        </w:rPr>
+        <mc:AlternateContent>
+          <mc:Choice Requires="wpi">
+            <w:drawing>
+              <wp:anchor distT="0" distB="0" distL="114300" distR="114300" simplePos="0" relativeHeight="251830272" behindDoc="0" locked="0" layoutInCell="1" allowOverlap="1" wp14:anchorId="040A81E3" wp14:editId="37E32341">
+                <wp:simplePos x="0" y="0"/>
+                <wp:positionH relativeFrom="column">
+                  <wp:posOffset>1392555</wp:posOffset>
+                </wp:positionH>
+                <wp:positionV relativeFrom="paragraph">
+                  <wp:posOffset>-133694</wp:posOffset>
+                </wp:positionV>
+                <wp:extent cx="944880" cy="343535"/>
+                <wp:effectExtent l="57150" t="57150" r="64770" b="75565"/>
+                <wp:wrapNone/>
+                <wp:docPr id="15" name="Freihand 15"/>
+                <wp:cNvGraphicFramePr/>
+                <a:graphic xmlns:a="http://schemas.openxmlformats.org/drawingml/2006/main">
+                  <a:graphicData uri="http://schemas.microsoft.com/office/word/2010/wordprocessingInk">
+                    <w14:contentPart bwMode="auto" r:id="rId17">
+                      <w14:nvContentPartPr>
+                        <w14:cNvContentPartPr/>
+                      </w14:nvContentPartPr>
+                      <w14:xfrm>
+                        <a:off x="0" y="0"/>
+                        <a:ext cx="944880" cy="343535"/>
+                      </w14:xfrm>
+                    </w14:contentPart>
+                  </a:graphicData>
+                </a:graphic>
+              </wp:anchor>
+            </w:drawing>
+          </mc:Choice>
+          <mc:Fallback>
+            <w:pict>
+              <v:shape w14:anchorId="62CFA888" id="Freihand 15" o:spid="_x0000_s1026" type="#_x0000_t75" style="position:absolute;margin-left:108.25pt;margin-top:-11.95pt;width:77.2pt;height:29.85pt;z-index:251830272;visibility:visible;mso-wrap-style:square;mso-wrap-distance-left:9pt;mso-wrap-distance-top:0;mso-wrap-distance-right:9pt;mso-wrap-distance-bottom:0;mso-position-horizontal:absolute;mso-position-horizontal-relative:text;mso-position-vertical:absolute;mso-position-vertical-relative:text" o:gfxdata="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">
+                <v:imagedata r:id="rId18" o:title=""/>
+              </v:shape>
+            </w:pict>
+          </mc:Fallback>
+        </mc:AlternateContent>
+      </w:r>
+    </w:p>
+    <w:p>
+      <w:pPr>
+        <w:rPr>
+          <w:noProof/>
+        </w:rPr>
+      </w:pPr>
+    </w:p>
+    <w:p>
+      <w:pPr>
+        <w:rPr>
+          <w:noProof/>
+        </w:rPr>
+      </w:pPr>
+    </w:p>
+    <w:p>
+      <w:pPr>
+        <w:rPr>
+          <w:noProof/>
+        </w:rPr>
+      </w:pPr>
+    </w:p>
+    <w:p>
+      <w:pPr>
+        <w:rPr>
+          <w:noProof/>
+        </w:rPr>
+      </w:pPr>
+    </w:p>
+    <w:p>
+      <w:pPr>
+        <w:rPr>
+          <w:noProof/>
+        </w:rPr>
+      </w:pPr>
+    </w:p>
+    <w:p>
+      <w:pPr>
+        <w:rPr>
+          <w:b/>
+          <w:bCs/>
+          <w:sz w:val="28"/>
+          <w:szCs w:val="28"/>
+        </w:rPr>
+      </w:pPr>
+      <w:r>
+        <w:rPr>
+          <w:noProof/>
+        </w:rPr>
+        <mc:AlternateContent>
+          <mc:Choice Requires="wpi">
+            <w:drawing>
+              <wp:anchor distT="0" distB="0" distL="114300" distR="114300" simplePos="0" relativeHeight="251839488" behindDoc="0" locked="0" layoutInCell="1" allowOverlap="1" wp14:anchorId="0E446246" wp14:editId="31D6EB2A">
+                <wp:simplePos x="0" y="0"/>
+                <wp:positionH relativeFrom="column">
+                  <wp:posOffset>-34293</wp:posOffset>
+                </wp:positionH>
+                <wp:positionV relativeFrom="paragraph">
+                  <wp:posOffset>1103603</wp:posOffset>
+                </wp:positionV>
+                <wp:extent cx="1114920" cy="397440"/>
+                <wp:effectExtent l="57150" t="38100" r="28575" b="41275"/>
+                <wp:wrapNone/>
+                <wp:docPr id="58" name="Freihand 58"/>
+                <wp:cNvGraphicFramePr/>
+                <a:graphic xmlns:a="http://schemas.openxmlformats.org/drawingml/2006/main">
+                  <a:graphicData uri="http://schemas.microsoft.com/office/word/2010/wordprocessingInk">
+                    <w14:contentPart bwMode="auto" r:id="rId19">
+                      <w14:nvContentPartPr>
+                        <w14:cNvContentPartPr/>
+                      </w14:nvContentPartPr>
+                      <w14:xfrm>
+                        <a:off x="0" y="0"/>
+                        <a:ext cx="1114920" cy="397440"/>
+                      </w14:xfrm>
+                    </w14:contentPart>
+                  </a:graphicData>
+                </a:graphic>
+              </wp:anchor>
+            </w:drawing>
+          </mc:Choice>
+          <mc:Fallback>
+            <w:pict>
+              <v:shape w14:anchorId="0F473EFE" id="Freihand 58" o:spid="_x0000_s1026" type="#_x0000_t75" style="position:absolute;margin-left:-3.4pt;margin-top:86.2pt;width:89.25pt;height:32.75pt;z-index:251839488;visibility:visible;mso-wrap-style:square;mso-wrap-distance-left:9pt;mso-wrap-distance-top:0;mso-wrap-distance-right:9pt;mso-wrap-distance-bottom:0;mso-position-horizontal:absolute;mso-position-horizontal-relative:text;mso-position-vertical:absolute;mso-position-vertical-relative:text" o:gfxdata="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">
+                <v:imagedata r:id="rId20" o:title=""/>
+              </v:shape>
+            </w:pict>
+          </mc:Fallback>
+        </mc:AlternateContent>
+      </w:r>
+      <w:r>
+        <w:rPr>
+          <w:noProof/>
+        </w:rPr>
+        <w:drawing>
+          <wp:anchor distT="0" distB="0" distL="114300" distR="114300" simplePos="0" relativeHeight="251829248" behindDoc="1" locked="0" layoutInCell="1" allowOverlap="1" wp14:anchorId="0ECD5966" wp14:editId="60917976">
+            <wp:simplePos x="0" y="0"/>
+            <wp:positionH relativeFrom="column">
+              <wp:posOffset>-138033</wp:posOffset>
+            </wp:positionH>
+            <wp:positionV relativeFrom="paragraph">
+              <wp:posOffset>358125</wp:posOffset>
+            </wp:positionV>
+            <wp:extent cx="4772025" cy="1600200"/>
+            <wp:effectExtent l="0" t="0" r="9525" b="0"/>
+            <wp:wrapTight wrapText="bothSides">
+              <wp:wrapPolygon edited="0">
+                <wp:start x="0" y="0"/>
+                <wp:lineTo x="0" y="21343"/>
+                <wp:lineTo x="21557" y="21343"/>
+                <wp:lineTo x="21557" y="0"/>
+                <wp:lineTo x="0" y="0"/>
+              </wp:wrapPolygon>
+            </wp:wrapTight>
+            <wp:docPr id="3" name="Grafik 3"/>
             <wp:cNvGraphicFramePr>
               <a:graphicFrameLocks xmlns:a="http://schemas.openxmlformats.org/drawingml/2006/main" noChangeAspect="1"/>
             </wp:cNvGraphicFramePr>
@@ -134,7 +1128,7 @@
                     <pic:cNvPicPr/>
                   </pic:nvPicPr>
                   <pic:blipFill>
-                    <a:blip r:embed="rId9" cstate="print">
+                    <a:blip r:embed="rId21">
                       <a:extLst>
                         <a:ext uri="{28A0092B-C50C-407E-A947-70E740481C1C}">
                           <a14:useLocalDpi xmlns:a14="http://schemas.microsoft.com/office/drawing/2010/main" val="0"/>
@@ -148,7 +1142,7 @@
                   <pic:spPr>
                     <a:xfrm>
                       <a:off x="0" y="0"/>
-                      <a:ext cx="3975100" cy="1911350"/>
+                      <a:ext cx="4772025" cy="1600200"/>
                     </a:xfrm>
                     <a:prstGeom prst="rect">
                       <a:avLst/>
@@ -157,10 +1151,10 @@
                 </pic:pic>
               </a:graphicData>
             </a:graphic>
-            <wp14:sizeRelH relativeFrom="margin">
+            <wp14:sizeRelH relativeFrom="page">
               <wp14:pctWidth>0</wp14:pctWidth>
             </wp14:sizeRelH>
-            <wp14:sizeRelV relativeFrom="margin">
+            <wp14:sizeRelV relativeFrom="page">
               <wp14:pctHeight>0</wp14:pctHeight>
             </wp14:sizeRelV>
           </wp:anchor>
@@ -168,506 +1162,50 @@
       </w:r>
       <w:r>
         <w:rPr>
+          <w:noProof/>
+        </w:rPr>
+        <w:t>Danach muss man die Datei „doener.html“ im Browser öffnen (bspw. in Chrome).</w:t>
+      </w:r>
+      <w:r>
+        <w:rPr>
           <w:b/>
           <w:bCs/>
-          <w:noProof/>
           <w:sz w:val="28"/>
           <w:szCs w:val="28"/>
         </w:rPr>
-        <mc:AlternateContent>
-          <mc:Choice Requires="wpi">
-            <w:drawing>
-              <wp:anchor distT="0" distB="0" distL="114300" distR="114300" simplePos="0" relativeHeight="251734016" behindDoc="0" locked="0" layoutInCell="1" allowOverlap="1" wp14:anchorId="2DC60066" wp14:editId="455F188B">
-                <wp:simplePos x="0" y="0"/>
-                <wp:positionH relativeFrom="column">
-                  <wp:posOffset>4987523</wp:posOffset>
-                </wp:positionH>
-                <wp:positionV relativeFrom="paragraph">
-                  <wp:posOffset>1084410</wp:posOffset>
-                </wp:positionV>
-                <wp:extent cx="90360" cy="123120"/>
-                <wp:effectExtent l="38100" t="38100" r="62230" b="67945"/>
-                <wp:wrapNone/>
-                <wp:docPr id="252" name="Freihand 252"/>
-                <wp:cNvGraphicFramePr/>
-                <a:graphic xmlns:a="http://schemas.openxmlformats.org/drawingml/2006/main">
-                  <a:graphicData uri="http://schemas.microsoft.com/office/word/2010/wordprocessingInk">
-                    <w14:contentPart bwMode="auto" r:id="rId10">
-                      <w14:nvContentPartPr>
-                        <w14:cNvContentPartPr/>
-                      </w14:nvContentPartPr>
-                      <w14:xfrm>
-                        <a:off x="0" y="0"/>
-                        <a:ext cx="90360" cy="123120"/>
-                      </w14:xfrm>
-                    </w14:contentPart>
-                  </a:graphicData>
-                </a:graphic>
-              </wp:anchor>
-            </w:drawing>
-          </mc:Choice>
-          <mc:Fallback>
-            <w:pict>
-              <v:shape w14:anchorId="1257CE1F" id="Freihand 252" o:spid="_x0000_s1026" type="#_x0000_t75" style="position:absolute;margin-left:391.3pt;margin-top:84pt;width:9.9pt;height:12.55pt;z-index:251734016;visibility:visible;mso-wrap-style:square;mso-wrap-distance-left:9pt;mso-wrap-distance-top:0;mso-wrap-distance-right:9pt;mso-wrap-distance-bottom:0;mso-position-horizontal:absolute;mso-position-horizontal-relative:text;mso-position-vertical:absolute;mso-position-vertical-relative:text" o:gfxdata="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">
-                <v:imagedata r:id="rId11" o:title=""/>
-              </v:shape>
-            </w:pict>
-          </mc:Fallback>
-        </mc:AlternateContent>
-      </w:r>
-      <w:r>
+        <w:br w:type="page"/>
+      </w:r>
+    </w:p>
+    <w:p>
+      <w:pPr>
         <w:rPr>
           <w:b/>
           <w:bCs/>
-          <w:noProof/>
+        </w:rPr>
+      </w:pPr>
+      <w:r>
+        <w:rPr>
+          <w:b/>
+          <w:bCs/>
           <w:sz w:val="28"/>
           <w:szCs w:val="28"/>
         </w:rPr>
-        <mc:AlternateContent>
-          <mc:Choice Requires="wpi">
-            <w:drawing>
-              <wp:anchor distT="0" distB="0" distL="114300" distR="114300" simplePos="0" relativeHeight="251732992" behindDoc="0" locked="0" layoutInCell="1" allowOverlap="1" wp14:anchorId="2EB9D0B2" wp14:editId="3E8A0EDE">
-                <wp:simplePos x="0" y="0"/>
-                <wp:positionH relativeFrom="column">
-                  <wp:posOffset>4993283</wp:posOffset>
-                </wp:positionH>
-                <wp:positionV relativeFrom="paragraph">
-                  <wp:posOffset>1183410</wp:posOffset>
-                </wp:positionV>
-                <wp:extent cx="79560" cy="21600"/>
-                <wp:effectExtent l="38100" t="38100" r="73025" b="73660"/>
-                <wp:wrapNone/>
-                <wp:docPr id="251" name="Freihand 251"/>
-                <wp:cNvGraphicFramePr/>
-                <a:graphic xmlns:a="http://schemas.openxmlformats.org/drawingml/2006/main">
-                  <a:graphicData uri="http://schemas.microsoft.com/office/word/2010/wordprocessingInk">
-                    <w14:contentPart bwMode="auto" r:id="rId12">
-                      <w14:nvContentPartPr>
-                        <w14:cNvContentPartPr/>
-                      </w14:nvContentPartPr>
-                      <w14:xfrm>
-                        <a:off x="0" y="0"/>
-                        <a:ext cx="79560" cy="21600"/>
-                      </w14:xfrm>
-                    </w14:contentPart>
-                  </a:graphicData>
-                </a:graphic>
-              </wp:anchor>
-            </w:drawing>
-          </mc:Choice>
-          <mc:Fallback>
-            <w:pict>
-              <v:shape w14:anchorId="4B97A3D2" id="Freihand 251" o:spid="_x0000_s1026" type="#_x0000_t75" style="position:absolute;margin-left:391.75pt;margin-top:91.8pt;width:9.05pt;height:4.5pt;z-index:251732992;visibility:visible;mso-wrap-style:square;mso-wrap-distance-left:9pt;mso-wrap-distance-top:0;mso-wrap-distance-right:9pt;mso-wrap-distance-bottom:0;mso-position-horizontal:absolute;mso-position-horizontal-relative:text;mso-position-vertical:absolute;mso-position-vertical-relative:text" o:gfxdata="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">
-                <v:imagedata r:id="rId13" o:title=""/>
-              </v:shape>
-            </w:pict>
-          </mc:Fallback>
-        </mc:AlternateContent>
+        <w:lastRenderedPageBreak/>
+        <w:t>SPIELBEGIN</w:t>
       </w:r>
       <w:r>
         <w:rPr>
           <w:b/>
           <w:bCs/>
-          <w:noProof/>
           <w:sz w:val="28"/>
           <w:szCs w:val="28"/>
         </w:rPr>
-        <mc:AlternateContent>
-          <mc:Choice Requires="wpi">
-            <w:drawing>
-              <wp:anchor distT="0" distB="0" distL="114300" distR="114300" simplePos="0" relativeHeight="251731968" behindDoc="0" locked="0" layoutInCell="1" allowOverlap="1" wp14:anchorId="0E020634" wp14:editId="12FEB95B">
-                <wp:simplePos x="0" y="0"/>
-                <wp:positionH relativeFrom="column">
-                  <wp:posOffset>4980940</wp:posOffset>
-                </wp:positionH>
-                <wp:positionV relativeFrom="paragraph">
-                  <wp:posOffset>2069465</wp:posOffset>
-                </wp:positionV>
-                <wp:extent cx="277375" cy="163195"/>
-                <wp:effectExtent l="38100" t="38100" r="66040" b="65405"/>
-                <wp:wrapNone/>
-                <wp:docPr id="250" name="Freihand 250"/>
-                <wp:cNvGraphicFramePr/>
-                <a:graphic xmlns:a="http://schemas.openxmlformats.org/drawingml/2006/main">
-                  <a:graphicData uri="http://schemas.microsoft.com/office/word/2010/wordprocessingInk">
-                    <w14:contentPart bwMode="auto" r:id="rId14">
-                      <w14:nvContentPartPr>
-                        <w14:cNvContentPartPr/>
-                      </w14:nvContentPartPr>
-                      <w14:xfrm>
-                        <a:off x="0" y="0"/>
-                        <a:ext cx="277375" cy="163195"/>
-                      </w14:xfrm>
-                    </w14:contentPart>
-                  </a:graphicData>
-                </a:graphic>
-              </wp:anchor>
-            </w:drawing>
-          </mc:Choice>
-          <mc:Fallback>
-            <w:pict>
-              <v:shape w14:anchorId="15141624" id="Freihand 250" o:spid="_x0000_s1026" type="#_x0000_t75" style="position:absolute;margin-left:390.8pt;margin-top:161.55pt;width:24.7pt;height:15.65pt;z-index:251731968;visibility:visible;mso-wrap-style:square;mso-wrap-distance-left:9pt;mso-wrap-distance-top:0;mso-wrap-distance-right:9pt;mso-wrap-distance-bottom:0;mso-position-horizontal:absolute;mso-position-horizontal-relative:text;mso-position-vertical:absolute;mso-position-vertical-relative:text" o:gfxdata="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">
-                <v:imagedata r:id="rId15" o:title=""/>
-              </v:shape>
-            </w:pict>
-          </mc:Fallback>
-        </mc:AlternateContent>
-      </w:r>
-      <w:r>
-        <w:rPr>
-          <w:b/>
-          <w:bCs/>
-          <w:noProof/>
-          <w:sz w:val="28"/>
-          <w:szCs w:val="28"/>
-        </w:rPr>
-        <mc:AlternateContent>
-          <mc:Choice Requires="wpi">
-            <w:drawing>
-              <wp:anchor distT="0" distB="0" distL="114300" distR="114300" simplePos="0" relativeHeight="251726848" behindDoc="0" locked="0" layoutInCell="1" allowOverlap="1" wp14:anchorId="534E47E3" wp14:editId="30787176">
-                <wp:simplePos x="0" y="0"/>
-                <wp:positionH relativeFrom="column">
-                  <wp:posOffset>5040546</wp:posOffset>
-                </wp:positionH>
-                <wp:positionV relativeFrom="paragraph">
-                  <wp:posOffset>530185</wp:posOffset>
-                </wp:positionV>
-                <wp:extent cx="231480" cy="599040"/>
-                <wp:effectExtent l="57150" t="57150" r="73660" b="67945"/>
-                <wp:wrapNone/>
-                <wp:docPr id="237" name="Freihand 237"/>
-                <wp:cNvGraphicFramePr/>
-                <a:graphic xmlns:a="http://schemas.openxmlformats.org/drawingml/2006/main">
-                  <a:graphicData uri="http://schemas.microsoft.com/office/word/2010/wordprocessingInk">
-                    <w14:contentPart bwMode="auto" r:id="rId16">
-                      <w14:nvContentPartPr>
-                        <w14:cNvContentPartPr/>
-                      </w14:nvContentPartPr>
-                      <w14:xfrm>
-                        <a:off x="0" y="0"/>
-                        <a:ext cx="231480" cy="599040"/>
-                      </w14:xfrm>
-                    </w14:contentPart>
-                  </a:graphicData>
-                </a:graphic>
-              </wp:anchor>
-            </w:drawing>
-          </mc:Choice>
-          <mc:Fallback>
-            <w:pict>
-              <v:shape w14:anchorId="1C529E2A" id="Freihand 237" o:spid="_x0000_s1026" type="#_x0000_t75" style="position:absolute;margin-left:395.5pt;margin-top:40.35pt;width:21.1pt;height:49.95pt;z-index:251726848;visibility:visible;mso-wrap-style:square;mso-wrap-distance-left:9pt;mso-wrap-distance-top:0;mso-wrap-distance-right:9pt;mso-wrap-distance-bottom:0;mso-position-horizontal:absolute;mso-position-horizontal-relative:text;mso-position-vertical:absolute;mso-position-vertical-relative:text" o:gfxdata="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">
-                <v:imagedata r:id="rId17" o:title=""/>
-              </v:shape>
-            </w:pict>
-          </mc:Fallback>
-        </mc:AlternateContent>
-      </w:r>
-      <w:r>
-        <w:rPr>
-          <w:b/>
-          <w:bCs/>
-          <w:noProof/>
-          <w:sz w:val="28"/>
-          <w:szCs w:val="28"/>
-        </w:rPr>
-        <mc:AlternateContent>
-          <mc:Choice Requires="wpi">
-            <w:drawing>
-              <wp:anchor distT="0" distB="0" distL="114300" distR="114300" simplePos="0" relativeHeight="251725824" behindDoc="0" locked="0" layoutInCell="1" allowOverlap="1" wp14:anchorId="57544C2B" wp14:editId="150DB1E2">
-                <wp:simplePos x="0" y="0"/>
-                <wp:positionH relativeFrom="column">
-                  <wp:posOffset>5042455</wp:posOffset>
-                </wp:positionH>
-                <wp:positionV relativeFrom="paragraph">
-                  <wp:posOffset>1137330</wp:posOffset>
-                </wp:positionV>
-                <wp:extent cx="19080" cy="33120"/>
-                <wp:effectExtent l="38100" t="38100" r="76200" b="62230"/>
-                <wp:wrapNone/>
-                <wp:docPr id="233" name="Freihand 233"/>
-                <wp:cNvGraphicFramePr/>
-                <a:graphic xmlns:a="http://schemas.openxmlformats.org/drawingml/2006/main">
-                  <a:graphicData uri="http://schemas.microsoft.com/office/word/2010/wordprocessingInk">
-                    <w14:contentPart bwMode="auto" r:id="rId18">
-                      <w14:nvContentPartPr>
-                        <w14:cNvContentPartPr/>
-                      </w14:nvContentPartPr>
-                      <w14:xfrm>
-                        <a:off x="0" y="0"/>
-                        <a:ext cx="19080" cy="33120"/>
-                      </w14:xfrm>
-                    </w14:contentPart>
-                  </a:graphicData>
-                </a:graphic>
-                <wp14:sizeRelH relativeFrom="margin">
-                  <wp14:pctWidth>0</wp14:pctWidth>
-                </wp14:sizeRelH>
-                <wp14:sizeRelV relativeFrom="margin">
-                  <wp14:pctHeight>0</wp14:pctHeight>
-                </wp14:sizeRelV>
-              </wp:anchor>
-            </w:drawing>
-          </mc:Choice>
-          <mc:Fallback>
-            <w:pict>
-              <v:shape w14:anchorId="2AA54D50" id="Freihand 233" o:spid="_x0000_s1026" type="#_x0000_t75" style="position:absolute;margin-left:395.65pt;margin-top:88.15pt;width:4.3pt;height:5.4pt;z-index:251725824;visibility:visible;mso-wrap-style:square;mso-width-percent:0;mso-height-percent:0;mso-wrap-distance-left:9pt;mso-wrap-distance-top:0;mso-wrap-distance-right:9pt;mso-wrap-distance-bottom:0;mso-position-horizontal:absolute;mso-position-horizontal-relative:text;mso-position-vertical:absolute;mso-position-vertical-relative:text;mso-width-percent:0;mso-height-percent:0;mso-width-relative:margin;mso-height-relative:margin" o:gfxdata="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">
-                <v:imagedata r:id="rId19" o:title=""/>
-              </v:shape>
-            </w:pict>
-          </mc:Fallback>
-        </mc:AlternateContent>
-      </w:r>
-      <w:r>
-        <w:rPr>
-          <w:b/>
-          <w:bCs/>
-          <w:noProof/>
-          <w:sz w:val="28"/>
-          <w:szCs w:val="28"/>
-        </w:rPr>
-        <mc:AlternateContent>
-          <mc:Choice Requires="wpi">
-            <w:drawing>
-              <wp:anchor distT="0" distB="0" distL="114300" distR="114300" simplePos="0" relativeHeight="251722752" behindDoc="0" locked="0" layoutInCell="1" allowOverlap="1" wp14:anchorId="17C86532" wp14:editId="764CE55A">
-                <wp:simplePos x="0" y="0"/>
-                <wp:positionH relativeFrom="column">
-                  <wp:posOffset>4999355</wp:posOffset>
-                </wp:positionH>
-                <wp:positionV relativeFrom="paragraph">
-                  <wp:posOffset>1081265</wp:posOffset>
-                </wp:positionV>
-                <wp:extent cx="72720" cy="117000"/>
-                <wp:effectExtent l="57150" t="38100" r="60960" b="73660"/>
-                <wp:wrapNone/>
-                <wp:docPr id="230" name="Freihand 230"/>
-                <wp:cNvGraphicFramePr/>
-                <a:graphic xmlns:a="http://schemas.openxmlformats.org/drawingml/2006/main">
-                  <a:graphicData uri="http://schemas.microsoft.com/office/word/2010/wordprocessingInk">
-                    <w14:contentPart bwMode="auto" r:id="rId20">
-                      <w14:nvContentPartPr>
-                        <w14:cNvContentPartPr/>
-                      </w14:nvContentPartPr>
-                      <w14:xfrm>
-                        <a:off x="0" y="0"/>
-                        <a:ext cx="72720" cy="117000"/>
-                      </w14:xfrm>
-                    </w14:contentPart>
-                  </a:graphicData>
-                </a:graphic>
-                <wp14:sizeRelH relativeFrom="margin">
-                  <wp14:pctWidth>0</wp14:pctWidth>
-                </wp14:sizeRelH>
-                <wp14:sizeRelV relativeFrom="margin">
-                  <wp14:pctHeight>0</wp14:pctHeight>
-                </wp14:sizeRelV>
-              </wp:anchor>
-            </w:drawing>
-          </mc:Choice>
-          <mc:Fallback>
-            <w:pict>
-              <v:shape w14:anchorId="7F4854AD" id="Freihand 230" o:spid="_x0000_s1026" type="#_x0000_t75" style="position:absolute;margin-left:392.25pt;margin-top:83.75pt;width:8.6pt;height:12pt;z-index:251722752;visibility:visible;mso-wrap-style:square;mso-width-percent:0;mso-height-percent:0;mso-wrap-distance-left:9pt;mso-wrap-distance-top:0;mso-wrap-distance-right:9pt;mso-wrap-distance-bottom:0;mso-position-horizontal:absolute;mso-position-horizontal-relative:text;mso-position-vertical:absolute;mso-position-vertical-relative:text;mso-width-percent:0;mso-height-percent:0;mso-width-relative:margin;mso-height-relative:margin" o:gfxdata="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">
-                <v:imagedata r:id="rId21" o:title=""/>
-              </v:shape>
-            </w:pict>
-          </mc:Fallback>
-        </mc:AlternateContent>
-      </w:r>
-      <w:r>
-        <w:rPr>
-          <w:b/>
-          <w:bCs/>
-          <w:noProof/>
-          <w:sz w:val="28"/>
-          <w:szCs w:val="28"/>
-        </w:rPr>
-        <mc:AlternateContent>
-          <mc:Choice Requires="wpi">
-            <w:drawing>
-              <wp:anchor distT="0" distB="0" distL="114300" distR="114300" simplePos="0" relativeHeight="251715584" behindDoc="0" locked="0" layoutInCell="1" allowOverlap="1" wp14:anchorId="71FD3FA2" wp14:editId="6127D64A">
-                <wp:simplePos x="0" y="0"/>
-                <wp:positionH relativeFrom="column">
-                  <wp:posOffset>605155</wp:posOffset>
-                </wp:positionH>
-                <wp:positionV relativeFrom="paragraph">
-                  <wp:posOffset>2075815</wp:posOffset>
-                </wp:positionV>
-                <wp:extent cx="311150" cy="102235"/>
-                <wp:effectExtent l="19050" t="57150" r="12700" b="69215"/>
-                <wp:wrapNone/>
-                <wp:docPr id="208" name="Freihand 208"/>
-                <wp:cNvGraphicFramePr/>
-                <a:graphic xmlns:a="http://schemas.openxmlformats.org/drawingml/2006/main">
-                  <a:graphicData uri="http://schemas.microsoft.com/office/word/2010/wordprocessingInk">
-                    <w14:contentPart bwMode="auto" r:id="rId22">
-                      <w14:nvContentPartPr>
-                        <w14:cNvContentPartPr/>
-                      </w14:nvContentPartPr>
-                      <w14:xfrm>
-                        <a:off x="0" y="0"/>
-                        <a:ext cx="311150" cy="102235"/>
-                      </w14:xfrm>
-                    </w14:contentPart>
-                  </a:graphicData>
-                </a:graphic>
-              </wp:anchor>
-            </w:drawing>
-          </mc:Choice>
-          <mc:Fallback>
-            <w:pict>
-              <v:shape w14:anchorId="7ECFAFB1" id="Freihand 208" o:spid="_x0000_s1026" type="#_x0000_t75" style="position:absolute;margin-left:46.25pt;margin-top:162.05pt;width:27.3pt;height:10.85pt;z-index:251715584;visibility:visible;mso-wrap-style:square;mso-wrap-distance-left:9pt;mso-wrap-distance-top:0;mso-wrap-distance-right:9pt;mso-wrap-distance-bottom:0;mso-position-horizontal:absolute;mso-position-horizontal-relative:text;mso-position-vertical:absolute;mso-position-vertical-relative:text" o:gfxdata="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">
-                <v:imagedata r:id="rId23" o:title=""/>
-              </v:shape>
-            </w:pict>
-          </mc:Fallback>
-        </mc:AlternateContent>
-      </w:r>
-      <w:r>
-        <w:rPr>
-          <w:b/>
-          <w:bCs/>
-          <w:noProof/>
-          <w:sz w:val="28"/>
-          <w:szCs w:val="28"/>
-        </w:rPr>
-        <mc:AlternateContent>
-          <mc:Choice Requires="wpi">
-            <w:drawing>
-              <wp:anchor distT="0" distB="0" distL="114300" distR="114300" simplePos="0" relativeHeight="251710464" behindDoc="0" locked="0" layoutInCell="1" allowOverlap="1" wp14:anchorId="738C9201" wp14:editId="78C9B337">
-                <wp:simplePos x="0" y="0"/>
-                <wp:positionH relativeFrom="column">
-                  <wp:posOffset>827826</wp:posOffset>
-                </wp:positionH>
-                <wp:positionV relativeFrom="paragraph">
-                  <wp:posOffset>1122025</wp:posOffset>
-                </wp:positionV>
-                <wp:extent cx="12600" cy="35640"/>
-                <wp:effectExtent l="38100" t="38100" r="64135" b="59690"/>
-                <wp:wrapNone/>
-                <wp:docPr id="195" name="Freihand 195"/>
-                <wp:cNvGraphicFramePr/>
-                <a:graphic xmlns:a="http://schemas.openxmlformats.org/drawingml/2006/main">
-                  <a:graphicData uri="http://schemas.microsoft.com/office/word/2010/wordprocessingInk">
-                    <w14:contentPart bwMode="auto" r:id="rId24">
-                      <w14:nvContentPartPr>
-                        <w14:cNvContentPartPr/>
-                      </w14:nvContentPartPr>
-                      <w14:xfrm>
-                        <a:off x="0" y="0"/>
-                        <a:ext cx="12600" cy="35640"/>
-                      </w14:xfrm>
-                    </w14:contentPart>
-                  </a:graphicData>
-                </a:graphic>
-              </wp:anchor>
-            </w:drawing>
-          </mc:Choice>
-          <mc:Fallback>
-            <w:pict>
-              <v:shape w14:anchorId="3760CF80" id="Freihand 195" o:spid="_x0000_s1026" type="#_x0000_t75" style="position:absolute;margin-left:63.8pt;margin-top:86.95pt;width:3.85pt;height:5.6pt;z-index:251710464;visibility:visible;mso-wrap-style:square;mso-wrap-distance-left:9pt;mso-wrap-distance-top:0;mso-wrap-distance-right:9pt;mso-wrap-distance-bottom:0;mso-position-horizontal:absolute;mso-position-horizontal-relative:text;mso-position-vertical:absolute;mso-position-vertical-relative:text" o:gfxdata="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">
-                <v:imagedata r:id="rId25" o:title=""/>
-              </v:shape>
-            </w:pict>
-          </mc:Fallback>
-        </mc:AlternateContent>
-      </w:r>
-      <w:r>
-        <w:rPr>
-          <w:b/>
-          <w:bCs/>
-          <w:noProof/>
-          <w:sz w:val="28"/>
-          <w:szCs w:val="28"/>
-        </w:rPr>
-        <mc:AlternateContent>
-          <mc:Choice Requires="wpi">
-            <w:drawing>
-              <wp:anchor distT="0" distB="0" distL="114300" distR="114300" simplePos="0" relativeHeight="251709440" behindDoc="0" locked="0" layoutInCell="1" allowOverlap="1" wp14:anchorId="17A89600" wp14:editId="533FBEF1">
-                <wp:simplePos x="0" y="0"/>
-                <wp:positionH relativeFrom="column">
-                  <wp:posOffset>774700</wp:posOffset>
-                </wp:positionH>
-                <wp:positionV relativeFrom="paragraph">
-                  <wp:posOffset>1105535</wp:posOffset>
-                </wp:positionV>
-                <wp:extent cx="88265" cy="96480"/>
-                <wp:effectExtent l="38100" t="38100" r="26035" b="75565"/>
-                <wp:wrapNone/>
-                <wp:docPr id="194" name="Freihand 194"/>
-                <wp:cNvGraphicFramePr/>
-                <a:graphic xmlns:a="http://schemas.openxmlformats.org/drawingml/2006/main">
-                  <a:graphicData uri="http://schemas.microsoft.com/office/word/2010/wordprocessingInk">
-                    <w14:contentPart bwMode="auto" r:id="rId26">
-                      <w14:nvContentPartPr>
-                        <w14:cNvContentPartPr/>
-                      </w14:nvContentPartPr>
-                      <w14:xfrm>
-                        <a:off x="0" y="0"/>
-                        <a:ext cx="88265" cy="96480"/>
-                      </w14:xfrm>
-                    </w14:contentPart>
-                  </a:graphicData>
-                </a:graphic>
-              </wp:anchor>
-            </w:drawing>
-          </mc:Choice>
-          <mc:Fallback>
-            <w:pict>
-              <v:shape w14:anchorId="4E541FE5" id="Freihand 194" o:spid="_x0000_s1026" type="#_x0000_t75" style="position:absolute;margin-left:59.6pt;margin-top:85.65pt;width:9.75pt;height:10.45pt;z-index:251709440;visibility:visible;mso-wrap-style:square;mso-wrap-distance-left:9pt;mso-wrap-distance-top:0;mso-wrap-distance-right:9pt;mso-wrap-distance-bottom:0;mso-position-horizontal:absolute;mso-position-horizontal-relative:text;mso-position-vertical:absolute;mso-position-vertical-relative:text" o:gfxdata="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">
-                <v:imagedata r:id="rId27" o:title=""/>
-              </v:shape>
-            </w:pict>
-          </mc:Fallback>
-        </mc:AlternateContent>
-      </w:r>
-      <w:r>
-        <w:rPr>
-          <w:b/>
-          <w:bCs/>
-          <w:noProof/>
-          <w:sz w:val="28"/>
-          <w:szCs w:val="28"/>
-        </w:rPr>
-        <mc:AlternateContent>
-          <mc:Choice Requires="wpi">
-            <w:drawing>
-              <wp:anchor distT="0" distB="0" distL="114300" distR="114300" simplePos="0" relativeHeight="251706368" behindDoc="0" locked="0" layoutInCell="1" allowOverlap="1" wp14:anchorId="4F9BE225" wp14:editId="70EFCEA8">
-                <wp:simplePos x="0" y="0"/>
-                <wp:positionH relativeFrom="column">
-                  <wp:posOffset>484386</wp:posOffset>
-                </wp:positionH>
-                <wp:positionV relativeFrom="paragraph">
-                  <wp:posOffset>475309</wp:posOffset>
-                </wp:positionV>
-                <wp:extent cx="383400" cy="700200"/>
-                <wp:effectExtent l="57150" t="38100" r="55245" b="62230"/>
-                <wp:wrapNone/>
-                <wp:docPr id="63" name="Freihand 63"/>
-                <wp:cNvGraphicFramePr/>
-                <a:graphic xmlns:a="http://schemas.openxmlformats.org/drawingml/2006/main">
-                  <a:graphicData uri="http://schemas.microsoft.com/office/word/2010/wordprocessingInk">
-                    <w14:contentPart bwMode="auto" r:id="rId28">
-                      <w14:nvContentPartPr>
-                        <w14:cNvContentPartPr/>
-                      </w14:nvContentPartPr>
-                      <w14:xfrm>
-                        <a:off x="0" y="0"/>
-                        <a:ext cx="383400" cy="700200"/>
-                      </w14:xfrm>
-                    </w14:contentPart>
-                  </a:graphicData>
-                </a:graphic>
-              </wp:anchor>
-            </w:drawing>
-          </mc:Choice>
-          <mc:Fallback>
-            <w:pict>
-              <v:shape w14:anchorId="2043F142" id="Freihand 63" o:spid="_x0000_s1026" type="#_x0000_t75" style="position:absolute;margin-left:36.75pt;margin-top:36.05pt;width:33.05pt;height:58pt;z-index:251706368;visibility:visible;mso-wrap-style:square;mso-wrap-distance-left:9pt;mso-wrap-distance-top:0;mso-wrap-distance-right:9pt;mso-wrap-distance-bottom:0;mso-position-horizontal:absolute;mso-position-horizontal-relative:text;mso-position-vertical:absolute;mso-position-vertical-relative:text" o:gfxdata="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">
-                <v:imagedata r:id="rId29" o:title=""/>
-              </v:shape>
-            </w:pict>
-          </mc:Fallback>
-        </mc:AlternateContent>
-      </w:r>
+        <w:t>N</w:t>
+      </w:r>
+    </w:p>
+    <w:p/>
+    <w:p/>
+    <w:p>
       <w:r>
         <w:rPr>
           <w:b/>
@@ -679,16 +1217,16 @@
         <mc:AlternateContent>
           <mc:Choice Requires="wps">
             <w:drawing>
-              <wp:anchor distT="45720" distB="45720" distL="114300" distR="114300" simplePos="0" relativeHeight="251674624" behindDoc="0" locked="0" layoutInCell="1" allowOverlap="1" wp14:anchorId="6D6F5A47" wp14:editId="0C2F3AA0">
+              <wp:anchor distT="45720" distB="45720" distL="114300" distR="114300" simplePos="0" relativeHeight="251674624" behindDoc="0" locked="0" layoutInCell="1" allowOverlap="1" wp14:anchorId="6D6F5A47" wp14:editId="17E63341">
                 <wp:simplePos x="0" y="0"/>
                 <wp:positionH relativeFrom="column">
-                  <wp:posOffset>3785235</wp:posOffset>
+                  <wp:posOffset>3778885</wp:posOffset>
                 </wp:positionH>
                 <wp:positionV relativeFrom="paragraph">
-                  <wp:posOffset>3604260</wp:posOffset>
+                  <wp:posOffset>3603625</wp:posOffset>
                 </wp:positionV>
-                <wp:extent cx="1950720" cy="1424940"/>
-                <wp:effectExtent l="0" t="0" r="0" b="3810"/>
+                <wp:extent cx="2133600" cy="1630680"/>
+                <wp:effectExtent l="0" t="0" r="0" b="0"/>
                 <wp:wrapSquare wrapText="bothSides"/>
                 <wp:docPr id="38" name="Textfeld 2"/>
                 <wp:cNvGraphicFramePr>
@@ -703,7 +1241,7 @@
                       <wps:spPr bwMode="auto">
                         <a:xfrm>
                           <a:off x="0" y="0"/>
-                          <a:ext cx="1950720" cy="1424940"/>
+                          <a:ext cx="2133600" cy="1630680"/>
                         </a:xfrm>
                         <a:prstGeom prst="rect">
                           <a:avLst/>
@@ -720,7 +1258,10 @@
                         <w:txbxContent>
                           <w:p>
                             <w:r>
-                              <w:t>Man die Anzahl der Arbeiter und deren Belastbarkeit,</w:t>
+                              <w:t>Hier kann man</w:t>
+                            </w:r>
+                            <w:r>
+                              <w:t xml:space="preserve"> die Anzahl der Arbeiter und deren Belastbarkeit,</w:t>
                             </w:r>
                             <w:r>
                               <w:br/>
@@ -765,12 +1306,15 @@
                 <v:stroke joinstyle="miter"/>
                 <v:path gradientshapeok="t" o:connecttype="rect"/>
               </v:shapetype>
-              <v:shape id="Textfeld 2" o:spid="_x0000_s1026" type="#_x0000_t202" style="position:absolute;margin-left:298.05pt;margin-top:283.8pt;width:153.6pt;height:112.2pt;z-index:251674624;visibility:visible;mso-wrap-style:square;mso-width-percent:0;mso-height-percent:0;mso-wrap-distance-left:9pt;mso-wrap-distance-top:3.6pt;mso-wrap-distance-right:9pt;mso-wrap-distance-bottom:3.6pt;mso-position-horizontal:absolute;mso-position-horizontal-relative:text;mso-position-vertical:absolute;mso-position-vertical-relative:text;mso-width-percent:0;mso-height-percent:0;mso-width-relative:margin;mso-height-relative:margin;v-text-anchor:top" o:gfxdata="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" filled="f" stroked="f">
+              <v:shape id="Textfeld 2" o:spid="_x0000_s1026" type="#_x0000_t202" style="position:absolute;margin-left:297.55pt;margin-top:283.75pt;width:168pt;height:128.4pt;z-index:251674624;visibility:visible;mso-wrap-style:square;mso-width-percent:0;mso-height-percent:0;mso-wrap-distance-left:9pt;mso-wrap-distance-top:3.6pt;mso-wrap-distance-right:9pt;mso-wrap-distance-bottom:3.6pt;mso-position-horizontal:absolute;mso-position-horizontal-relative:text;mso-position-vertical:absolute;mso-position-vertical-relative:text;mso-width-percent:0;mso-height-percent:0;mso-width-relative:margin;mso-height-relative:margin;v-text-anchor:top" o:gfxdata="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" filled="f" stroked="f">
                 <v:textbox>
                   <w:txbxContent>
                     <w:p>
                       <w:r>
-                        <w:t>Man die Anzahl der Arbeiter und deren Belastbarkeit,</w:t>
+                        <w:t>Hier kann man</w:t>
+                      </w:r>
+                      <w:r>
+                        <w:t xml:space="preserve"> die Anzahl der Arbeiter und deren Belastbarkeit,</w:t>
                       </w:r>
                       <w:r>
                         <w:br/>
@@ -795,6 +1339,662 @@
                   </w:txbxContent>
                 </v:textbox>
                 <w10:wrap type="square"/>
+              </v:shape>
+            </w:pict>
+          </mc:Fallback>
+        </mc:AlternateContent>
+      </w:r>
+      <w:r>
+        <w:rPr>
+          <w:noProof/>
+        </w:rPr>
+        <mc:AlternateContent>
+          <mc:Choice Requires="wpi">
+            <w:drawing>
+              <wp:anchor distT="0" distB="0" distL="114300" distR="114300" simplePos="0" relativeHeight="251747328" behindDoc="0" locked="0" layoutInCell="1" allowOverlap="1" wp14:anchorId="7F719E3A" wp14:editId="49C6870C">
+                <wp:simplePos x="0" y="0"/>
+                <wp:positionH relativeFrom="column">
+                  <wp:posOffset>958850</wp:posOffset>
+                </wp:positionH>
+                <wp:positionV relativeFrom="paragraph">
+                  <wp:posOffset>6581775</wp:posOffset>
+                </wp:positionV>
+                <wp:extent cx="1018440" cy="507960"/>
+                <wp:effectExtent l="57150" t="38100" r="48895" b="64135"/>
+                <wp:wrapNone/>
+                <wp:docPr id="269" name="Freihand 269"/>
+                <wp:cNvGraphicFramePr/>
+                <a:graphic xmlns:a="http://schemas.openxmlformats.org/drawingml/2006/main">
+                  <a:graphicData uri="http://schemas.microsoft.com/office/word/2010/wordprocessingInk">
+                    <w14:contentPart bwMode="auto" r:id="rId22">
+                      <w14:nvContentPartPr>
+                        <w14:cNvContentPartPr/>
+                      </w14:nvContentPartPr>
+                      <w14:xfrm>
+                        <a:off x="0" y="0"/>
+                        <a:ext cx="1018440" cy="507960"/>
+                      </w14:xfrm>
+                    </w14:contentPart>
+                  </a:graphicData>
+                </a:graphic>
+                <wp14:sizeRelH relativeFrom="margin">
+                  <wp14:pctWidth>0</wp14:pctWidth>
+                </wp14:sizeRelH>
+              </wp:anchor>
+            </w:drawing>
+          </mc:Choice>
+          <mc:Fallback>
+            <w:pict>
+              <v:shapetype w14:anchorId="6F2E0308" id="_x0000_t75" coordsize="21600,21600" o:spt="75" o:preferrelative="t" path="m@4@5l@4@11@9@11@9@5xe" filled="f" stroked="f">
+                <v:stroke joinstyle="miter"/>
+                <v:formulas>
+                  <v:f eqn="if lineDrawn pixelLineWidth 0"/>
+                  <v:f eqn="sum @0 1 0"/>
+                  <v:f eqn="sum 0 0 @1"/>
+                  <v:f eqn="prod @2 1 2"/>
+                  <v:f eqn="prod @3 21600 pixelWidth"/>
+                  <v:f eqn="prod @3 21600 pixelHeight"/>
+                  <v:f eqn="sum @0 0 1"/>
+                  <v:f eqn="prod @6 1 2"/>
+                  <v:f eqn="prod @7 21600 pixelWidth"/>
+                  <v:f eqn="sum @8 21600 0"/>
+                  <v:f eqn="prod @7 21600 pixelHeight"/>
+                  <v:f eqn="sum @10 21600 0"/>
+                </v:formulas>
+                <v:path o:extrusionok="f" gradientshapeok="t" o:connecttype="rect"/>
+                <o:lock v:ext="edit" aspectratio="t"/>
+              </v:shapetype>
+              <v:shape id="Freihand 269" o:spid="_x0000_s1026" type="#_x0000_t75" style="position:absolute;margin-left:74.1pt;margin-top:516.85pt;width:83.05pt;height:42.85pt;z-index:251747328;visibility:visible;mso-wrap-style:square;mso-width-percent:0;mso-wrap-distance-left:9pt;mso-wrap-distance-top:0;mso-wrap-distance-right:9pt;mso-wrap-distance-bottom:0;mso-position-horizontal:absolute;mso-position-horizontal-relative:text;mso-position-vertical:absolute;mso-position-vertical-relative:text;mso-width-percent:0;mso-width-relative:margin" o:gfxdata="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">
+                <v:imagedata r:id="rId23" o:title=""/>
+              </v:shape>
+            </w:pict>
+          </mc:Fallback>
+        </mc:AlternateContent>
+      </w:r>
+      <w:r>
+        <w:rPr>
+          <w:noProof/>
+        </w:rPr>
+        <w:drawing>
+          <wp:anchor distT="0" distB="0" distL="114300" distR="114300" simplePos="0" relativeHeight="251663360" behindDoc="1" locked="0" layoutInCell="1" allowOverlap="1" wp14:anchorId="7B9F4B53" wp14:editId="613811EC">
+            <wp:simplePos x="0" y="0"/>
+            <wp:positionH relativeFrom="column">
+              <wp:posOffset>960755</wp:posOffset>
+            </wp:positionH>
+            <wp:positionV relativeFrom="paragraph">
+              <wp:posOffset>867410</wp:posOffset>
+            </wp:positionV>
+            <wp:extent cx="3975100" cy="1911350"/>
+            <wp:effectExtent l="0" t="0" r="6350" b="0"/>
+            <wp:wrapTight wrapText="bothSides">
+              <wp:wrapPolygon edited="0">
+                <wp:start x="0" y="0"/>
+                <wp:lineTo x="0" y="21313"/>
+                <wp:lineTo x="21531" y="21313"/>
+                <wp:lineTo x="21531" y="0"/>
+                <wp:lineTo x="0" y="0"/>
+              </wp:wrapPolygon>
+            </wp:wrapTight>
+            <wp:docPr id="2" name="Grafik 2"/>
+            <wp:cNvGraphicFramePr>
+              <a:graphicFrameLocks xmlns:a="http://schemas.openxmlformats.org/drawingml/2006/main" noChangeAspect="1"/>
+            </wp:cNvGraphicFramePr>
+            <a:graphic xmlns:a="http://schemas.openxmlformats.org/drawingml/2006/main">
+              <a:graphicData uri="http://schemas.openxmlformats.org/drawingml/2006/picture">
+                <pic:pic xmlns:pic="http://schemas.openxmlformats.org/drawingml/2006/picture">
+                  <pic:nvPicPr>
+                    <pic:cNvPr id="1" name=""/>
+                    <pic:cNvPicPr/>
+                  </pic:nvPicPr>
+                  <pic:blipFill>
+                    <a:blip r:embed="rId24" cstate="print">
+                      <a:extLst>
+                        <a:ext uri="{28A0092B-C50C-407E-A947-70E740481C1C}">
+                          <a14:useLocalDpi xmlns:a14="http://schemas.microsoft.com/office/drawing/2010/main" val="0"/>
+                        </a:ext>
+                      </a:extLst>
+                    </a:blip>
+                    <a:stretch>
+                      <a:fillRect/>
+                    </a:stretch>
+                  </pic:blipFill>
+                  <pic:spPr>
+                    <a:xfrm>
+                      <a:off x="0" y="0"/>
+                      <a:ext cx="3975100" cy="1911350"/>
+                    </a:xfrm>
+                    <a:prstGeom prst="rect">
+                      <a:avLst/>
+                    </a:prstGeom>
+                  </pic:spPr>
+                </pic:pic>
+              </a:graphicData>
+            </a:graphic>
+            <wp14:sizeRelH relativeFrom="margin">
+              <wp14:pctWidth>0</wp14:pctWidth>
+            </wp14:sizeRelH>
+            <wp14:sizeRelV relativeFrom="margin">
+              <wp14:pctHeight>0</wp14:pctHeight>
+            </wp14:sizeRelV>
+          </wp:anchor>
+        </w:drawing>
+      </w:r>
+      <w:r>
+        <w:rPr>
+          <w:b/>
+          <w:bCs/>
+          <w:noProof/>
+          <w:sz w:val="28"/>
+          <w:szCs w:val="28"/>
+        </w:rPr>
+        <mc:AlternateContent>
+          <mc:Choice Requires="wpi">
+            <w:drawing>
+              <wp:anchor distT="0" distB="0" distL="114300" distR="114300" simplePos="0" relativeHeight="251734016" behindDoc="0" locked="0" layoutInCell="1" allowOverlap="1" wp14:anchorId="2DC60066" wp14:editId="455F188B">
+                <wp:simplePos x="0" y="0"/>
+                <wp:positionH relativeFrom="column">
+                  <wp:posOffset>4987523</wp:posOffset>
+                </wp:positionH>
+                <wp:positionV relativeFrom="paragraph">
+                  <wp:posOffset>1084410</wp:posOffset>
+                </wp:positionV>
+                <wp:extent cx="90360" cy="123120"/>
+                <wp:effectExtent l="38100" t="38100" r="62230" b="67945"/>
+                <wp:wrapNone/>
+                <wp:docPr id="252" name="Freihand 252"/>
+                <wp:cNvGraphicFramePr/>
+                <a:graphic xmlns:a="http://schemas.openxmlformats.org/drawingml/2006/main">
+                  <a:graphicData uri="http://schemas.microsoft.com/office/word/2010/wordprocessingInk">
+                    <w14:contentPart bwMode="auto" r:id="rId25">
+                      <w14:nvContentPartPr>
+                        <w14:cNvContentPartPr/>
+                      </w14:nvContentPartPr>
+                      <w14:xfrm>
+                        <a:off x="0" y="0"/>
+                        <a:ext cx="90360" cy="123120"/>
+                      </w14:xfrm>
+                    </w14:contentPart>
+                  </a:graphicData>
+                </a:graphic>
+              </wp:anchor>
+            </w:drawing>
+          </mc:Choice>
+          <mc:Fallback>
+            <w:pict>
+              <v:shape w14:anchorId="1257CE1F" id="Freihand 252" o:spid="_x0000_s1026" type="#_x0000_t75" style="position:absolute;margin-left:391.3pt;margin-top:84pt;width:9.9pt;height:12.55pt;z-index:251734016;visibility:visible;mso-wrap-style:square;mso-wrap-distance-left:9pt;mso-wrap-distance-top:0;mso-wrap-distance-right:9pt;mso-wrap-distance-bottom:0;mso-position-horizontal:absolute;mso-position-horizontal-relative:text;mso-position-vertical:absolute;mso-position-vertical-relative:text" o:gfxdata="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">
+                <v:imagedata r:id="rId26" o:title=""/>
+              </v:shape>
+            </w:pict>
+          </mc:Fallback>
+        </mc:AlternateContent>
+      </w:r>
+      <w:r>
+        <w:rPr>
+          <w:b/>
+          <w:bCs/>
+          <w:noProof/>
+          <w:sz w:val="28"/>
+          <w:szCs w:val="28"/>
+        </w:rPr>
+        <mc:AlternateContent>
+          <mc:Choice Requires="wpi">
+            <w:drawing>
+              <wp:anchor distT="0" distB="0" distL="114300" distR="114300" simplePos="0" relativeHeight="251732992" behindDoc="0" locked="0" layoutInCell="1" allowOverlap="1" wp14:anchorId="2EB9D0B2" wp14:editId="3E8A0EDE">
+                <wp:simplePos x="0" y="0"/>
+                <wp:positionH relativeFrom="column">
+                  <wp:posOffset>4993283</wp:posOffset>
+                </wp:positionH>
+                <wp:positionV relativeFrom="paragraph">
+                  <wp:posOffset>1183410</wp:posOffset>
+                </wp:positionV>
+                <wp:extent cx="79560" cy="21600"/>
+                <wp:effectExtent l="38100" t="38100" r="73025" b="73660"/>
+                <wp:wrapNone/>
+                <wp:docPr id="251" name="Freihand 251"/>
+                <wp:cNvGraphicFramePr/>
+                <a:graphic xmlns:a="http://schemas.openxmlformats.org/drawingml/2006/main">
+                  <a:graphicData uri="http://schemas.microsoft.com/office/word/2010/wordprocessingInk">
+                    <w14:contentPart bwMode="auto" r:id="rId27">
+                      <w14:nvContentPartPr>
+                        <w14:cNvContentPartPr/>
+                      </w14:nvContentPartPr>
+                      <w14:xfrm>
+                        <a:off x="0" y="0"/>
+                        <a:ext cx="79560" cy="21600"/>
+                      </w14:xfrm>
+                    </w14:contentPart>
+                  </a:graphicData>
+                </a:graphic>
+              </wp:anchor>
+            </w:drawing>
+          </mc:Choice>
+          <mc:Fallback>
+            <w:pict>
+              <v:shape w14:anchorId="4B97A3D2" id="Freihand 251" o:spid="_x0000_s1026" type="#_x0000_t75" style="position:absolute;margin-left:391.75pt;margin-top:91.8pt;width:9.05pt;height:4.5pt;z-index:251732992;visibility:visible;mso-wrap-style:square;mso-wrap-distance-left:9pt;mso-wrap-distance-top:0;mso-wrap-distance-right:9pt;mso-wrap-distance-bottom:0;mso-position-horizontal:absolute;mso-position-horizontal-relative:text;mso-position-vertical:absolute;mso-position-vertical-relative:text" o:gfxdata="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">
+                <v:imagedata r:id="rId28" o:title=""/>
+              </v:shape>
+            </w:pict>
+          </mc:Fallback>
+        </mc:AlternateContent>
+      </w:r>
+      <w:r>
+        <w:rPr>
+          <w:b/>
+          <w:bCs/>
+          <w:noProof/>
+          <w:sz w:val="28"/>
+          <w:szCs w:val="28"/>
+        </w:rPr>
+        <mc:AlternateContent>
+          <mc:Choice Requires="wpi">
+            <w:drawing>
+              <wp:anchor distT="0" distB="0" distL="114300" distR="114300" simplePos="0" relativeHeight="251731968" behindDoc="0" locked="0" layoutInCell="1" allowOverlap="1" wp14:anchorId="0E020634" wp14:editId="12FEB95B">
+                <wp:simplePos x="0" y="0"/>
+                <wp:positionH relativeFrom="column">
+                  <wp:posOffset>4980940</wp:posOffset>
+                </wp:positionH>
+                <wp:positionV relativeFrom="paragraph">
+                  <wp:posOffset>2069465</wp:posOffset>
+                </wp:positionV>
+                <wp:extent cx="277375" cy="163195"/>
+                <wp:effectExtent l="38100" t="38100" r="66040" b="65405"/>
+                <wp:wrapNone/>
+                <wp:docPr id="250" name="Freihand 250"/>
+                <wp:cNvGraphicFramePr/>
+                <a:graphic xmlns:a="http://schemas.openxmlformats.org/drawingml/2006/main">
+                  <a:graphicData uri="http://schemas.microsoft.com/office/word/2010/wordprocessingInk">
+                    <w14:contentPart bwMode="auto" r:id="rId29">
+                      <w14:nvContentPartPr>
+                        <w14:cNvContentPartPr/>
+                      </w14:nvContentPartPr>
+                      <w14:xfrm>
+                        <a:off x="0" y="0"/>
+                        <a:ext cx="277375" cy="163195"/>
+                      </w14:xfrm>
+                    </w14:contentPart>
+                  </a:graphicData>
+                </a:graphic>
+              </wp:anchor>
+            </w:drawing>
+          </mc:Choice>
+          <mc:Fallback>
+            <w:pict>
+              <v:shape w14:anchorId="15141624" id="Freihand 250" o:spid="_x0000_s1026" type="#_x0000_t75" style="position:absolute;margin-left:390.8pt;margin-top:161.55pt;width:24.7pt;height:15.65pt;z-index:251731968;visibility:visible;mso-wrap-style:square;mso-wrap-distance-left:9pt;mso-wrap-distance-top:0;mso-wrap-distance-right:9pt;mso-wrap-distance-bottom:0;mso-position-horizontal:absolute;mso-position-horizontal-relative:text;mso-position-vertical:absolute;mso-position-vertical-relative:text" o:gfxdata="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">
+                <v:imagedata r:id="rId30" o:title=""/>
+              </v:shape>
+            </w:pict>
+          </mc:Fallback>
+        </mc:AlternateContent>
+      </w:r>
+      <w:r>
+        <w:rPr>
+          <w:b/>
+          <w:bCs/>
+          <w:noProof/>
+          <w:sz w:val="28"/>
+          <w:szCs w:val="28"/>
+        </w:rPr>
+        <mc:AlternateContent>
+          <mc:Choice Requires="wpi">
+            <w:drawing>
+              <wp:anchor distT="0" distB="0" distL="114300" distR="114300" simplePos="0" relativeHeight="251726848" behindDoc="0" locked="0" layoutInCell="1" allowOverlap="1" wp14:anchorId="534E47E3" wp14:editId="30787176">
+                <wp:simplePos x="0" y="0"/>
+                <wp:positionH relativeFrom="column">
+                  <wp:posOffset>5040546</wp:posOffset>
+                </wp:positionH>
+                <wp:positionV relativeFrom="paragraph">
+                  <wp:posOffset>530185</wp:posOffset>
+                </wp:positionV>
+                <wp:extent cx="231480" cy="599040"/>
+                <wp:effectExtent l="57150" t="57150" r="73660" b="67945"/>
+                <wp:wrapNone/>
+                <wp:docPr id="237" name="Freihand 237"/>
+                <wp:cNvGraphicFramePr/>
+                <a:graphic xmlns:a="http://schemas.openxmlformats.org/drawingml/2006/main">
+                  <a:graphicData uri="http://schemas.microsoft.com/office/word/2010/wordprocessingInk">
+                    <w14:contentPart bwMode="auto" r:id="rId31">
+                      <w14:nvContentPartPr>
+                        <w14:cNvContentPartPr/>
+                      </w14:nvContentPartPr>
+                      <w14:xfrm>
+                        <a:off x="0" y="0"/>
+                        <a:ext cx="231480" cy="599040"/>
+                      </w14:xfrm>
+                    </w14:contentPart>
+                  </a:graphicData>
+                </a:graphic>
+              </wp:anchor>
+            </w:drawing>
+          </mc:Choice>
+          <mc:Fallback>
+            <w:pict>
+              <v:shape w14:anchorId="1C529E2A" id="Freihand 237" o:spid="_x0000_s1026" type="#_x0000_t75" style="position:absolute;margin-left:395.5pt;margin-top:40.35pt;width:21.1pt;height:49.95pt;z-index:251726848;visibility:visible;mso-wrap-style:square;mso-wrap-distance-left:9pt;mso-wrap-distance-top:0;mso-wrap-distance-right:9pt;mso-wrap-distance-bottom:0;mso-position-horizontal:absolute;mso-position-horizontal-relative:text;mso-position-vertical:absolute;mso-position-vertical-relative:text" o:gfxdata="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">
+                <v:imagedata r:id="rId32" o:title=""/>
+              </v:shape>
+            </w:pict>
+          </mc:Fallback>
+        </mc:AlternateContent>
+      </w:r>
+      <w:r>
+        <w:rPr>
+          <w:b/>
+          <w:bCs/>
+          <w:noProof/>
+          <w:sz w:val="28"/>
+          <w:szCs w:val="28"/>
+        </w:rPr>
+        <mc:AlternateContent>
+          <mc:Choice Requires="wpi">
+            <w:drawing>
+              <wp:anchor distT="0" distB="0" distL="114300" distR="114300" simplePos="0" relativeHeight="251725824" behindDoc="0" locked="0" layoutInCell="1" allowOverlap="1" wp14:anchorId="57544C2B" wp14:editId="150DB1E2">
+                <wp:simplePos x="0" y="0"/>
+                <wp:positionH relativeFrom="column">
+                  <wp:posOffset>5042455</wp:posOffset>
+                </wp:positionH>
+                <wp:positionV relativeFrom="paragraph">
+                  <wp:posOffset>1137330</wp:posOffset>
+                </wp:positionV>
+                <wp:extent cx="19080" cy="33120"/>
+                <wp:effectExtent l="38100" t="38100" r="76200" b="62230"/>
+                <wp:wrapNone/>
+                <wp:docPr id="233" name="Freihand 233"/>
+                <wp:cNvGraphicFramePr/>
+                <a:graphic xmlns:a="http://schemas.openxmlformats.org/drawingml/2006/main">
+                  <a:graphicData uri="http://schemas.microsoft.com/office/word/2010/wordprocessingInk">
+                    <w14:contentPart bwMode="auto" r:id="rId33">
+                      <w14:nvContentPartPr>
+                        <w14:cNvContentPartPr/>
+                      </w14:nvContentPartPr>
+                      <w14:xfrm>
+                        <a:off x="0" y="0"/>
+                        <a:ext cx="19080" cy="33120"/>
+                      </w14:xfrm>
+                    </w14:contentPart>
+                  </a:graphicData>
+                </a:graphic>
+                <wp14:sizeRelH relativeFrom="margin">
+                  <wp14:pctWidth>0</wp14:pctWidth>
+                </wp14:sizeRelH>
+                <wp14:sizeRelV relativeFrom="margin">
+                  <wp14:pctHeight>0</wp14:pctHeight>
+                </wp14:sizeRelV>
+              </wp:anchor>
+            </w:drawing>
+          </mc:Choice>
+          <mc:Fallback>
+            <w:pict>
+              <v:shape w14:anchorId="2AA54D50" id="Freihand 233" o:spid="_x0000_s1026" type="#_x0000_t75" style="position:absolute;margin-left:395.65pt;margin-top:88.15pt;width:4.3pt;height:5.4pt;z-index:251725824;visibility:visible;mso-wrap-style:square;mso-width-percent:0;mso-height-percent:0;mso-wrap-distance-left:9pt;mso-wrap-distance-top:0;mso-wrap-distance-right:9pt;mso-wrap-distance-bottom:0;mso-position-horizontal:absolute;mso-position-horizontal-relative:text;mso-position-vertical:absolute;mso-position-vertical-relative:text;mso-width-percent:0;mso-height-percent:0;mso-width-relative:margin;mso-height-relative:margin" o:gfxdata="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">
+                <v:imagedata r:id="rId34" o:title=""/>
+              </v:shape>
+            </w:pict>
+          </mc:Fallback>
+        </mc:AlternateContent>
+      </w:r>
+      <w:r>
+        <w:rPr>
+          <w:b/>
+          <w:bCs/>
+          <w:noProof/>
+          <w:sz w:val="28"/>
+          <w:szCs w:val="28"/>
+        </w:rPr>
+        <mc:AlternateContent>
+          <mc:Choice Requires="wpi">
+            <w:drawing>
+              <wp:anchor distT="0" distB="0" distL="114300" distR="114300" simplePos="0" relativeHeight="251722752" behindDoc="0" locked="0" layoutInCell="1" allowOverlap="1" wp14:anchorId="17C86532" wp14:editId="764CE55A">
+                <wp:simplePos x="0" y="0"/>
+                <wp:positionH relativeFrom="column">
+                  <wp:posOffset>4999355</wp:posOffset>
+                </wp:positionH>
+                <wp:positionV relativeFrom="paragraph">
+                  <wp:posOffset>1081265</wp:posOffset>
+                </wp:positionV>
+                <wp:extent cx="72720" cy="117000"/>
+                <wp:effectExtent l="57150" t="38100" r="60960" b="73660"/>
+                <wp:wrapNone/>
+                <wp:docPr id="230" name="Freihand 230"/>
+                <wp:cNvGraphicFramePr/>
+                <a:graphic xmlns:a="http://schemas.openxmlformats.org/drawingml/2006/main">
+                  <a:graphicData uri="http://schemas.microsoft.com/office/word/2010/wordprocessingInk">
+                    <w14:contentPart bwMode="auto" r:id="rId35">
+                      <w14:nvContentPartPr>
+                        <w14:cNvContentPartPr/>
+                      </w14:nvContentPartPr>
+                      <w14:xfrm>
+                        <a:off x="0" y="0"/>
+                        <a:ext cx="72720" cy="117000"/>
+                      </w14:xfrm>
+                    </w14:contentPart>
+                  </a:graphicData>
+                </a:graphic>
+                <wp14:sizeRelH relativeFrom="margin">
+                  <wp14:pctWidth>0</wp14:pctWidth>
+                </wp14:sizeRelH>
+                <wp14:sizeRelV relativeFrom="margin">
+                  <wp14:pctHeight>0</wp14:pctHeight>
+                </wp14:sizeRelV>
+              </wp:anchor>
+            </w:drawing>
+          </mc:Choice>
+          <mc:Fallback>
+            <w:pict>
+              <v:shape w14:anchorId="7F4854AD" id="Freihand 230" o:spid="_x0000_s1026" type="#_x0000_t75" style="position:absolute;margin-left:392.25pt;margin-top:83.75pt;width:8.6pt;height:12pt;z-index:251722752;visibility:visible;mso-wrap-style:square;mso-width-percent:0;mso-height-percent:0;mso-wrap-distance-left:9pt;mso-wrap-distance-top:0;mso-wrap-distance-right:9pt;mso-wrap-distance-bottom:0;mso-position-horizontal:absolute;mso-position-horizontal-relative:text;mso-position-vertical:absolute;mso-position-vertical-relative:text;mso-width-percent:0;mso-height-percent:0;mso-width-relative:margin;mso-height-relative:margin" o:gfxdata="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">
+                <v:imagedata r:id="rId36" o:title=""/>
+              </v:shape>
+            </w:pict>
+          </mc:Fallback>
+        </mc:AlternateContent>
+      </w:r>
+      <w:r>
+        <w:rPr>
+          <w:b/>
+          <w:bCs/>
+          <w:noProof/>
+          <w:sz w:val="28"/>
+          <w:szCs w:val="28"/>
+        </w:rPr>
+        <mc:AlternateContent>
+          <mc:Choice Requires="wpi">
+            <w:drawing>
+              <wp:anchor distT="0" distB="0" distL="114300" distR="114300" simplePos="0" relativeHeight="251715584" behindDoc="0" locked="0" layoutInCell="1" allowOverlap="1" wp14:anchorId="71FD3FA2" wp14:editId="6127D64A">
+                <wp:simplePos x="0" y="0"/>
+                <wp:positionH relativeFrom="column">
+                  <wp:posOffset>605155</wp:posOffset>
+                </wp:positionH>
+                <wp:positionV relativeFrom="paragraph">
+                  <wp:posOffset>2075815</wp:posOffset>
+                </wp:positionV>
+                <wp:extent cx="311150" cy="102235"/>
+                <wp:effectExtent l="19050" t="57150" r="12700" b="69215"/>
+                <wp:wrapNone/>
+                <wp:docPr id="208" name="Freihand 208"/>
+                <wp:cNvGraphicFramePr/>
+                <a:graphic xmlns:a="http://schemas.openxmlformats.org/drawingml/2006/main">
+                  <a:graphicData uri="http://schemas.microsoft.com/office/word/2010/wordprocessingInk">
+                    <w14:contentPart bwMode="auto" r:id="rId37">
+                      <w14:nvContentPartPr>
+                        <w14:cNvContentPartPr/>
+                      </w14:nvContentPartPr>
+                      <w14:xfrm>
+                        <a:off x="0" y="0"/>
+                        <a:ext cx="311150" cy="102235"/>
+                      </w14:xfrm>
+                    </w14:contentPart>
+                  </a:graphicData>
+                </a:graphic>
+              </wp:anchor>
+            </w:drawing>
+          </mc:Choice>
+          <mc:Fallback>
+            <w:pict>
+              <v:shape w14:anchorId="7ECFAFB1" id="Freihand 208" o:spid="_x0000_s1026" type="#_x0000_t75" style="position:absolute;margin-left:46.25pt;margin-top:162.05pt;width:27.3pt;height:10.85pt;z-index:251715584;visibility:visible;mso-wrap-style:square;mso-wrap-distance-left:9pt;mso-wrap-distance-top:0;mso-wrap-distance-right:9pt;mso-wrap-distance-bottom:0;mso-position-horizontal:absolute;mso-position-horizontal-relative:text;mso-position-vertical:absolute;mso-position-vertical-relative:text" o:gfxdata="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">
+                <v:imagedata r:id="rId38" o:title=""/>
+              </v:shape>
+            </w:pict>
+          </mc:Fallback>
+        </mc:AlternateContent>
+      </w:r>
+      <w:r>
+        <w:rPr>
+          <w:b/>
+          <w:bCs/>
+          <w:noProof/>
+          <w:sz w:val="28"/>
+          <w:szCs w:val="28"/>
+        </w:rPr>
+        <mc:AlternateContent>
+          <mc:Choice Requires="wpi">
+            <w:drawing>
+              <wp:anchor distT="0" distB="0" distL="114300" distR="114300" simplePos="0" relativeHeight="251710464" behindDoc="0" locked="0" layoutInCell="1" allowOverlap="1" wp14:anchorId="738C9201" wp14:editId="78C9B337">
+                <wp:simplePos x="0" y="0"/>
+                <wp:positionH relativeFrom="column">
+                  <wp:posOffset>827826</wp:posOffset>
+                </wp:positionH>
+                <wp:positionV relativeFrom="paragraph">
+                  <wp:posOffset>1122025</wp:posOffset>
+                </wp:positionV>
+                <wp:extent cx="12600" cy="35640"/>
+                <wp:effectExtent l="38100" t="38100" r="64135" b="59690"/>
+                <wp:wrapNone/>
+                <wp:docPr id="195" name="Freihand 195"/>
+                <wp:cNvGraphicFramePr/>
+                <a:graphic xmlns:a="http://schemas.openxmlformats.org/drawingml/2006/main">
+                  <a:graphicData uri="http://schemas.microsoft.com/office/word/2010/wordprocessingInk">
+                    <w14:contentPart bwMode="auto" r:id="rId39">
+                      <w14:nvContentPartPr>
+                        <w14:cNvContentPartPr/>
+                      </w14:nvContentPartPr>
+                      <w14:xfrm>
+                        <a:off x="0" y="0"/>
+                        <a:ext cx="12600" cy="35640"/>
+                      </w14:xfrm>
+                    </w14:contentPart>
+                  </a:graphicData>
+                </a:graphic>
+              </wp:anchor>
+            </w:drawing>
+          </mc:Choice>
+          <mc:Fallback>
+            <w:pict>
+              <v:shape w14:anchorId="3760CF80" id="Freihand 195" o:spid="_x0000_s1026" type="#_x0000_t75" style="position:absolute;margin-left:63.8pt;margin-top:86.95pt;width:3.85pt;height:5.6pt;z-index:251710464;visibility:visible;mso-wrap-style:square;mso-wrap-distance-left:9pt;mso-wrap-distance-top:0;mso-wrap-distance-right:9pt;mso-wrap-distance-bottom:0;mso-position-horizontal:absolute;mso-position-horizontal-relative:text;mso-position-vertical:absolute;mso-position-vertical-relative:text" o:gfxdata="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">
+                <v:imagedata r:id="rId40" o:title=""/>
+              </v:shape>
+            </w:pict>
+          </mc:Fallback>
+        </mc:AlternateContent>
+      </w:r>
+      <w:r>
+        <w:rPr>
+          <w:b/>
+          <w:bCs/>
+          <w:noProof/>
+          <w:sz w:val="28"/>
+          <w:szCs w:val="28"/>
+        </w:rPr>
+        <mc:AlternateContent>
+          <mc:Choice Requires="wpi">
+            <w:drawing>
+              <wp:anchor distT="0" distB="0" distL="114300" distR="114300" simplePos="0" relativeHeight="251709440" behindDoc="0" locked="0" layoutInCell="1" allowOverlap="1" wp14:anchorId="17A89600" wp14:editId="533FBEF1">
+                <wp:simplePos x="0" y="0"/>
+                <wp:positionH relativeFrom="column">
+                  <wp:posOffset>774700</wp:posOffset>
+                </wp:positionH>
+                <wp:positionV relativeFrom="paragraph">
+                  <wp:posOffset>1105535</wp:posOffset>
+                </wp:positionV>
+                <wp:extent cx="88265" cy="96480"/>
+                <wp:effectExtent l="38100" t="38100" r="26035" b="75565"/>
+                <wp:wrapNone/>
+                <wp:docPr id="194" name="Freihand 194"/>
+                <wp:cNvGraphicFramePr/>
+                <a:graphic xmlns:a="http://schemas.openxmlformats.org/drawingml/2006/main">
+                  <a:graphicData uri="http://schemas.microsoft.com/office/word/2010/wordprocessingInk">
+                    <w14:contentPart bwMode="auto" r:id="rId41">
+                      <w14:nvContentPartPr>
+                        <w14:cNvContentPartPr/>
+                      </w14:nvContentPartPr>
+                      <w14:xfrm>
+                        <a:off x="0" y="0"/>
+                        <a:ext cx="88265" cy="96480"/>
+                      </w14:xfrm>
+                    </w14:contentPart>
+                  </a:graphicData>
+                </a:graphic>
+              </wp:anchor>
+            </w:drawing>
+          </mc:Choice>
+          <mc:Fallback>
+            <w:pict>
+              <v:shape w14:anchorId="4E541FE5" id="Freihand 194" o:spid="_x0000_s1026" type="#_x0000_t75" style="position:absolute;margin-left:59.6pt;margin-top:85.65pt;width:9.75pt;height:10.45pt;z-index:251709440;visibility:visible;mso-wrap-style:square;mso-wrap-distance-left:9pt;mso-wrap-distance-top:0;mso-wrap-distance-right:9pt;mso-wrap-distance-bottom:0;mso-position-horizontal:absolute;mso-position-horizontal-relative:text;mso-position-vertical:absolute;mso-position-vertical-relative:text" o:gfxdata="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">
+                <v:imagedata r:id="rId42" o:title=""/>
+              </v:shape>
+            </w:pict>
+          </mc:Fallback>
+        </mc:AlternateContent>
+      </w:r>
+      <w:r>
+        <w:rPr>
+          <w:b/>
+          <w:bCs/>
+          <w:noProof/>
+          <w:sz w:val="28"/>
+          <w:szCs w:val="28"/>
+        </w:rPr>
+        <mc:AlternateContent>
+          <mc:Choice Requires="wpi">
+            <w:drawing>
+              <wp:anchor distT="0" distB="0" distL="114300" distR="114300" simplePos="0" relativeHeight="251706368" behindDoc="0" locked="0" layoutInCell="1" allowOverlap="1" wp14:anchorId="4F9BE225" wp14:editId="7AD80E3D">
+                <wp:simplePos x="0" y="0"/>
+                <wp:positionH relativeFrom="column">
+                  <wp:posOffset>484386</wp:posOffset>
+                </wp:positionH>
+                <wp:positionV relativeFrom="paragraph">
+                  <wp:posOffset>475309</wp:posOffset>
+                </wp:positionV>
+                <wp:extent cx="383400" cy="700200"/>
+                <wp:effectExtent l="57150" t="38100" r="55245" b="62230"/>
+                <wp:wrapNone/>
+                <wp:docPr id="63" name="Freihand 63"/>
+                <wp:cNvGraphicFramePr/>
+                <a:graphic xmlns:a="http://schemas.openxmlformats.org/drawingml/2006/main">
+                  <a:graphicData uri="http://schemas.microsoft.com/office/word/2010/wordprocessingInk">
+                    <w14:contentPart bwMode="auto" r:id="rId43">
+                      <w14:nvContentPartPr>
+                        <w14:cNvContentPartPr/>
+                      </w14:nvContentPartPr>
+                      <w14:xfrm>
+                        <a:off x="0" y="0"/>
+                        <a:ext cx="383400" cy="700200"/>
+                      </w14:xfrm>
+                    </w14:contentPart>
+                  </a:graphicData>
+                </a:graphic>
+              </wp:anchor>
+            </w:drawing>
+          </mc:Choice>
+          <mc:Fallback>
+            <w:pict>
+              <v:shapetype w14:anchorId="079E5FBF" id="_x0000_t75" coordsize="21600,21600" o:spt="75" o:preferrelative="t" path="m@4@5l@4@11@9@11@9@5xe" filled="f" stroked="f">
+                <v:stroke joinstyle="miter"/>
+                <v:formulas>
+                  <v:f eqn="if lineDrawn pixelLineWidth 0"/>
+                  <v:f eqn="sum @0 1 0"/>
+                  <v:f eqn="sum 0 0 @1"/>
+                  <v:f eqn="prod @2 1 2"/>
+                  <v:f eqn="prod @3 21600 pixelWidth"/>
+                  <v:f eqn="prod @3 21600 pixelHeight"/>
+                  <v:f eqn="sum @0 0 1"/>
+                  <v:f eqn="prod @6 1 2"/>
+                  <v:f eqn="prod @7 21600 pixelWidth"/>
+                  <v:f eqn="sum @8 21600 0"/>
+                  <v:f eqn="prod @7 21600 pixelHeight"/>
+                  <v:f eqn="sum @10 21600 0"/>
+                </v:formulas>
+                <v:path o:extrusionok="f" gradientshapeok="t" o:connecttype="rect"/>
+                <o:lock v:ext="edit" aspectratio="t"/>
+              </v:shapetype>
+              <v:shape id="Freihand 63" o:spid="_x0000_s1026" type="#_x0000_t75" style="position:absolute;margin-left:36.75pt;margin-top:36.05pt;width:33.05pt;height:58pt;z-index:251706368;visibility:visible;mso-wrap-style:square;mso-wrap-distance-left:9pt;mso-wrap-distance-top:0;mso-wrap-distance-right:9pt;mso-wrap-distance-bottom:0;mso-position-horizontal:absolute;mso-position-horizontal-relative:text;mso-position-vertical:absolute;mso-position-vertical-relative:text" o:gfxdata="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">
+                <v:imagedata r:id="rId44" o:title=""/>
               </v:shape>
             </w:pict>
           </mc:Fallback>
@@ -926,7 +2126,7 @@
                     <pic:cNvPicPr/>
                   </pic:nvPicPr>
                   <pic:blipFill rotWithShape="1">
-                    <a:blip r:embed="rId30" cstate="print">
+                    <a:blip r:embed="rId45" cstate="print">
                       <a:extLst>
                         <a:ext uri="{28A0092B-C50C-407E-A947-70E740481C1C}">
                           <a14:useLocalDpi xmlns:a14="http://schemas.microsoft.com/office/drawing/2010/main" val="0"/>
@@ -1001,7 +2201,7 @@
                     <pic:cNvPicPr/>
                   </pic:nvPicPr>
                   <pic:blipFill rotWithShape="1">
-                    <a:blip r:embed="rId31" cstate="print">
+                    <a:blip r:embed="rId46" cstate="print">
                       <a:extLst>
                         <a:ext uri="{28A0092B-C50C-407E-A947-70E740481C1C}">
                           <a14:useLocalDpi xmlns:a14="http://schemas.microsoft.com/office/drawing/2010/main" val="0"/>
@@ -1093,8 +2293,6 @@
                             </w:r>
                             <w:r>
                               <w:br/>
-                            </w:r>
-                            <w:r>
                               <w:t>dem Spielen auswählen kann.</w:t>
                             </w:r>
                           </w:p>
@@ -1129,8 +2327,6 @@
                       </w:r>
                       <w:r>
                         <w:br/>
-                      </w:r>
-                      <w:r>
                         <w:t>dem Spielen auswählen kann.</w:t>
                       </w:r>
                     </w:p>
@@ -1382,22 +2578,13 @@
                         <w:txbxContent>
                           <w:p>
                             <w:r>
-                              <w:t xml:space="preserve">Auf </w:t>
-                            </w:r>
-                            <w:r>
-                              <w:t>der linken</w:t>
-                            </w:r>
-                            <w:r>
-                              <w:t xml:space="preserve"> Bildschirm</w:t>
+                              <w:t>Auf der linken Bildschirm</w:t>
                             </w:r>
                             <w:r>
                               <w:t>-</w:t>
                             </w:r>
                             <w:r>
-                              <w:t>hälfte</w:t>
-                            </w:r>
-                            <w:r>
-                              <w:t xml:space="preserve"> wird die Spielfläche als Dönerbude dargestellt.</w:t>
+                              <w:t>hälfte wird die Spielfläche als Dönerbude dargestellt.</w:t>
                             </w:r>
                           </w:p>
                           <w:p/>
@@ -1425,22 +2612,13 @@
                   <w:txbxContent>
                     <w:p>
                       <w:r>
-                        <w:t xml:space="preserve">Auf </w:t>
-                      </w:r>
-                      <w:r>
-                        <w:t>der linken</w:t>
-                      </w:r>
-                      <w:r>
-                        <w:t xml:space="preserve"> Bildschirm</w:t>
+                        <w:t>Auf der linken Bildschirm</w:t>
                       </w:r>
                       <w:r>
                         <w:t>-</w:t>
                       </w:r>
                       <w:r>
-                        <w:t>hälfte</w:t>
-                      </w:r>
-                      <w:r>
-                        <w:t xml:space="preserve"> wird die Spielfläche als Dönerbude dargestellt.</w:t>
+                        <w:t>hälfte wird die Spielfläche als Dönerbude dargestellt.</w:t>
                       </w:r>
                     </w:p>
                     <w:p/>
@@ -1524,7 +2702,7 @@
                 <wp:cNvGraphicFramePr/>
                 <a:graphic xmlns:a="http://schemas.openxmlformats.org/drawingml/2006/main">
                   <a:graphicData uri="http://schemas.microsoft.com/office/word/2010/wordprocessingInk">
-                    <w14:contentPart bwMode="auto" r:id="rId32">
+                    <w14:contentPart bwMode="auto" r:id="rId47">
                       <w14:nvContentPartPr>
                         <w14:cNvContentPartPr/>
                       </w14:nvContentPartPr>
@@ -1541,7 +2719,7 @@
           <mc:Fallback>
             <w:pict>
               <v:shape w14:anchorId="607C6B82" id="Freihand 303" o:spid="_x0000_s1026" type="#_x0000_t75" style="position:absolute;margin-left:452.1pt;margin-top:83.1pt;width:19.85pt;height:49.2pt;z-index:251762688;visibility:visible;mso-wrap-style:square;mso-wrap-distance-left:9pt;mso-wrap-distance-top:0;mso-wrap-distance-right:9pt;mso-wrap-distance-bottom:0;mso-position-horizontal:absolute;mso-position-horizontal-relative:text;mso-position-vertical:absolute;mso-position-vertical-relative:text" o:gfxdata="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">
-                <v:imagedata r:id="rId33" o:title=""/>
+                <v:imagedata r:id="rId48" o:title=""/>
               </v:shape>
             </w:pict>
           </mc:Fallback>
@@ -1551,6 +2729,7 @@
         <w:rPr>
           <w:b/>
           <w:bCs/>
+          <w:noProof/>
           <w:sz w:val="24"/>
           <w:szCs w:val="24"/>
         </w:rPr>
@@ -1640,6 +2819,7 @@
         <w:rPr>
           <w:b/>
           <w:bCs/>
+          <w:noProof/>
           <w:sz w:val="24"/>
           <w:szCs w:val="24"/>
         </w:rPr>
@@ -1780,7 +2960,7 @@
                 <wp:cNvGraphicFramePr/>
                 <a:graphic xmlns:a="http://schemas.openxmlformats.org/drawingml/2006/main">
                   <a:graphicData uri="http://schemas.microsoft.com/office/word/2010/wordprocessingInk">
-                    <w14:contentPart bwMode="auto" r:id="rId34">
+                    <w14:contentPart bwMode="auto" r:id="rId49">
                       <w14:nvContentPartPr>
                         <w14:cNvContentPartPr/>
                       </w14:nvContentPartPr>
@@ -1797,7 +2977,7 @@
           <mc:Fallback>
             <w:pict>
               <v:shape w14:anchorId="22021DE3" id="Freihand 312" o:spid="_x0000_s1026" type="#_x0000_t75" style="position:absolute;margin-left:-28.7pt;margin-top:78.6pt;width:25pt;height:109.65pt;z-index:251768832;visibility:visible;mso-wrap-style:square;mso-wrap-distance-left:9pt;mso-wrap-distance-top:0;mso-wrap-distance-right:9pt;mso-wrap-distance-bottom:0;mso-position-horizontal:absolute;mso-position-horizontal-relative:text;mso-position-vertical:absolute;mso-position-vertical-relative:text" o:gfxdata="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">
-                <v:imagedata r:id="rId35" o:title=""/>
+                <v:imagedata r:id="rId50" o:title=""/>
               </v:shape>
             </w:pict>
           </mc:Fallback>
@@ -1825,7 +3005,7 @@
                 <wp:cNvGraphicFramePr/>
                 <a:graphic xmlns:a="http://schemas.openxmlformats.org/drawingml/2006/main">
                   <a:graphicData uri="http://schemas.microsoft.com/office/word/2010/wordprocessingInk">
-                    <w14:contentPart bwMode="auto" r:id="rId36">
+                    <w14:contentPart bwMode="auto" r:id="rId51">
                       <w14:nvContentPartPr>
                         <w14:cNvContentPartPr/>
                       </w14:nvContentPartPr>
@@ -1842,7 +3022,7 @@
           <mc:Fallback>
             <w:pict>
               <v:shape w14:anchorId="47916001" id="Freihand 304" o:spid="_x0000_s1026" type="#_x0000_t75" style="position:absolute;margin-left:454.95pt;margin-top:102.85pt;width:13.4pt;height:5.25pt;z-index:251763712;visibility:visible;mso-wrap-style:square;mso-wrap-distance-left:9pt;mso-wrap-distance-top:0;mso-wrap-distance-right:9pt;mso-wrap-distance-bottom:0;mso-position-horizontal:absolute;mso-position-horizontal-relative:text;mso-position-vertical:absolute;mso-position-vertical-relative:text" o:gfxdata="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">
-                <v:imagedata r:id="rId37" o:title=""/>
+                <v:imagedata r:id="rId52" o:title=""/>
               </v:shape>
             </w:pict>
           </mc:Fallback>
@@ -1868,7 +3048,7 @@
                     <pic:cNvPicPr/>
                   </pic:nvPicPr>
                   <pic:blipFill rotWithShape="1">
-                    <a:blip r:embed="rId38"/>
+                    <a:blip r:embed="rId53"/>
                     <a:srcRect t="1579" r="711"/>
                     <a:stretch/>
                   </pic:blipFill>
@@ -1971,15 +3151,7 @@
                         <w:txbxContent>
                           <w:p>
                             <w:r>
-                              <w:t>Um die Bestellung zu bearbeiten, muss man auf den „</w:t>
-                            </w:r>
-                            <w:proofErr w:type="spellStart"/>
-                            <w:r>
-                              <w:t>add</w:t>
-                            </w:r>
-                            <w:proofErr w:type="spellEnd"/>
-                            <w:r>
-                              <w:t>“ – Button der jeweiligen Zutaten drücken. Daraufhin läuft der Arbeiter an die Theke und fügt die Zutat zum Gericht hinzu.</w:t>
+                              <w:t>Um die Bestellung zu bearbeiten, muss man auf den „add“ – Button der jeweiligen Zutaten drücken. Daraufhin läuft der Arbeiter an die Theke und fügt die Zutat zum Gericht hinzu.</w:t>
                             </w:r>
                           </w:p>
                         </w:txbxContent>
@@ -2006,15 +3178,7 @@
                   <w:txbxContent>
                     <w:p>
                       <w:r>
-                        <w:t>Um die Bestellung zu bearbeiten, muss man auf den „</w:t>
-                      </w:r>
-                      <w:proofErr w:type="spellStart"/>
-                      <w:r>
-                        <w:t>add</w:t>
-                      </w:r>
-                      <w:proofErr w:type="spellEnd"/>
-                      <w:r>
-                        <w:t>“ – Button der jeweiligen Zutaten drücken. Daraufhin läuft der Arbeiter an die Theke und fügt die Zutat zum Gericht hinzu.</w:t>
+                        <w:t>Um die Bestellung zu bearbeiten, muss man auf den „add“ – Button der jeweiligen Zutaten drücken. Daraufhin läuft der Arbeiter an die Theke und fügt die Zutat zum Gericht hinzu.</w:t>
                       </w:r>
                     </w:p>
                   </w:txbxContent>
@@ -2072,7 +3236,7 @@
                     <pic:cNvPicPr/>
                   </pic:nvPicPr>
                   <pic:blipFill rotWithShape="1">
-                    <a:blip r:embed="rId39" cstate="print">
+                    <a:blip r:embed="rId54" cstate="print">
                       <a:extLst>
                         <a:ext uri="{28A0092B-C50C-407E-A947-70E740481C1C}">
                           <a14:useLocalDpi xmlns:a14="http://schemas.microsoft.com/office/drawing/2010/main" val="0"/>
@@ -2147,7 +3311,7 @@
                     <pic:cNvPicPr/>
                   </pic:nvPicPr>
                   <pic:blipFill rotWithShape="1">
-                    <a:blip r:embed="rId40" cstate="print">
+                    <a:blip r:embed="rId55" cstate="print">
                       <a:extLst>
                         <a:ext uri="{28A0092B-C50C-407E-A947-70E740481C1C}">
                           <a14:useLocalDpi xmlns:a14="http://schemas.microsoft.com/office/drawing/2010/main" val="0"/>
@@ -2234,7 +3398,7 @@
                 <wp:cNvGraphicFramePr/>
                 <a:graphic xmlns:a="http://schemas.openxmlformats.org/drawingml/2006/main">
                   <a:graphicData uri="http://schemas.microsoft.com/office/word/2010/wordprocessingInk">
-                    <w14:contentPart bwMode="auto" r:id="rId41">
+                    <w14:contentPart bwMode="auto" r:id="rId56">
                       <w14:nvContentPartPr>
                         <w14:cNvContentPartPr/>
                       </w14:nvContentPartPr>
@@ -2251,7 +3415,7 @@
           <mc:Fallback>
             <w:pict>
               <v:shape w14:anchorId="1EFD5B52" id="Freihand 364" o:spid="_x0000_s1026" type="#_x0000_t75" style="position:absolute;margin-left:122.3pt;margin-top:223.95pt;width:31.6pt;height:28.6pt;z-index:251787264;visibility:visible;mso-wrap-style:square;mso-wrap-distance-left:9pt;mso-wrap-distance-top:0;mso-wrap-distance-right:9pt;mso-wrap-distance-bottom:0;mso-position-horizontal:absolute;mso-position-horizontal-relative:text;mso-position-vertical:absolute;mso-position-vertical-relative:text" o:gfxdata="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">
-                <v:imagedata r:id="rId42" o:title=""/>
+                <v:imagedata r:id="rId57" o:title=""/>
               </v:shape>
             </w:pict>
           </mc:Fallback>
@@ -2281,7 +3445,7 @@
                 <wp:cNvGraphicFramePr/>
                 <a:graphic xmlns:a="http://schemas.openxmlformats.org/drawingml/2006/main">
                   <a:graphicData uri="http://schemas.microsoft.com/office/word/2010/wordprocessingInk">
-                    <w14:contentPart bwMode="auto" r:id="rId43">
+                    <w14:contentPart bwMode="auto" r:id="rId58">
                       <w14:nvContentPartPr>
                         <w14:cNvContentPartPr/>
                       </w14:nvContentPartPr>
@@ -2298,7 +3462,7 @@
           <mc:Fallback>
             <w:pict>
               <v:shape w14:anchorId="31A85A7A" id="Freihand 362" o:spid="_x0000_s1026" type="#_x0000_t75" style="position:absolute;margin-left:334.95pt;margin-top:60.05pt;width:28.6pt;height:28.05pt;z-index:251786240;visibility:visible;mso-wrap-style:square;mso-wrap-distance-left:9pt;mso-wrap-distance-top:0;mso-wrap-distance-right:9pt;mso-wrap-distance-bottom:0;mso-position-horizontal:absolute;mso-position-horizontal-relative:text;mso-position-vertical:absolute;mso-position-vertical-relative:text" o:gfxdata="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">
-                <v:imagedata r:id="rId44" o:title=""/>
+                <v:imagedata r:id="rId59" o:title=""/>
               </v:shape>
             </w:pict>
           </mc:Fallback>
@@ -2328,7 +3492,7 @@
                 <wp:cNvGraphicFramePr/>
                 <a:graphic xmlns:a="http://schemas.openxmlformats.org/drawingml/2006/main">
                   <a:graphicData uri="http://schemas.microsoft.com/office/word/2010/wordprocessingInk">
-                    <w14:contentPart bwMode="auto" r:id="rId45">
+                    <w14:contentPart bwMode="auto" r:id="rId60">
                       <w14:nvContentPartPr>
                         <w14:cNvContentPartPr/>
                       </w14:nvContentPartPr>
@@ -2345,7 +3509,7 @@
           <mc:Fallback>
             <w:pict>
               <v:shape w14:anchorId="265A8585" id="Freihand 360" o:spid="_x0000_s1026" type="#_x0000_t75" style="position:absolute;margin-left:14.2pt;margin-top:60.25pt;width:31.2pt;height:23.6pt;z-index:251785216;visibility:visible;mso-wrap-style:square;mso-wrap-distance-left:9pt;mso-wrap-distance-top:0;mso-wrap-distance-right:9pt;mso-wrap-distance-bottom:0;mso-position-horizontal:absolute;mso-position-horizontal-relative:text;mso-position-vertical:absolute;mso-position-vertical-relative:text" o:gfxdata="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">
-                <v:imagedata r:id="rId46" o:title=""/>
+                <v:imagedata r:id="rId61" o:title=""/>
               </v:shape>
             </w:pict>
           </mc:Fallback>
@@ -2375,7 +3539,7 @@
                 <wp:cNvGraphicFramePr/>
                 <a:graphic xmlns:a="http://schemas.openxmlformats.org/drawingml/2006/main">
                   <a:graphicData uri="http://schemas.microsoft.com/office/word/2010/wordprocessingInk">
-                    <w14:contentPart bwMode="auto" r:id="rId47">
+                    <w14:contentPart bwMode="auto" r:id="rId62">
                       <w14:nvContentPartPr>
                         <w14:cNvContentPartPr/>
                       </w14:nvContentPartPr>
@@ -2392,7 +3556,7 @@
           <mc:Fallback>
             <w:pict>
               <v:shape w14:anchorId="6E6C7148" id="Freihand 358" o:spid="_x0000_s1026" type="#_x0000_t75" style="position:absolute;margin-left:-106.1pt;margin-top:195.75pt;width:8.95pt;height:80.8pt;z-index:251784192;visibility:visible;mso-wrap-style:square;mso-wrap-distance-left:9pt;mso-wrap-distance-top:0;mso-wrap-distance-right:9pt;mso-wrap-distance-bottom:0;mso-position-horizontal:absolute;mso-position-horizontal-relative:text;mso-position-vertical:absolute;mso-position-vertical-relative:text" o:gfxdata="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">
-                <v:imagedata r:id="rId48" o:title=""/>
+                <v:imagedata r:id="rId63" o:title=""/>
               </v:shape>
             </w:pict>
           </mc:Fallback>
@@ -2452,45 +3616,15 @@
                             </w:r>
                             <w:r>
                               <w:br/>
-                            </w:r>
-                            <w:r>
-                              <w:t>einmal auf „</w:t>
-                            </w:r>
-                            <w:proofErr w:type="spellStart"/>
-                            <w:r>
-                              <w:t>bread</w:t>
-                            </w:r>
-                            <w:proofErr w:type="spellEnd"/>
-                            <w:r>
-                              <w:t>“,</w:t>
+                              <w:t>einmal auf „bread“,</w:t>
                             </w:r>
                             <w:r>
                               <w:br/>
-                            </w:r>
-                            <w:r>
-                              <w:t>einmal mal auf „</w:t>
-                            </w:r>
-                            <w:proofErr w:type="spellStart"/>
-                            <w:r>
-                              <w:t>onion</w:t>
-                            </w:r>
-                            <w:proofErr w:type="spellEnd"/>
-                            <w:r>
-                              <w:t>“ und</w:t>
+                              <w:t>einmal mal auf „onion“ und</w:t>
                             </w:r>
                             <w:r>
                               <w:br/>
-                            </w:r>
-                            <w:r>
-                              <w:t>zweimal auf „</w:t>
-                            </w:r>
-                            <w:proofErr w:type="spellStart"/>
-                            <w:r>
-                              <w:t>meat</w:t>
-                            </w:r>
-                            <w:proofErr w:type="spellEnd"/>
-                            <w:r>
-                              <w:t>“ drücken.</w:t>
+                              <w:t>zweimal auf „meat“ drücken.</w:t>
                             </w:r>
                           </w:p>
                         </w:txbxContent>
@@ -2521,45 +3655,15 @@
                       </w:r>
                       <w:r>
                         <w:br/>
-                      </w:r>
-                      <w:r>
-                        <w:t>einmal auf „</w:t>
-                      </w:r>
-                      <w:proofErr w:type="spellStart"/>
-                      <w:r>
-                        <w:t>bread</w:t>
-                      </w:r>
-                      <w:proofErr w:type="spellEnd"/>
-                      <w:r>
-                        <w:t>“,</w:t>
+                        <w:t>einmal auf „bread“,</w:t>
                       </w:r>
                       <w:r>
                         <w:br/>
-                      </w:r>
-                      <w:r>
-                        <w:t>einmal mal auf „</w:t>
-                      </w:r>
-                      <w:proofErr w:type="spellStart"/>
-                      <w:r>
-                        <w:t>onion</w:t>
-                      </w:r>
-                      <w:proofErr w:type="spellEnd"/>
-                      <w:r>
-                        <w:t>“ und</w:t>
+                        <w:t>einmal mal auf „onion“ und</w:t>
                       </w:r>
                       <w:r>
                         <w:br/>
-                      </w:r>
-                      <w:r>
-                        <w:t>zweimal auf „</w:t>
-                      </w:r>
-                      <w:proofErr w:type="spellStart"/>
-                      <w:r>
-                        <w:t>meat</w:t>
-                      </w:r>
-                      <w:proofErr w:type="spellEnd"/>
-                      <w:r>
-                        <w:t>“ drücken.</w:t>
+                        <w:t>zweimal auf „meat“ drücken.</w:t>
                       </w:r>
                     </w:p>
                   </w:txbxContent>
@@ -2606,7 +3710,7 @@
                     <pic:cNvPicPr/>
                   </pic:nvPicPr>
                   <pic:blipFill rotWithShape="1">
-                    <a:blip r:embed="rId49" cstate="print">
+                    <a:blip r:embed="rId64" cstate="print">
                       <a:extLst>
                         <a:ext uri="{28A0092B-C50C-407E-A947-70E740481C1C}">
                           <a14:useLocalDpi xmlns:a14="http://schemas.microsoft.com/office/drawing/2010/main" val="0"/>
@@ -2720,32 +3824,11 @@
                         <w:txbxContent>
                           <w:p>
                             <w:r>
-                              <w:t xml:space="preserve">Um die Bestellung abzuschließen, muss man auf „cash </w:t>
-                            </w:r>
-                            <w:proofErr w:type="spellStart"/>
-                            <w:r>
-                              <w:t>up</w:t>
-                            </w:r>
-                            <w:proofErr w:type="spellEnd"/>
-                            <w:r>
-                              <w:t xml:space="preserve"> </w:t>
-                            </w:r>
-                            <w:proofErr w:type="spellStart"/>
-                            <w:r>
-                              <w:t>order</w:t>
-                            </w:r>
-                            <w:proofErr w:type="spellEnd"/>
-                            <w:r>
-                              <w:t>“ drücken.</w:t>
+                              <w:t>Um die Bestellung abzuschließen, muss man auf „cash up order“ drücken.</w:t>
                             </w:r>
                             <w:r>
                               <w:br/>
-                            </w:r>
-                            <w:r>
-                              <w:t>Daraufhin wird überprüft, ob die Bestellung richtig bearbeitet wurde</w:t>
-                            </w:r>
-                            <w:r>
-                              <w:t>.</w:t>
+                              <w:t>Daraufhin wird überprüft, ob die Bestellung richtig bearbeitet wurde.</w:t>
                             </w:r>
                           </w:p>
                         </w:txbxContent>
@@ -2772,32 +3855,11 @@
                   <w:txbxContent>
                     <w:p>
                       <w:r>
-                        <w:t xml:space="preserve">Um die Bestellung abzuschließen, muss man auf „cash </w:t>
-                      </w:r>
-                      <w:proofErr w:type="spellStart"/>
-                      <w:r>
-                        <w:t>up</w:t>
-                      </w:r>
-                      <w:proofErr w:type="spellEnd"/>
-                      <w:r>
-                        <w:t xml:space="preserve"> </w:t>
-                      </w:r>
-                      <w:proofErr w:type="spellStart"/>
-                      <w:r>
-                        <w:t>order</w:t>
-                      </w:r>
-                      <w:proofErr w:type="spellEnd"/>
-                      <w:r>
-                        <w:t>“ drücken.</w:t>
+                        <w:t>Um die Bestellung abzuschließen, muss man auf „cash up order“ drücken.</w:t>
                       </w:r>
                       <w:r>
                         <w:br/>
-                      </w:r>
-                      <w:r>
-                        <w:t>Daraufhin wird überprüft, ob die Bestellung richtig bearbeitet wurde</w:t>
-                      </w:r>
-                      <w:r>
-                        <w:t>.</w:t>
+                        <w:t>Daraufhin wird überprüft, ob die Bestellung richtig bearbeitet wurde.</w:t>
                       </w:r>
                     </w:p>
                   </w:txbxContent>
@@ -2845,7 +3907,7 @@
                 <wp:cNvGraphicFramePr/>
                 <a:graphic xmlns:a="http://schemas.openxmlformats.org/drawingml/2006/main">
                   <a:graphicData uri="http://schemas.microsoft.com/office/word/2010/wordprocessingInk">
-                    <w14:contentPart bwMode="auto" r:id="rId50">
+                    <w14:contentPart bwMode="auto" r:id="rId65">
                       <w14:nvContentPartPr>
                         <w14:cNvContentPartPr/>
                       </w14:nvContentPartPr>
@@ -2862,7 +3924,7 @@
           <mc:Fallback>
             <w:pict>
               <v:shape w14:anchorId="6668A94B" id="Freihand 489" o:spid="_x0000_s1026" type="#_x0000_t75" style="position:absolute;margin-left:254.1pt;margin-top:569.1pt;width:83.85pt;height:44.45pt;z-index:251821056;visibility:visible;mso-wrap-style:square;mso-wrap-distance-left:9pt;mso-wrap-distance-top:0;mso-wrap-distance-right:9pt;mso-wrap-distance-bottom:0;mso-position-horizontal:absolute;mso-position-horizontal-relative:text;mso-position-vertical:absolute;mso-position-vertical-relative:text" o:gfxdata="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">
-                <v:imagedata r:id="rId51" o:title=""/>
+                <v:imagedata r:id="rId66" o:title=""/>
               </v:shape>
             </w:pict>
           </mc:Fallback>
@@ -2892,7 +3954,7 @@
                 <wp:cNvGraphicFramePr/>
                 <a:graphic xmlns:a="http://schemas.openxmlformats.org/drawingml/2006/main">
                   <a:graphicData uri="http://schemas.microsoft.com/office/word/2010/wordprocessingInk">
-                    <w14:contentPart bwMode="auto" r:id="rId52">
+                    <w14:contentPart bwMode="auto" r:id="rId67">
                       <w14:nvContentPartPr>
                         <w14:cNvContentPartPr/>
                       </w14:nvContentPartPr>
@@ -2909,7 +3971,7 @@
           <mc:Fallback>
             <w:pict>
               <v:shape w14:anchorId="03CC50DC" id="Freihand 429" o:spid="_x0000_s1026" type="#_x0000_t75" style="position:absolute;margin-left:243.75pt;margin-top:238.3pt;width:96.5pt;height:46.05pt;z-index:251803648;visibility:visible;mso-wrap-style:square;mso-wrap-distance-left:9pt;mso-wrap-distance-top:0;mso-wrap-distance-right:9pt;mso-wrap-distance-bottom:0;mso-position-horizontal:absolute;mso-position-horizontal-relative:text;mso-position-vertical:absolute;mso-position-vertical-relative:text" o:gfxdata="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">
-                <v:imagedata r:id="rId53" o:title=""/>
+                <v:imagedata r:id="rId68" o:title=""/>
               </v:shape>
             </w:pict>
           </mc:Fallback>
@@ -2939,7 +4001,7 @@
                 <wp:cNvGraphicFramePr/>
                 <a:graphic xmlns:a="http://schemas.openxmlformats.org/drawingml/2006/main">
                   <a:graphicData uri="http://schemas.microsoft.com/office/word/2010/wordprocessingInk">
-                    <w14:contentPart bwMode="auto" r:id="rId54">
+                    <w14:contentPart bwMode="auto" r:id="rId69">
                       <w14:nvContentPartPr>
                         <w14:cNvContentPartPr/>
                       </w14:nvContentPartPr>
@@ -2956,7 +4018,7 @@
           <mc:Fallback>
             <w:pict>
               <v:shape w14:anchorId="47BD8DA0" id="Freihand 416" o:spid="_x0000_s1026" type="#_x0000_t75" style="position:absolute;margin-left:205.3pt;margin-top:568.85pt;width:14.55pt;height:40.3pt;z-index:251801600;visibility:visible;mso-wrap-style:square;mso-wrap-distance-left:9pt;mso-wrap-distance-top:0;mso-wrap-distance-right:9pt;mso-wrap-distance-bottom:0;mso-position-horizontal:absolute;mso-position-horizontal-relative:text;mso-position-vertical:absolute;mso-position-vertical-relative:text" o:gfxdata="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">
-                <v:imagedata r:id="rId55" o:title=""/>
+                <v:imagedata r:id="rId70" o:title=""/>
               </v:shape>
             </w:pict>
           </mc:Fallback>
@@ -2986,7 +4048,7 @@
                 <wp:cNvGraphicFramePr/>
                 <a:graphic xmlns:a="http://schemas.openxmlformats.org/drawingml/2006/main">
                   <a:graphicData uri="http://schemas.microsoft.com/office/word/2010/wordprocessingInk">
-                    <w14:contentPart bwMode="auto" r:id="rId56">
+                    <w14:contentPart bwMode="auto" r:id="rId71">
                       <w14:nvContentPartPr>
                         <w14:cNvContentPartPr/>
                       </w14:nvContentPartPr>
@@ -3003,7 +4065,7 @@
           <mc:Fallback>
             <w:pict>
               <v:shape w14:anchorId="7A5B6487" id="Freihand 415" o:spid="_x0000_s1026" type="#_x0000_t75" style="position:absolute;margin-left:214.05pt;margin-top:615.35pt;width:4.1pt;height:7.2pt;z-index:251800576;visibility:visible;mso-wrap-style:square;mso-wrap-distance-left:9pt;mso-wrap-distance-top:0;mso-wrap-distance-right:9pt;mso-wrap-distance-bottom:0;mso-position-horizontal:absolute;mso-position-horizontal-relative:text;mso-position-vertical:absolute;mso-position-vertical-relative:text" o:gfxdata="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">
-                <v:imagedata r:id="rId57" o:title=""/>
+                <v:imagedata r:id="rId72" o:title=""/>
               </v:shape>
             </w:pict>
           </mc:Fallback>
@@ -3033,7 +4095,7 @@
                 <wp:cNvGraphicFramePr/>
                 <a:graphic xmlns:a="http://schemas.openxmlformats.org/drawingml/2006/main">
                   <a:graphicData uri="http://schemas.microsoft.com/office/word/2010/wordprocessingInk">
-                    <w14:contentPart bwMode="auto" r:id="rId58">
+                    <w14:contentPart bwMode="auto" r:id="rId73">
                       <w14:nvContentPartPr>
                         <w14:cNvContentPartPr/>
                       </w14:nvContentPartPr>
@@ -3050,7 +4112,7 @@
           <mc:Fallback>
             <w:pict>
               <v:shape w14:anchorId="24BA37E2" id="Freihand 391" o:spid="_x0000_s1026" type="#_x0000_t75" style="position:absolute;margin-left:357.5pt;margin-top:237.1pt;width:12.95pt;height:36.45pt;z-index:251794432;visibility:visible;mso-wrap-style:square;mso-wrap-distance-left:9pt;mso-wrap-distance-top:0;mso-wrap-distance-right:9pt;mso-wrap-distance-bottom:0;mso-position-horizontal:absolute;mso-position-horizontal-relative:text;mso-position-vertical:absolute;mso-position-vertical-relative:text" o:gfxdata="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">
-                <v:imagedata r:id="rId59" o:title=""/>
+                <v:imagedata r:id="rId74" o:title=""/>
               </v:shape>
             </w:pict>
           </mc:Fallback>
@@ -3111,10 +4173,7 @@
                           </w:p>
                           <w:p>
                             <w:r>
-                              <w:t>Seine Bestellung wird aus dem Infofeld gelöscht und nun muss die nächste Bestellung an oberster Stelle bearbeitet werden.</w:t>
-                            </w:r>
-                            <w:r>
-                              <w:t xml:space="preserve"> </w:t>
+                              <w:t xml:space="preserve">Seine Bestellung wird aus dem Infofeld gelöscht und nun muss die nächste Bestellung an oberster Stelle bearbeitet werden. </w:t>
                             </w:r>
                           </w:p>
                         </w:txbxContent>
@@ -3146,10 +4205,7 @@
                     </w:p>
                     <w:p>
                       <w:r>
-                        <w:t>Seine Bestellung wird aus dem Infofeld gelöscht und nun muss die nächste Bestellung an oberster Stelle bearbeitet werden.</w:t>
-                      </w:r>
-                      <w:r>
-                        <w:t xml:space="preserve"> </w:t>
+                        <w:t xml:space="preserve">Seine Bestellung wird aus dem Infofeld gelöscht und nun muss die nächste Bestellung an oberster Stelle bearbeitet werden. </w:t>
                       </w:r>
                     </w:p>
                   </w:txbxContent>
@@ -3218,31 +4274,7 @@
                         <w:txbxContent>
                           <w:p>
                             <w:r>
-                              <w:t xml:space="preserve">Ist sie </w:t>
-                            </w:r>
-                            <w:r>
-                              <w:t>falsch</w:t>
-                            </w:r>
-                            <w:r>
-                              <w:t xml:space="preserve">, dann </w:t>
-                            </w:r>
-                            <w:r>
-                              <w:t>schaut</w:t>
-                            </w:r>
-                            <w:r>
-                              <w:t xml:space="preserve"> der Kunde </w:t>
-                            </w:r>
-                            <w:r>
-                              <w:t>wütend</w:t>
-                            </w:r>
-                            <w:r>
-                              <w:t xml:space="preserve"> und verlässt den Laden</w:t>
-                            </w:r>
-                            <w:r>
-                              <w:t xml:space="preserve"> fluchend</w:t>
-                            </w:r>
-                            <w:r>
-                              <w:t>.</w:t>
+                              <w:t>Ist sie falsch, dann schaut der Kunde wütend und verlässt den Laden fluchend.</w:t>
                             </w:r>
                           </w:p>
                           <w:p>
@@ -3274,31 +4306,7 @@
                   <w:txbxContent>
                     <w:p>
                       <w:r>
-                        <w:t xml:space="preserve">Ist sie </w:t>
-                      </w:r>
-                      <w:r>
-                        <w:t>falsch</w:t>
-                      </w:r>
-                      <w:r>
-                        <w:t xml:space="preserve">, dann </w:t>
-                      </w:r>
-                      <w:r>
-                        <w:t>schaut</w:t>
-                      </w:r>
-                      <w:r>
-                        <w:t xml:space="preserve"> der Kunde </w:t>
-                      </w:r>
-                      <w:r>
-                        <w:t>wütend</w:t>
-                      </w:r>
-                      <w:r>
-                        <w:t xml:space="preserve"> und verlässt den Laden</w:t>
-                      </w:r>
-                      <w:r>
-                        <w:t xml:space="preserve"> fluchend</w:t>
-                      </w:r>
-                      <w:r>
-                        <w:t>.</w:t>
+                        <w:t>Ist sie falsch, dann schaut der Kunde wütend und verlässt den Laden fluchend.</w:t>
                       </w:r>
                     </w:p>
                     <w:p>
@@ -3350,7 +4358,7 @@
                     <pic:cNvPicPr/>
                   </pic:nvPicPr>
                   <pic:blipFill rotWithShape="1">
-                    <a:blip r:embed="rId60" cstate="print">
+                    <a:blip r:embed="rId75" cstate="print">
                       <a:extLst>
                         <a:ext uri="{28A0092B-C50C-407E-A947-70E740481C1C}">
                           <a14:useLocalDpi xmlns:a14="http://schemas.microsoft.com/office/drawing/2010/main" val="0"/>
@@ -3417,7 +4425,7 @@
                     <pic:cNvPicPr/>
                   </pic:nvPicPr>
                   <pic:blipFill rotWithShape="1">
-                    <a:blip r:embed="rId61" cstate="print">
+                    <a:blip r:embed="rId76" cstate="print">
                       <a:extLst>
                         <a:ext uri="{28A0092B-C50C-407E-A947-70E740481C1C}">
                           <a14:useLocalDpi xmlns:a14="http://schemas.microsoft.com/office/drawing/2010/main" val="0"/>
@@ -3517,7 +4525,7 @@
                 <wp:cNvGraphicFramePr/>
                 <a:graphic xmlns:a="http://schemas.openxmlformats.org/drawingml/2006/main">
                   <a:graphicData uri="http://schemas.microsoft.com/office/word/2010/wordprocessingInk">
-                    <w14:contentPart bwMode="auto" r:id="rId62">
+                    <w14:contentPart bwMode="auto" r:id="rId77">
                       <w14:nvContentPartPr>
                         <w14:cNvContentPartPr/>
                       </w14:nvContentPartPr>
@@ -3534,7 +4542,7 @@
           <mc:Fallback>
             <w:pict>
               <v:shape w14:anchorId="7DBFD7DC" id="Freihand 430" o:spid="_x0000_s1026" type="#_x0000_t75" style="position:absolute;margin-left:114.9pt;margin-top:175.75pt;width:27.8pt;height:21.15pt;z-index:251804672;visibility:visible;mso-wrap-style:square;mso-wrap-distance-left:9pt;mso-wrap-distance-top:0;mso-wrap-distance-right:9pt;mso-wrap-distance-bottom:0;mso-position-horizontal:absolute;mso-position-horizontal-relative:text;mso-position-vertical:absolute;mso-position-vertical-relative:text" o:gfxdata="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">
-                <v:imagedata r:id="rId63" o:title=""/>
+                <v:imagedata r:id="rId78" o:title=""/>
               </v:shape>
             </w:pict>
           </mc:Fallback>
@@ -3576,7 +4584,7 @@
                     <pic:cNvPicPr/>
                   </pic:nvPicPr>
                   <pic:blipFill>
-                    <a:blip r:embed="rId64" cstate="print">
+                    <a:blip r:embed="rId79" cstate="print">
                       <a:extLst>
                         <a:ext uri="{28A0092B-C50C-407E-A947-70E740481C1C}">
                           <a14:useLocalDpi xmlns:a14="http://schemas.microsoft.com/office/drawing/2010/main" val="0"/>
@@ -3670,15 +4678,7 @@
                           </w:p>
                           <w:p>
                             <w:r>
-                              <w:t>Dazu muss man auf den „</w:t>
-                            </w:r>
-                            <w:proofErr w:type="spellStart"/>
-                            <w:r>
-                              <w:t>refill</w:t>
-                            </w:r>
-                            <w:proofErr w:type="spellEnd"/>
-                            <w:r>
-                              <w:t>“ - Button der leeren Zutat drücken.</w:t>
+                              <w:t>Dazu muss man auf den „refill“ - Button der leeren Zutat drücken.</w:t>
                             </w:r>
                             <w:r>
                               <w:br/>
@@ -3721,15 +4721,7 @@
                     </w:p>
                     <w:p>
                       <w:r>
-                        <w:t>Dazu muss man auf den „</w:t>
-                      </w:r>
-                      <w:proofErr w:type="spellStart"/>
-                      <w:r>
-                        <w:t>refill</w:t>
-                      </w:r>
-                      <w:proofErr w:type="spellEnd"/>
-                      <w:r>
-                        <w:t>“ - Button der leeren Zutat drücken.</w:t>
+                        <w:t>Dazu muss man auf den „refill“ - Button der leeren Zutat drücken.</w:t>
                       </w:r>
                       <w:r>
                         <w:br/>
@@ -3780,7 +4772,7 @@
                     <pic:cNvPicPr/>
                   </pic:nvPicPr>
                   <pic:blipFill rotWithShape="1">
-                    <a:blip r:embed="rId65">
+                    <a:blip r:embed="rId80">
                       <a:extLst>
                         <a:ext uri="{28A0092B-C50C-407E-A947-70E740481C1C}">
                           <a14:useLocalDpi xmlns:a14="http://schemas.microsoft.com/office/drawing/2010/main" val="0"/>
@@ -3879,29 +4871,7 @@
                         <w:txbxContent>
                           <w:p>
                             <w:r>
-                              <w:t>Um die Zutaten für das Lager nachzukaufen, muss man auf den „</w:t>
-                            </w:r>
-                            <w:proofErr w:type="spellStart"/>
-                            <w:r>
-                              <w:t>buy</w:t>
-                            </w:r>
-                            <w:proofErr w:type="spellEnd"/>
-                            <w:r>
-                              <w:t xml:space="preserve"> </w:t>
-                            </w:r>
-                            <w:proofErr w:type="spellStart"/>
-                            <w:r>
-                              <w:t>new</w:t>
-                            </w:r>
-                            <w:proofErr w:type="spellEnd"/>
-                            <w:r>
-                              <w:t xml:space="preserve">“ – Button der </w:t>
-                            </w:r>
-                            <w:r>
-                              <w:t>jeweiligen</w:t>
-                            </w:r>
-                            <w:r>
-                              <w:t xml:space="preserve"> Zutat drücken. Dadurch wird der Container aufgefüllt.</w:t>
+                              <w:t>Um die Zutaten für das Lager nachzukaufen, muss man auf den „buy new“ – Button der jeweiligen Zutat drücken. Dadurch wird der Container aufgefüllt.</w:t>
                             </w:r>
                           </w:p>
                         </w:txbxContent>
@@ -3928,29 +4898,7 @@
                   <w:txbxContent>
                     <w:p>
                       <w:r>
-                        <w:t>Um die Zutaten für das Lager nachzukaufen, muss man auf den „</w:t>
-                      </w:r>
-                      <w:proofErr w:type="spellStart"/>
-                      <w:r>
-                        <w:t>buy</w:t>
-                      </w:r>
-                      <w:proofErr w:type="spellEnd"/>
-                      <w:r>
-                        <w:t xml:space="preserve"> </w:t>
-                      </w:r>
-                      <w:proofErr w:type="spellStart"/>
-                      <w:r>
-                        <w:t>new</w:t>
-                      </w:r>
-                      <w:proofErr w:type="spellEnd"/>
-                      <w:r>
-                        <w:t xml:space="preserve">“ – Button der </w:t>
-                      </w:r>
-                      <w:r>
-                        <w:t>jeweiligen</w:t>
-                      </w:r>
-                      <w:r>
-                        <w:t xml:space="preserve"> Zutat drücken. Dadurch wird der Container aufgefüllt.</w:t>
+                        <w:t>Um die Zutaten für das Lager nachzukaufen, muss man auf den „buy new“ – Button der jeweiligen Zutat drücken. Dadurch wird der Container aufgefüllt.</w:t>
                       </w:r>
                     </w:p>
                   </w:txbxContent>
@@ -4000,7 +4948,7 @@
                     <pic:cNvPicPr/>
                   </pic:nvPicPr>
                   <pic:blipFill rotWithShape="1">
-                    <a:blip r:embed="rId66">
+                    <a:blip r:embed="rId81">
                       <a:extLst>
                         <a:ext uri="{28A0092B-C50C-407E-A947-70E740481C1C}">
                           <a14:useLocalDpi xmlns:a14="http://schemas.microsoft.com/office/drawing/2010/main" val="0"/>
@@ -4075,7 +5023,7 @@
                     <pic:cNvPicPr/>
                   </pic:nvPicPr>
                   <pic:blipFill rotWithShape="1">
-                    <a:blip r:embed="rId67">
+                    <a:blip r:embed="rId82">
                       <a:extLst>
                         <a:ext uri="{28A0092B-C50C-407E-A947-70E740481C1C}">
                           <a14:useLocalDpi xmlns:a14="http://schemas.microsoft.com/office/drawing/2010/main" val="0"/>
@@ -4138,7 +5086,7 @@
                 <wp:cNvGraphicFramePr/>
                 <a:graphic xmlns:a="http://schemas.openxmlformats.org/drawingml/2006/main">
                   <a:graphicData uri="http://schemas.microsoft.com/office/word/2010/wordprocessingInk">
-                    <w14:contentPart bwMode="auto" r:id="rId68">
+                    <w14:contentPart bwMode="auto" r:id="rId83">
                       <w14:nvContentPartPr>
                         <w14:cNvContentPartPr/>
                       </w14:nvContentPartPr>
@@ -4155,7 +5103,7 @@
           <mc:Fallback>
             <w:pict>
               <v:shape w14:anchorId="52D886FB" id="Freihand 483" o:spid="_x0000_s1026" type="#_x0000_t75" style="position:absolute;margin-left:200.6pt;margin-top:1.45pt;width:6.95pt;height:23.2pt;z-index:251820032;visibility:visible;mso-wrap-style:square;mso-wrap-distance-left:9pt;mso-wrap-distance-top:0;mso-wrap-distance-right:9pt;mso-wrap-distance-bottom:0;mso-position-horizontal:absolute;mso-position-horizontal-relative:text;mso-position-vertical:absolute;mso-position-vertical-relative:text" o:gfxdata="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">
-                <v:imagedata r:id="rId69" o:title=""/>
+                <v:imagedata r:id="rId84" o:title=""/>
               </v:shape>
             </w:pict>
           </mc:Fallback>
@@ -4183,7 +5131,7 @@
                 <wp:cNvGraphicFramePr/>
                 <a:graphic xmlns:a="http://schemas.openxmlformats.org/drawingml/2006/main">
                   <a:graphicData uri="http://schemas.microsoft.com/office/word/2010/wordprocessingInk">
-                    <w14:contentPart bwMode="auto" r:id="rId70">
+                    <w14:contentPart bwMode="auto" r:id="rId85">
                       <w14:nvContentPartPr>
                         <w14:cNvContentPartPr/>
                       </w14:nvContentPartPr>
@@ -4200,7 +5148,7 @@
           <mc:Fallback>
             <w:pict>
               <v:shape w14:anchorId="289D08DA" id="Freihand 476" o:spid="_x0000_s1026" type="#_x0000_t75" style="position:absolute;margin-left:134.6pt;margin-top:-9.75pt;width:72.65pt;height:57.5pt;z-index:251819008;visibility:visible;mso-wrap-style:square;mso-wrap-distance-left:9pt;mso-wrap-distance-top:0;mso-wrap-distance-right:9pt;mso-wrap-distance-bottom:0;mso-position-horizontal:absolute;mso-position-horizontal-relative:text;mso-position-vertical:absolute;mso-position-vertical-relative:text" o:gfxdata="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">
-                <v:imagedata r:id="rId71" o:title=""/>
+                <v:imagedata r:id="rId86" o:title=""/>
               </v:shape>
             </w:pict>
           </mc:Fallback>
@@ -4230,7 +5178,7 @@
                 <wp:cNvGraphicFramePr/>
                 <a:graphic xmlns:a="http://schemas.openxmlformats.org/drawingml/2006/main">
                   <a:graphicData uri="http://schemas.microsoft.com/office/word/2010/wordprocessingInk">
-                    <w14:contentPart bwMode="auto" r:id="rId72">
+                    <w14:contentPart bwMode="auto" r:id="rId87">
                       <w14:nvContentPartPr>
                         <w14:cNvContentPartPr/>
                       </w14:nvContentPartPr>
@@ -4247,7 +5195,7 @@
           <mc:Fallback>
             <w:pict>
               <v:shape w14:anchorId="6D5CA895" id="Freihand 471" o:spid="_x0000_s1026" type="#_x0000_t75" style="position:absolute;margin-left:205.95pt;margin-top:4.3pt;width:29.55pt;height:4.8pt;z-index:251816960;visibility:visible;mso-wrap-style:square;mso-wrap-distance-left:9pt;mso-wrap-distance-top:0;mso-wrap-distance-right:9pt;mso-wrap-distance-bottom:0;mso-position-horizontal:absolute;mso-position-horizontal-relative:text;mso-position-vertical:absolute;mso-position-vertical-relative:text" o:gfxdata="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">
-                <v:imagedata r:id="rId73" o:title=""/>
+                <v:imagedata r:id="rId88" o:title=""/>
               </v:shape>
             </w:pict>
           </mc:Fallback>
@@ -4275,7 +5223,7 @@
                 <wp:cNvGraphicFramePr/>
                 <a:graphic xmlns:a="http://schemas.openxmlformats.org/drawingml/2006/main">
                   <a:graphicData uri="http://schemas.microsoft.com/office/word/2010/wordprocessingInk">
-                    <w14:contentPart bwMode="auto" r:id="rId74">
+                    <w14:contentPart bwMode="auto" r:id="rId89">
                       <w14:nvContentPartPr>
                         <w14:cNvContentPartPr/>
                       </w14:nvContentPartPr>
@@ -4292,7 +5240,7 @@
           <mc:Fallback>
             <w:pict>
               <v:shape w14:anchorId="05B92E83" id="Freihand 469" o:spid="_x0000_s1026" type="#_x0000_t75" style="position:absolute;margin-left:228.6pt;margin-top:-.2pt;width:10.65pt;height:13.7pt;z-index:251815936;visibility:visible;mso-wrap-style:square;mso-wrap-distance-left:9pt;mso-wrap-distance-top:0;mso-wrap-distance-right:9pt;mso-wrap-distance-bottom:0;mso-position-horizontal:absolute;mso-position-horizontal-relative:text;mso-position-vertical:absolute;mso-position-vertical-relative:text" o:gfxdata="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">
-                <v:imagedata r:id="rId75" o:title=""/>
+                <v:imagedata r:id="rId90" o:title=""/>
               </v:shape>
             </w:pict>
           </mc:Fallback>
@@ -4379,7 +5327,7 @@
                 <wp:cNvGraphicFramePr/>
                 <a:graphic xmlns:a="http://schemas.openxmlformats.org/drawingml/2006/main">
                   <a:graphicData uri="http://schemas.microsoft.com/office/word/2010/wordprocessingInk">
-                    <w14:contentPart bwMode="auto" r:id="rId76">
+                    <w14:contentPart bwMode="auto" r:id="rId91">
                       <w14:nvContentPartPr>
                         <w14:cNvContentPartPr/>
                       </w14:nvContentPartPr>
@@ -4396,7 +5344,7 @@
           <mc:Fallback>
             <w:pict>
               <v:shape w14:anchorId="609427AB" id="Freihand 507" o:spid="_x0000_s1026" type="#_x0000_t75" style="position:absolute;margin-left:304.35pt;margin-top:58.8pt;width:60.8pt;height:57.55pt;z-index:251825152;visibility:visible;mso-wrap-style:square;mso-wrap-distance-left:9pt;mso-wrap-distance-top:0;mso-wrap-distance-right:9pt;mso-wrap-distance-bottom:0;mso-position-horizontal:absolute;mso-position-horizontal-relative:text;mso-position-vertical:absolute;mso-position-vertical-relative:text" o:gfxdata="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">
-                <v:imagedata r:id="rId77" o:title=""/>
+                <v:imagedata r:id="rId92" o:title=""/>
               </v:shape>
             </w:pict>
           </mc:Fallback>
@@ -4424,7 +5372,7 @@
                 <wp:cNvGraphicFramePr/>
                 <a:graphic xmlns:a="http://schemas.openxmlformats.org/drawingml/2006/main">
                   <a:graphicData uri="http://schemas.microsoft.com/office/word/2010/wordprocessingInk">
-                    <w14:contentPart bwMode="auto" r:id="rId78">
+                    <w14:contentPart bwMode="auto" r:id="rId93">
                       <w14:nvContentPartPr>
                         <w14:cNvContentPartPr/>
                       </w14:nvContentPartPr>
@@ -4447,7 +5395,7 @@
           <mc:Fallback>
             <w:pict>
               <v:shape w14:anchorId="5D9D9429" id="Freihand 505" o:spid="_x0000_s1026" type="#_x0000_t75" style="position:absolute;margin-left:300.15pt;margin-top:106.65pt;width:14.55pt;height:15.25pt;z-index:251824128;visibility:visible;mso-wrap-style:square;mso-width-percent:0;mso-height-percent:0;mso-wrap-distance-left:9pt;mso-wrap-distance-top:0;mso-wrap-distance-right:9pt;mso-wrap-distance-bottom:0;mso-position-horizontal:absolute;mso-position-horizontal-relative:text;mso-position-vertical:absolute;mso-position-vertical-relative:text;mso-width-percent:0;mso-height-percent:0;mso-width-relative:margin;mso-height-relative:margin" o:gfxdata="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">
-                <v:imagedata r:id="rId79" o:title=""/>
+                <v:imagedata r:id="rId94" o:title=""/>
               </v:shape>
             </w:pict>
           </mc:Fallback>
@@ -4606,7 +5554,7 @@
                     <pic:cNvPicPr/>
                   </pic:nvPicPr>
                   <pic:blipFill rotWithShape="1">
-                    <a:blip r:embed="rId80" cstate="print">
+                    <a:blip r:embed="rId95" cstate="print">
                       <a:extLst>
                         <a:ext uri="{28A0092B-C50C-407E-A947-70E740481C1C}">
                           <a14:useLocalDpi xmlns:a14="http://schemas.microsoft.com/office/drawing/2010/main" val="0"/>
@@ -5664,6 +6612,29 @@
       <w:contextualSpacing/>
     </w:pPr>
   </w:style>
+  <w:style w:type="character" w:styleId="Hyperlink">
+    <w:name w:val="Hyperlink"/>
+    <w:basedOn w:val="Absatz-Standardschriftart"/>
+    <w:uiPriority w:val="99"/>
+    <w:unhideWhenUsed/>
+    <w:rsid w:val="006F63AD"/>
+    <w:rPr>
+      <w:color w:val="0563C1" w:themeColor="hyperlink"/>
+      <w:u w:val="single"/>
+    </w:rPr>
+  </w:style>
+  <w:style w:type="character" w:styleId="NichtaufgelsteErwhnung">
+    <w:name w:val="Unresolved Mention"/>
+    <w:basedOn w:val="Absatz-Standardschriftart"/>
+    <w:uiPriority w:val="99"/>
+    <w:semiHidden/>
+    <w:unhideWhenUsed/>
+    <w:rsid w:val="006F63AD"/>
+    <w:rPr>
+      <w:color w:val="605E5C"/>
+      <w:shd w:val="clear" w:color="auto" w:fill="E1DFDD"/>
+    </w:rPr>
+  </w:style>
 </w:styles>
 </file>
 
@@ -5683,19 +6654,164 @@
           <inkml:channelProperty channel="F" name="resolution" value="0" units="1/dev"/>
         </inkml:channelProperties>
       </inkml:inkSource>
-      <inkml:timestamp xml:id="ts0" timeString="2022-02-14T13:14:53.116"/>
+      <inkml:timestamp xml:id="ts0" timeString="2022-02-14T17:31:37.274"/>
+    </inkml:context>
+    <inkml:brush xml:id="br0">
+      <inkml:brushProperty name="width" value="0.05" units="cm"/>
+      <inkml:brushProperty name="height" value="0.05" units="cm"/>
+      <inkml:brushProperty name="color" value="#E71224"/>
+    </inkml:brush>
+  </inkml:definitions>
+  <inkml:trace contextRef="#ctx0" brushRef="#br0">1438 198 24575,'-13'-15'0,"-2"0"0,0 0 0,-1 2 0,0 0 0,-1 1 0,0 0 0,-25-11 0,15 10 0,-1 1 0,-1 2 0,0 1 0,-43-8 0,14 8 0,-1 3 0,1 3 0,-1 2 0,-97 12 0,88-3 0,1 3 0,-118 36 0,152-36 0,0 1 0,1 2 0,1 2 0,0 0 0,1 2 0,0 2 0,-33 29 0,52-40 0,1 1 0,0 1 0,0-1 0,1 2 0,1-1 0,0 1 0,1 0 0,0 1 0,1 0 0,-8 23 0,11-27 0,1-1 0,1 1 0,-1 0 0,2 0 0,-1 0 0,1 0 0,0 0 0,1 0 0,0-1 0,1 1 0,0 0 0,0 0 0,1-1 0,0 1 0,0-1 0,1 0 0,0 0 0,6 8 0,1 0 0,1-2 0,0 0 0,1 0 0,0-1 0,1-1 0,1 0 0,0-1 0,0-1 0,1 0 0,1-1 0,-1-1 0,1-1 0,26 8 0,-3-2 0,1-3 0,0-2 0,1-1 0,80 2 0,-63-9 0,-1-3 0,1-2 0,-1-3 0,0-2 0,98-31 0,-115 27 0,0-1 0,-1-3 0,-1-1 0,-1-2 0,-1-1 0,-1-2 0,-1-1 0,47-45 0,-70 58 0,-1 0 0,0 0 0,-1-2 0,0 1 0,15-29 0,-24 39 0,1 0 0,0-1 0,-1 1 0,0-1 0,1 1 0,-1-1 0,-1 0 0,1 1 0,0-1 0,-1 0 0,0 1 0,0-1 0,0 0 0,0 1 0,-1-1 0,1 0 0,-1 1 0,0-1 0,0 0 0,0 1 0,-1-1 0,1 1 0,-1 0 0,0-1 0,0 1 0,0 0 0,0 0 0,-1 0 0,1 1 0,-1-1 0,1 0 0,-5-2 0,-30-16-1365,-2 5-5461</inkml:trace>
+</inkml:ink>
+</file>
+
+<file path=word/ink/ink10.xml><?xml version="1.0" encoding="utf-8"?>
+<inkml:ink xmlns:inkml="http://www.w3.org/2003/InkML">
+  <inkml:definitions>
+    <inkml:context xml:id="ctx0">
+      <inkml:inkSource xml:id="inkSrc0">
+        <inkml:traceFormat>
+          <inkml:channel name="X" type="integer" min="-2.14748E9" max="2.14748E9" units="cm"/>
+          <inkml:channel name="Y" type="integer" min="-2.14748E9" max="2.14748E9" units="cm"/>
+          <inkml:channel name="F" type="integer" max="32767" units="dev"/>
+        </inkml:traceFormat>
+        <inkml:channelProperties>
+          <inkml:channelProperty channel="X" name="resolution" value="1000" units="1/cm"/>
+          <inkml:channelProperty channel="Y" name="resolution" value="1000" units="1/cm"/>
+          <inkml:channelProperty channel="F" name="resolution" value="0" units="1/dev"/>
+        </inkml:channelProperties>
+      </inkml:inkSource>
+      <inkml:timestamp xml:id="ts0" timeString="2022-02-14T13:13:31.428"/>
     </inkml:context>
     <inkml:brush xml:id="br0">
       <inkml:brushProperty name="width" value="0.1" units="cm"/>
       <inkml:brushProperty name="height" value="0.1" units="cm"/>
-      <inkml:brushProperty name="color" value="#E71224"/>
+      <inkml:brushProperty name="color" value="#849398"/>
     </inkml:brush>
   </inkml:definitions>
-  <inkml:trace contextRef="#ctx0" brushRef="#br0">2821 617 3177,'3'-9'658,"-2"0"-1,1 0 1,-1 0 0,-1 0 0,0 0 0,0 0 0,-1 0 0,0 1 0,0-1 0,-1 0 0,0 0-1,0 0 1,-7-14 0,0 3-393,0 0-1,-2 0 1,0 1-1,-20-27 1,8 18-81,0 2 1,-2 1-1,-1 0 1,-1 2-1,-1 1 1,0 2-1,-2 0 0,-1 2 1,0 1-1,-1 2 1,-61-21-1,18 15-99,-1 3-1,0 3 1,-1 4-1,-1 3 1,0 3-1,-101 8 0,16 10-55,-317 69 0,366-55 92,-167 64 1,218-66-152,2 3-1,1 3 0,1 2 1,-61 46-1,93-58 22,1 1 0,1 1 0,1 1 0,1 1 0,1 1 0,1 1 0,1 1 0,2 1 0,1 1 0,1 0 0,1 1 0,2 0 0,-10 39 0,19-55-12,2 0 1,-1 0 0,2 1 0,0 0 0,1-1-1,0 1 1,1-1 0,1 1 0,1-1 0,0 0-1,1 0 1,0 0 0,2 0 0,13 27-1,-10-25 0,2 0-1,1 0 0,0-1 0,1-1 0,0 0 0,1 0 0,1-2 0,0 0 0,1 0 0,0-2 0,24 13 0,2-3 18,1-1 0,1-3 1,0-2-1,2-1 1,-1-3-1,51 6 0,13-4 85,166-2 0,-110-13-35,-1-8 0,0-8 0,-1-6 1,-1-8-1,310-103 0,-405 110 108,0-4-1,66-39 1,-106 52 26,-1-1 1,-1-1-1,-1-1 0,0-1 0,-2-1 1,0-1-1,26-35 0,-38 42-86,-1 0 0,-1 0 0,0-1 0,-1 0 0,-1 0 0,0-1 0,-1 0 0,-1 0 0,3-21 1,-5 15-422,-1 1 0,0-1 0,-2 1 1,0 0-1,-2-1 0,-8-36 0,-11-6-528</inkml:trace>
+  <inkml:trace contextRef="#ctx0" brushRef="#br0">45 1663 1280,'33'-1'4122,"1"-11"-3168,0-1 0,-1-2-1,40-25 1,-48 23-792,0 0 1,-2-1-1,0-1 1,-1-2 0,-1 0-1,-1-1 1,-1-1-1,17-26 1,-7 4 42,-1-2-1,-3-1 1,31-79-1,-48 102 40,0-1 0,-2 1 0,0-1 0,-2 0 0,-1-1 0,-1 1 0,-1 0 0,-2-1 0,-4-36 0,-4 14-54,-1 0 0,-3 0 1,-2 1-1,-22-46 1,20 52 3,-46-77 1,51 100-154,0 1 1,-2 1-1,0 0 0,-1 1 1,0 1-1,-23-17 1,32 27-34,-269-187 265,265 186-933,-1 1 0,0 0 0,-20-6-1,23 9-145</inkml:trace>
 </inkml:ink>
 </file>
 
-<file path=word/ink/ink10.xml><?xml version="1.0" encoding="utf-8"?>
+<file path=word/ink/ink11.xml><?xml version="1.0" encoding="utf-8"?>
+<inkml:ink xmlns:inkml="http://www.w3.org/2003/InkML">
+  <inkml:definitions>
+    <inkml:context xml:id="ctx0">
+      <inkml:inkSource xml:id="inkSrc0">
+        <inkml:traceFormat>
+          <inkml:channel name="X" type="integer" min="-2.14748E9" max="2.14748E9" units="cm"/>
+          <inkml:channel name="Y" type="integer" min="-2.14748E9" max="2.14748E9" units="cm"/>
+          <inkml:channel name="F" type="integer" max="32767" units="dev"/>
+        </inkml:traceFormat>
+        <inkml:channelProperties>
+          <inkml:channelProperty channel="X" name="resolution" value="1000" units="1/cm"/>
+          <inkml:channelProperty channel="Y" name="resolution" value="1000" units="1/cm"/>
+          <inkml:channelProperty channel="F" name="resolution" value="0" units="1/dev"/>
+        </inkml:channelProperties>
+      </inkml:inkSource>
+      <inkml:timestamp xml:id="ts0" timeString="2022-02-14T13:13:12.252"/>
+    </inkml:context>
+    <inkml:brush xml:id="br0">
+      <inkml:brushProperty name="width" value="0.1" units="cm"/>
+      <inkml:brushProperty name="height" value="0.1" units="cm"/>
+      <inkml:brushProperty name="color" value="#849398"/>
+    </inkml:brush>
+  </inkml:definitions>
+  <inkml:trace contextRef="#ctx0" brushRef="#br0">31 1668 2080,'-3'-1'6042,"4"4"-5426,2 6-128,-1 0-160,11 22-80,-6-20-88,-1 1-56,-2-4-32,-1-2-16,-2-4-88,5-2-560,0 0 424</inkml:trace>
+</inkml:ink>
+</file>
+
+<file path=word/ink/ink12.xml><?xml version="1.0" encoding="utf-8"?>
+<inkml:ink xmlns:inkml="http://www.w3.org/2003/InkML">
+  <inkml:definitions>
+    <inkml:context xml:id="ctx0">
+      <inkml:inkSource xml:id="inkSrc0">
+        <inkml:traceFormat>
+          <inkml:channel name="X" type="integer" min="-2.14748E9" max="2.14748E9" units="cm"/>
+          <inkml:channel name="Y" type="integer" min="-2.14748E9" max="2.14748E9" units="cm"/>
+          <inkml:channel name="F" type="integer" max="32767" units="dev"/>
+        </inkml:traceFormat>
+        <inkml:channelProperties>
+          <inkml:channelProperty channel="X" name="resolution" value="1000" units="1/cm"/>
+          <inkml:channelProperty channel="Y" name="resolution" value="1000" units="1/cm"/>
+          <inkml:channelProperty channel="F" name="resolution" value="0" units="1/dev"/>
+        </inkml:channelProperties>
+      </inkml:inkSource>
+      <inkml:timestamp xml:id="ts0" timeString="2022-02-14T13:13:04.244"/>
+    </inkml:context>
+    <inkml:brush xml:id="br0">
+      <inkml:brushProperty name="width" value="0.1" units="cm"/>
+      <inkml:brushProperty name="height" value="0.1" units="cm"/>
+      <inkml:brushProperty name="color" value="#849398"/>
+    </inkml:brush>
+  </inkml:definitions>
+  <inkml:trace contextRef="#ctx0" brushRef="#br0">4 1850 1608,'-4'-6'9091,"9"-6"-10317,-2 6 1905,20-46-380,31-51 0,-37 64-78,-16 34-192,0 0 1,1 1 0,0-1-1,0 0 1,0 1-1,1-1 1,0 1-1,0 0 1,4-6-1,0 2 152,-6 9 63,1 15-277,19 78 2,-11-58 66,-2 1 0,5 46 0,-7-57-9,-5-23-21,0 0-1,0 1 1,0-1-1,-1 1 1,1-1-1,-1 0 1,0 5 0,-30-23 417,18 8-413,0 0-1,-1 1 1,0 0-1,-19-5 1,14 6 1,12 3 67,0 1 0,-1-1 0,1 1 0,0 0 0,-10 0 0,15 1-174,1 0 57</inkml:trace>
+  <inkml:trace contextRef="#ctx0" brushRef="#br0" timeOffset="1295.08">87 1822 1200,'3'-20'4272,"10"-10"-3539,-2 2-449,9-51 112,-21 89-377,0 0-1,0 0 1,1-1-1,1 1 1,-1 0-1,2 0 0,-1 0 1,5 13-1,-2-7 6,-10-42 275,6 24-266,-1 0-1,0 0 1,1-1 0,-1 1-1,0 0 1,0 0-1,0 0 1,-1 0-1,1 0 1,0 0-1,-1 0 1,1 1 0,-1-1-1,1 0 1,-1 1-1,0-1 1,-4-2-1,5 5-31,0-1-1,0 0 1,0 0-1,0 0 0,0 1 1,0-1-1,0 0 1,0 1-1,1-1 0,-1 1 1,0-1-1,0 1 1,0 0-1,0-1 0,1 1 1,-1 0-1,0 0 1,1-1-1,-1 1 0,1 0 1,-1 0-1,1 0 1,-1 0-1,1 0 0,-1 0 1,1 0-1,0 0 1,-1 1-1,-8 31-2,12-12-45,-1-22 52,3-1 18,-1 0 0,1-1 0,-1 0 0,1 1 0,-1-2 0,5-3 1,-8 6-8,-1 0 1,1 0-1,-1 0 1,1 0 0,-1 0-1,1 0 1,-1 1 0,1-1-1,-1 0 1,0 0 0,1-1-1,-1 1 1,0 0 0,0 0-1,0 0 1,0 0-1,0 0 1,0 0 0,0 0-1,0 0 1,-1 0 0,1 0-1,0 0 1,0 0 0,-1 0-1,1 0 1,-1 0-1,1 0 1,-1 0 0,1 0-1,-1 1 1,0-1 0,1 0-1,-1 0 1,0 0 0,0 1-1,-1-2 1,1 2-18,1 0 1,-1 0-1,1 0 1,-1 1-1,1-1 1,-1 0-1,1 0 1,-1 1-1,1-1 1,-1 0-1,1 0 1,-1 1-1,1-1 1,0 1-1,-1-1 1,1 0-1,0 1 1,-1-1-1,1 1 1,0-1-1,-1 1 1,1-1-1,0 1 1,0-1-1,0 1 1,-1-1-1,1 1 1,0-1-1,0 1 1,0-1-1,0 1 1,0-1-1,0 1 1,0 0-1,0 0-17,-1 0 0,1-1 0,0 1 0,-1 0 0,1 0 0,0 0 0,0 0-1,0-1 1,0 1 0,-1 0 0,1 0 0,0 0 0,1 0 0,-1-1 0,0 1 0,0 0 0,0 0 0,0 0 0,1-1 0,-1 1 0,0 0 0,1 1-1</inkml:trace>
+  <inkml:trace contextRef="#ctx0" brushRef="#br0" timeOffset="2133.82">118 1735 1160,'3'6'7530,"11"13"-6285,2 3-1383,-4 5-258</inkml:trace>
+  <inkml:trace contextRef="#ctx0" brushRef="#br0" timeOffset="2957.43">139 1754 1552,'-4'-2'4305,"5"6"-3889,0 2-40,0-2-216,0 2-72,0-3-16,-1-2 9,2 2 79,-1 0-497,2 0 289</inkml:trace>
+</inkml:ink>
+</file>
+
+<file path=word/ink/ink13.xml><?xml version="1.0" encoding="utf-8"?>
+<inkml:ink xmlns:inkml="http://www.w3.org/2003/InkML">
+  <inkml:definitions>
+    <inkml:context xml:id="ctx0">
+      <inkml:inkSource xml:id="inkSrc0">
+        <inkml:traceFormat>
+          <inkml:channel name="X" type="integer" min="-2.14748E9" max="2.14748E9" units="cm"/>
+          <inkml:channel name="Y" type="integer" min="-2.14748E9" max="2.14748E9" units="cm"/>
+          <inkml:channel name="F" type="integer" max="32767" units="dev"/>
+        </inkml:traceFormat>
+        <inkml:channelProperties>
+          <inkml:channelProperty channel="X" name="resolution" value="1000" units="1/cm"/>
+          <inkml:channelProperty channel="Y" name="resolution" value="1000" units="1/cm"/>
+          <inkml:channelProperty channel="F" name="resolution" value="0" units="1/dev"/>
+        </inkml:channelProperties>
+      </inkml:inkSource>
+      <inkml:timestamp xml:id="ts0" timeString="2022-02-14T13:12:13.676"/>
+    </inkml:context>
+    <inkml:brush xml:id="br0">
+      <inkml:brushProperty name="width" value="0.1" units="cm"/>
+      <inkml:brushProperty name="height" value="0.1" units="cm"/>
+      <inkml:brushProperty name="color" value="#849398"/>
+    </inkml:brush>
+  </inkml:definitions>
+  <inkml:trace contextRef="#ctx0" brushRef="#br0">691 3 2761,'-6'6'5131,"6"-5"-4948,-2 16 1123,5 19-2055,-3-32 1194,3 21-372,1-4 21,-2 1 0,0 0-1,-2 0 1,0 0 0,-6 37 0,6-57-73,-1-1 1,1 1-1,0 0 1,0 0-1,-1-1 0,1 1 1,1 0-1,-1 0 1,0 0-1,0-1 1,1 4-1,5-9-21,-1 0 0,-1 0-1,1 0 1,-1-1 0,1 0 0,-1 0-1,5-9 1,-8 13 1,6-9-1,1 2 1,0-1 0,1 1-1,0 1 1,13-10 0,17-14 37,-34 27-34,14-16 82,-19 20-72,0-1-1,1 1 0,-1-1 1,1 1-1,-1-1 1,0 1-1,0-1 1,1 1-1,-1-1 1,0 0-1,0 1 0,0-1 1,1 1-1,-1-1 1,0 0-1,0 1 1,0-1-1,0 0 0,0 1 1,0-1-1,-1 1 1,1-1-1,0 0 1,0 1-1,0-1 0,0 1 1,-1-1-1,1 0 1,0 1-1,-1-1 1,1 1-1,0-1 0,-1 1 1,1-1-1,-1 1 1,1 0-1,-1-1 1,-24-12 290,-9-11 497,-1 0 1,-38-18-1</inkml:trace>
+  <inkml:trace contextRef="#ctx0" brushRef="#br0" timeOffset="1228.03">700 49 3273,'-4'7'5914,"3"7"-4663,3 11-1683,-1-15 488,0 0-1,1 0 1,0-1-1,0 1 1,1 0-1,1-1 1,6 13-1,6-71 251,-15 44-281,0 0 0,-1 0 0,0 0 0,1 0 0,-2 0 0,0-10 0,-1-7-27,2 25-13,0 10-2,0 1 0,0-1 0,1 1 0,1-1-1,1 1 1,4 14 0,-3-35 31,0 0-1,0 0 0,-1 0 1,0-1-1,4-12 0,-5 9-9,2 15-140,-4-4 134,0 1 0,0-1 1,1 1-1,-1-1 0,0 1 1,0-1-1,1 1 1,-1-1-1,0 0 0,1 1 1,-1-1-1,0 0 0,1 1 1,-1-1-1,1 0 0,-1 1 1,1-1-1,-1 0 1,1 0-1,-1 0 0,1 1 1,-1-1-1,1 0 0,-1 0 1,1 0-1,-1 0 0,1 0 1,-1 0-1,1 0 1,-1 0-1,1 0 0,0 0 1,0-3 103</inkml:trace>
+  <inkml:trace contextRef="#ctx0" brushRef="#br0" timeOffset="2909.46">688 138 3409,'-164'-1'8043,"0"-7"-6159,92 2-2175,1-3 0,-110-29 0,145 27 55</inkml:trace>
+</inkml:ink>
+</file>
+
+<file path=word/ink/ink14.xml><?xml version="1.0" encoding="utf-8"?>
+<inkml:ink xmlns:inkml="http://www.w3.org/2003/InkML">
+  <inkml:definitions>
+    <inkml:context xml:id="ctx0">
+      <inkml:inkSource xml:id="inkSrc0">
+        <inkml:traceFormat>
+          <inkml:channel name="X" type="integer" min="-2.14748E9" max="2.14748E9" units="cm"/>
+          <inkml:channel name="Y" type="integer" min="-2.14748E9" max="2.14748E9" units="cm"/>
+          <inkml:channel name="F" type="integer" max="32767" units="dev"/>
+        </inkml:traceFormat>
+        <inkml:channelProperties>
+          <inkml:channelProperty channel="X" name="resolution" value="1000" units="1/cm"/>
+          <inkml:channelProperty channel="Y" name="resolution" value="1000" units="1/cm"/>
+          <inkml:channelProperty channel="F" name="resolution" value="0" units="1/dev"/>
+        </inkml:channelProperties>
+      </inkml:inkSource>
+      <inkml:timestamp xml:id="ts0" timeString="2022-02-14T13:11:48.586"/>
+    </inkml:context>
+    <inkml:brush xml:id="br0">
+      <inkml:brushProperty name="width" value="0.1" units="cm"/>
+      <inkml:brushProperty name="height" value="0.1" units="cm"/>
+      <inkml:brushProperty name="color" value="#849398"/>
+    </inkml:brush>
+  </inkml:definitions>
+  <inkml:trace contextRef="#ctx0" brushRef="#br0">35 56 1992,'-3'-8'381,"-6"-22"1487,9 29-1644,0 0 0,-1 0-1,1 0 1,-1 0-1,1 0 1,-1 0-1,1 0 1,-1 0-1,1 1 1,-1-1 0,0 0-1,1 0 1,-1 1-1,0-1 1,0 0-1,1 1 1,-1-1 0,0 1-1,0-1 1,0 1-1,0-1 1,-2 0-1,-1 21-220,4-16-2,-1 1 0,1 0 0,0 0 0,0 0 0,0-1 0,1 1 0,-1 0 1,1 0-1,0-1 0,1 1 0,-1-1 0,1 1 0,0-1 0,5 9 0,-7-13-2,0 0 0,0-1 0,0 1 1,-1 0-1,1 0 0,0 0 0,0 0 0,0 0 0,0-1 0,0 1 1,0 0-1,0 0 0,0 0 0,0 0 0,0 0 0,0-1 1,0 1-1,0 0 0,0 0 0,1 0 0,-1 0 0,0 0 0,0-1 1,0 1-1,0 0 0,0 0 0,0 0 0,0 0 0,0 0 0,0 0 1,0 0-1,1-1 0,-1 1 0,0 0 0,0 0 0,0 0 0,0 0 1,0 0-1,0 0 0,1 0 0,-1 0 0,0 0 0,0 0 0,0 0 1,0 0-1,0 0 0,1 0 0,-1 0 0,0 0 0,0 0 1,0 0-1,0 0 0,1 0 0,-1 0 0,0 0 0,0 0 0,0 0 1,0 0-1,0 0 0,0 0 0,1 0 0,-1 0 0,0 0 0,0 1 1,0-1-1,0 0 0,3-6-539,-1 1 257</inkml:trace>
+</inkml:ink>
+</file>
+
+<file path=word/ink/ink15.xml><?xml version="1.0" encoding="utf-8"?>
 <inkml:ink xmlns:inkml="http://www.w3.org/2003/InkML">
   <inkml:definitions>
     <inkml:context xml:id="ctx0">
@@ -5720,11 +6836,11 @@
     </inkml:brush>
   </inkml:definitions>
   <inkml:trace contextRef="#ctx0" brushRef="#br0">90 215 1128,'2'1'2981,"16"3"-2810,-6-3-41,-1-1 1,1 1 0,-1-2-1,1 0 1,-1 0 0,0-1-1,1 0 1,-1-1 0,18-7 0,-29 9-81,1 0 1,-1 0 0,1 0 0,-1 0-1,1 0 1,-1 0 0,0 0 0,0 0-1,0 0 1,0 0 0,1 0 0,-1 0-1,-1 0 1,1 0 0,0 0 0,0 0-1,0-1 1,0 1 0,-1 0 0,1 0-1,-1 0 1,1 0 0,0 0 0,-1 1-1,0-1 1,0-1 0,-15-28-77,15 29 99,-29-44 388,20 31-67,1 1-1,-12-25 1,40 75-206,3-1 1,27 37-1,-49-72-133,-1 0 0,0 0 1,1 0-1,-1 0 0,0 0 0,0 0 0,0-1 0,0 1 0,1 0 0,-1 0 0,0-1 0,-1 1 0,1-1 0,0 1 1,0-1-1,0 1 0,0-1 0,-2 1 0,-21 8 49,-104 36 1027,115-42-1018,-18 3 5,31-6-135,24-23-668,-12 3 679,-1-1-1,12-34 0,-21 52 10,0-1-1,-1 1 0,1 0 0,0-1 0,1 1 1,-1 0-1,1 0 0,-1 0 0,1 1 1,0-1-1,0 1 0,0-1 0,0 1 0,0 0 1,1 0-1,-1 0 0,6-2 0,-8 4 28,1-1 0,-1 0-1,0 0 1,-1 0 0,1 0 0,0-1-1,0 1 1,0 0 0,-1 0-1,1 0 1,-1-1 0,1 1-1,-1 0 1,1-1 0,-1 1 0,0 0-1,1-1 1,-1 1 0,0-1-1,0 1 1,0 0 0,0-1-1,0 1 1,-1-1 0,0-1 0,1 2 48</inkml:trace>
-  <inkml:trace contextRef="#ctx0" brushRef="#br0" timeOffset="2617.68">189 96 1584,'-13'21'3531,"12"-18"-3435,-1 0 0,1 1 0,0-1-1,0 1 1,0-1 0,1 1 0,-1 6-1,1-10-143,3-20 983,-3 17-856,0 0 1,0 1-1,0-1 0,0 0 1,-1 0-1,1 1 0,-1-1 0,-1-4 1,-1-5 420,-2 1 557,4 21-727,-1 3-463,-1-13-4,-1-8 28,0-1 124,0-1 1,1 0-1,0 0 1,-2-20-1,0 8 69,5 22-79,0 0 0,0-1 1,0 1-1,0 0 0,0 0 0,0 0 0,0 0 1,0 0-1,0 0 0,0-1 0,0 1 0,-1 0 0,1 0 1,0 0-1,0 0 0,0 0 0,0 0 0,0 0 0,0 0 1,0 0-1,-1-1 0,1 1 0,0 0 0,0 0 0,0 0 1,0 0-1,0 0 0,-1 0 0,1 0 0,0 0 1,0 0-1,0 0 0,0 0 0,0 0 0,-1 0 0,1 0 1,0 0-1,0 0 0,0 0 0,0 0 0,0 1 0,-1-1 1,1 0-1,0 0 0,0 0 0,0 0 0,0 0 0,0 0 1,0 0-1,0 0 0,-1 0 0,1 1 0,0-1 0,0 0 1,-15 34 573,6-8-640,-44 95 196,47-107-133,2 0 0,-1 0 0,-3 28 0,8-42-7,0-1 0,0 1 0,0-1 0,-1 1 0,1 0 0,0-1 0,0 1 0,0-1 0,0 1 1,-1 0-1,1-1 0,0 1 0,0 0 0,-1-1 0,1 1 0,0 0 0,-1 0 0,1-1 0,0 1 0,-1 0 0,1 0 0,-1 0 1,1-1-1,0 1 0,-1 0 0,1 0 0,0 0 0,-1 0 0,1 0 0,-1 0 0,1 0 0,-1 0 0,1 0 0,0 0 0,-1 0 1,1 0-1,-1 0 0,1 0 0,0 0 0,-1 0 0,1 1 0,-1-1 0,1 0 0,0 0 0,-1 0 0,1 1 0,0-1 0,-1 0 0,1 0 1,0 1-1,-1-1 0,1 0 0,0 1 0,0-1 0,-1 0 0,1 1 0,0-1 0,0 0 0,0 1 0,0-1 0,-1 1 0,4-14-30,0 1-1,0 0 0,1 0 0,1 0 1,0 0-1,1 0 0,8-12 0,-6 11 63,-1 0 0,0-1 1,-1 0-1,6-23 0,10-11 54,-16 34 42,3 15-13,10 21-4,-13-13-140,5 4 56,-1 2 0,16 26 0,-12-16-9,-8-17 68,4 7 255,-11-15-330,1 1 0,0 0 1,0-1-1,0 1 0,-1-1 1,1 1-1,0-1 0,-1 1 0,1-1 1,0 1-1,-1-1 0,1 1 1,0-1-1,-1 0 0,1 1 1,-1-1-1,1 0 0,-1 1 0,1-1 1,-1 0-1,1 1 0,-1-1 1,1 0-1,-1 0 0,0 0 1,1 0-1,-1 1 0,1-1 0,-1 0 1,1 0-1,-1 0 0,0 0 1,0 0-1,-3 1-3,0 1 0,0-1 0,-1 1 0,1 0 0,1 1 1,-1-1-1,-4 4 0,-12 7 21,14-11-23,1 1 0,0 0-1,0 0 1,0 0-1,0 1 1,1 0 0,-1 0-1,1 0 1,0 0-1,-7 9 1,11-12-64,-1 0 0,0 0 0,0-1 1,1 1-1,-1 0 0,0 0 0,0-1 0,0 1 0,0-1 0,0 1 1,0-1-1,0 1 0,0-1 0,0 0 0,0 1 0,-1-1 0,1 0 1,0 0-1,0 0 0,0 0 0,0 0 0,-2 0 0</inkml:trace>
+  <inkml:trace contextRef="#ctx0" brushRef="#br0" timeOffset="2617.67">189 96 1584,'-13'21'3531,"12"-18"-3435,-1 0 0,1 1 0,0-1-1,0 1 1,0-1 0,1 1 0,-1 6-1,1-10-143,3-20 983,-3 17-856,0 0 1,0 1-1,0-1 0,0 0 1,-1 0-1,1 1 0,-1-1 0,-1-4 1,-1-5 420,-2 1 557,4 21-727,-1 3-463,-1-13-4,-1-8 28,0-1 124,0-1 1,1 0-1,0 0 1,-2-20-1,0 8 69,5 22-79,0 0 0,0-1 1,0 1-1,0 0 0,0 0 0,0 0 0,0 0 1,0 0-1,0 0 0,0-1 0,0 1 0,-1 0 0,1 0 1,0 0-1,0 0 0,0 0 0,0 0 0,0 0 0,0 0 1,0 0-1,-1-1 0,1 1 0,0 0 0,0 0 0,0 0 1,0 0-1,0 0 0,-1 0 0,1 0 0,0 0 1,0 0-1,0 0 0,0 0 0,0 0 0,-1 0 0,1 0 1,0 0-1,0 0 0,0 0 0,0 0 0,0 1 0,-1-1 1,1 0-1,0 0 0,0 0 0,0 0 0,0 0 0,0 0 1,0 0-1,0 0 0,-1 0 0,1 1 0,0-1 0,0 0 1,-15 34 573,6-8-640,-44 95 196,47-107-133,2 0 0,-1 0 0,-3 28 0,8-42-7,0-1 0,0 1 0,0-1 0,-1 1 0,1 0 0,0-1 0,0 1 0,0-1 0,0 1 1,-1 0-1,1-1 0,0 1 0,0 0 0,-1-1 0,1 1 0,0 0 0,-1 0 0,1-1 0,0 1 0,-1 0 0,1 0 0,-1 0 1,1-1-1,0 1 0,-1 0 0,1 0 0,0 0 0,-1 0 0,1 0 0,-1 0 0,1 0 0,-1 0 0,1 0 0,0 0 0,-1 0 1,1 0-1,-1 0 0,1 0 0,0 0 0,-1 0 0,1 1 0,-1-1 0,1 0 0,0 0 0,-1 0 0,1 1 0,0-1 0,-1 0 0,1 0 1,0 1-1,-1-1 0,1 0 0,0 1 0,0-1 0,-1 0 0,1 1 0,0-1 0,0 0 0,0 1 0,0-1 0,-1 1 0,4-14-30,0 1-1,0 0 0,1 0 0,1 0 1,0 0-1,1 0 0,8-12 0,-6 11 63,-1 0 0,0-1 1,-1 0-1,6-23 0,10-11 54,-16 34 42,3 15-13,10 21-4,-13-13-140,5 4 56,-1 2 0,16 26 0,-12-16-9,-8-17 68,4 7 255,-11-15-330,1 1 0,0 0 1,0-1-1,0 1 0,-1-1 1,1 1-1,0-1 0,-1 1 0,1-1 1,0 1-1,-1-1 0,1 1 1,0-1-1,-1 0 0,1 1 1,-1-1-1,1 0 0,-1 1 0,1-1 1,-1 0-1,1 1 0,-1-1 1,1 0-1,-1 0 0,0 0 1,1 0-1,-1 1 0,1-1 0,-1 0 1,1 0-1,-1 0 0,0 0 1,0 0-1,-3 1-3,0 1 0,0-1 0,-1 1 0,1 0 0,1 1 1,-1-1-1,-4 4 0,-12 7 21,14-11-23,1 1 0,0 0-1,0 0 1,0 0-1,0 1 1,1 0 0,-1 0-1,1 0 1,0 0-1,-7 9 1,11-12-64,-1 0 0,0 0 0,0-1 1,1 1-1,-1 0 0,0 0 0,0-1 0,0 1 0,0-1 0,0 1 1,0-1-1,0 1 0,0-1 0,0 0 0,0 1 0,-1-1 0,1 0 1,0 0-1,0 0 0,0 0 0,0 0 0,-2 0 0</inkml:trace>
 </inkml:ink>
 </file>
 
-<file path=word/ink/ink11.xml><?xml version="1.0" encoding="utf-8"?>
+<file path=word/ink/ink16.xml><?xml version="1.0" encoding="utf-8"?>
 <inkml:ink xmlns:inkml="http://www.w3.org/2003/InkML">
   <inkml:definitions>
     <inkml:context xml:id="ctx0">
@@ -5752,7 +6868,7 @@
 </inkml:ink>
 </file>
 
-<file path=word/ink/ink12.xml><?xml version="1.0" encoding="utf-8"?>
+<file path=word/ink/ink17.xml><?xml version="1.0" encoding="utf-8"?>
 <inkml:ink xmlns:inkml="http://www.w3.org/2003/InkML">
   <inkml:definitions>
     <inkml:context xml:id="ctx0">
@@ -5777,13 +6893,13 @@
     </inkml:brush>
   </inkml:definitions>
   <inkml:trace contextRef="#ctx0" brushRef="#br0">79 1612 1536,'0'0'7913,"1"-4"-6484,1-3-1327,1 1 0,0-1 0,1 1-1,-1 0 1,1 0 0,0 0 0,9-9 0,16-26 389,11-43-58,-30 60-570,0 1 0,1 1-1,24-34 1,-30 52-1482,-1 5 668</inkml:trace>
-  <inkml:trace contextRef="#ctx0" brushRef="#br0" timeOffset="873.46">86 1637 2200,'-1'-1'369,"0"0"1,1-1-1,-1 1 0,0 0 0,1 0 0,-1-1 0,1 1 0,-1 0 0,1-1 0,-1 1 0,1-1 0,0 1 0,0-1 0,0 1 0,0-1 0,0 1 0,0 0 0,0-1 0,0 1 0,1-2 0,0 1-212,0 0 0,0 1 1,0-1-1,0 0 0,0 1 0,0 0 1,0-1-1,1 1 0,-1 0 1,0-1-1,1 1 0,-1 0 0,4-1 1,1-1-132,-1 0 0,1 1 0,0 0 1,0 0-1,1 0 0,-1 1 0,0 0 1,7-1-1,91-6 425,-61 3-248,0 2 1,44 3 0,-74 1-89,-8 0-41,0-1 0,0 0 0,1 0 0,-1 0-1,0 0 1,0-1 0,6-1 0,-11 2 101,-25-23 840,-38-50-831,-31-31 8,91 100-325,0 1 1,0-1-1,0 0 0,0 0 0,1 0 1,-5-8-1,5 7-794</inkml:trace>
+  <inkml:trace contextRef="#ctx0" brushRef="#br0" timeOffset="873.45">86 1637 2200,'-1'-1'369,"0"0"1,1-1-1,-1 1 0,0 0 0,1 0 0,-1-1 0,1 1 0,-1 0 0,1-1 0,-1 1 0,1-1 0,0 1 0,0-1 0,0 1 0,0-1 0,0 1 0,0 0 0,0-1 0,0 1 0,1-2 0,0 1-212,0 0 0,0 1 1,0-1-1,0 0 0,0 1 0,0 0 1,0-1-1,1 1 0,-1 0 1,0-1-1,1 1 0,-1 0 0,4-1 1,1-1-132,-1 0 0,1 1 0,0 0 1,0 0-1,1 0 0,-1 1 0,0 0 1,7-1-1,91-6 425,-61 3-248,0 2 1,44 3 0,-74 1-89,-8 0-41,0-1 0,0 0 0,1 0 0,-1 0-1,0 0 1,0-1 0,6-1 0,-11 2 101,-25-23 840,-38-50-831,-31-31 8,91 100-325,0 1 1,0-1-1,0 0 0,0 0 0,1 0 1,-5-8-1,5 7-794</inkml:trace>
   <inkml:trace contextRef="#ctx0" brushRef="#br0" timeOffset="2373.73">296 1381 2937,'-1'0'314,"0"0"0,-1 0 1,1-1-1,-1 1 0,1 0 0,-1 1 1,1-1-1,0 0 0,-1 0 1,1 1-1,-1-1 0,1 1 0,0-1 1,-1 1-1,1-1 0,0 1 1,0 0-1,-1 0 0,1-1 1,-2 3-1,-28 25 488,20-19 20,-21 13 3,26-18-770,0 0 0,0 0 0,0 0 0,0 1 0,1-1 0,0 2-1,-7 6 1,9-2-340,8-9-119,19-13 197,6-16 175,-24 21 42,1 0 0,0 0 0,1 1 0,0 0 0,-1 1 0,13-7-1,-20 12-2,0 0 0,1 0-1,-1-1 1,0 1-1,0 0 1,0 0-1,0 0 1,1 0-1,-1 0 1,0 0-1,0 0 1,0 0-1,1 0 1,-1 0-1,0 0 1,0 0-1,0 0 1,1 0-1,-1 0 1,0 0-1,0 0 1,0 0-1,1 0 1,-1 0-1,0 0 1,0 0-1,0 0 1,0 0-1,1 0 1,-1 0-1,0 0 1,0 0-1,0 1 1,1-1-1,-1 0 1,0 0-1,0 0 1,0 0-1,0 0 1,0 1 0,0-1-1,1 0 1,-1 0-1,0 0 1,0 0-1,0 1 1,0-1-1,0 0 1,0 0-1,0 0 1,0 1-1,0-1 1,0 0-1,0 0 1,0 0-1,0 1 1,0-1-1,0 0 1,0 0-1,0 0 1,0 1-1,0-1 1,0 0-1,0 0 1,0 0-1,-1 1 1,1-1-1,0 0 1,0 0-1,-14 21 216,-60 58 158,63-73-521,25-10-411,12 1 505,52 0 0,-1 0 141,-71 3-56,0 0 1,-1 1-1,1-1 1,-1 1-1,1 0 1,0 1-1,-1-1 1,0 1-1,6 2 1,-11-3 106,-21-2-964,-23-8 1191,0-2 0,-53-20-1,96 31-365,1 0-1,-1 0 0,1 0 0,0 0 1,-1 0-1,1 0 0,0 0 1,-1 0-1,1 0 0,0 0 0,-1 0 1,1 0-1,0 0 0,-1-1 1,1 1-1,0 0 0,-1 0 0,1 0 1,0-1-1,-1 1 0,1 0 0,0 0 1,0-1-1,-1 1 0,1 0 1,0-1-1,0 1 0,0 0 0,0-1 1,-1 1-1,1 0 0,0-1 0,0 1 1,0 0-1,0-1 0,0 1 1,0 0-1,0-1 0,0 1 0,0 0 1,0-1-1,0 1 0,0-1 0,0 1 1,0 0-1,0-1 0,1 0-21,1 1 0,-1-1 0,0 0 0,0 1 0,0-1-1,0 1 1,1-1 0,-1 1 0,0 0 0,0-1 0,1 1-1,-1 0 1,0 0 0,0 0 0,1 0 0,0 0 0,28 2-5,-10 0 118,1-1 0,-1-1 1,23-2-1,-43 2-82,0 0 0,0-1 0,0 1 0,0 0 1,-1 0-1,1 0 0,0 0 0,0 0 0,0-1 1,0 1-1,0 0 0,0 0 0,0 0 0,-1 0 0,1-1 1,0 1-1,0 0 0,0 0 0,0 0 0,0-1 0,0 1 1,0 0-1,0 0 0,0 0 0,0-1 0,0 1 0,0 0 1,0 0-1,0 0 0,0-1 0,0 1 0,1 0 0,-1 0 1,0 0-1,0-1 0,0 1 0,0 0 0,0 0 0,0 0 1,1 0-1,-1 0 0,0-1 0,0 1 0,0 0 0,0 0 1,0 0-1,1 0 0,-1 0 0,0 0 0,0 0 0,0 0 1,1-1-1,-1 1 0,-22-8 228,22 8-250,-55-22 8,56 23-11,-1-1 0,0 0-1,0 0 1,0 0 0,0 0 0,0 0-1,0 0 1,0 0 0,0 0 0,0 0-1,0 0 1,0 1 0,0-1 0,0 0-1,0 0 1,0 0 0,0 0 0,0 0-1,0 0 1,0 0 0,0 1 0,0-1-1,0 0 1,0 0 0,0 0 0,0 0-1,0 0 1,0 0 0,0 0 0,0 0-1,0 0 1,0 1 0,0-1 0,0 0 0,0 0-1,-1 0 1,1 0 0,0 0 0,0 0-1,0 0 1,0 0 0,0 0 0,0 0-1,0 0 1,0 0 0,0 0 0,0 0-1,-1 0 1,1 0 0,0 0 0,0 1-1,0-1 1,0 0 0,0 0 0,0 0-1,0 0 1,-1-1 0,11 8-219,0-6 100</inkml:trace>
   <inkml:trace contextRef="#ctx0" brushRef="#br0" timeOffset="3480.82">309 1484 504,'3'-2'426,"0"0"-1,0 0 1,0 0 0,0 0-1,0 0 1,0 1 0,0-1-1,1 1 1,3-1 0,-3 1-357,-1 0 1,1 0 0,-1-1 0,1 1-1,-1-1 1,0 0 0,0 0-1,0 0 1,0 0 0,0-1-1,4-3 1,15-23 548,-1 0-1,-1-1 1,-1-1-1,-2 0 1,19-51-1,-18 33-178,-2 0-1,-3-1 0,9-63 1,-17 76-210,-2 0 1,-1-1-1,-2 1 0,-2-1 1,-1 1-1,-2 0 1,-1 0-1,-2 1 1,-2 0-1,-1 0 1,-2 1-1,-1 0 0,-2 2 1,-1-1-1,-2 2 1,-1 0-1,-2 2 1,0 0-1,-2 1 1,-33-30-1,33 37-608,-1 0 0,0 1 0,-2 2 0,0 0 0,-1 2 0,-1 1-1,-51-20 1,13 16-475</inkml:trace>
 </inkml:ink>
 </file>
 
-<file path=word/ink/ink13.xml><?xml version="1.0" encoding="utf-8"?>
+<file path=word/ink/ink18.xml><?xml version="1.0" encoding="utf-8"?>
 <inkml:ink xmlns:inkml="http://www.w3.org/2003/InkML">
   <inkml:definitions>
     <inkml:context xml:id="ctx0">
@@ -5813,7 +6929,7 @@
 </inkml:ink>
 </file>
 
-<file path=word/ink/ink14.xml><?xml version="1.0" encoding="utf-8"?>
+<file path=word/ink/ink19.xml><?xml version="1.0" encoding="utf-8"?>
 <inkml:ink xmlns:inkml="http://www.w3.org/2003/InkML">
   <inkml:definitions>
     <inkml:context xml:id="ctx0">
@@ -5841,7 +6957,35 @@
 </inkml:ink>
 </file>
 
-<file path=word/ink/ink15.xml><?xml version="1.0" encoding="utf-8"?>
+<file path=word/ink/ink2.xml><?xml version="1.0" encoding="utf-8"?>
+<inkml:ink xmlns:inkml="http://www.w3.org/2003/InkML">
+  <inkml:definitions>
+    <inkml:context xml:id="ctx0">
+      <inkml:inkSource xml:id="inkSrc0">
+        <inkml:traceFormat>
+          <inkml:channel name="X" type="integer" min="-2.14748E9" max="2.14748E9" units="cm"/>
+          <inkml:channel name="Y" type="integer" min="-2.14748E9" max="2.14748E9" units="cm"/>
+          <inkml:channel name="F" type="integer" max="32767" units="dev"/>
+        </inkml:traceFormat>
+        <inkml:channelProperties>
+          <inkml:channelProperty channel="X" name="resolution" value="1000" units="1/cm"/>
+          <inkml:channelProperty channel="Y" name="resolution" value="1000" units="1/cm"/>
+          <inkml:channelProperty channel="F" name="resolution" value="0" units="1/dev"/>
+        </inkml:channelProperties>
+      </inkml:inkSource>
+      <inkml:timestamp xml:id="ts0" timeString="2022-02-14T17:35:18.886"/>
+    </inkml:context>
+    <inkml:brush xml:id="br0">
+      <inkml:brushProperty name="width" value="0.05" units="cm"/>
+      <inkml:brushProperty name="height" value="0.05" units="cm"/>
+      <inkml:brushProperty name="color" value="#E71224"/>
+    </inkml:brush>
+  </inkml:definitions>
+  <inkml:trace contextRef="#ctx0" brushRef="#br0">2003 434 24575,'-1'-2'0,"0"0"0,0 0 0,0 0 0,0 0 0,0 0 0,0 0 0,-1 0 0,1 0 0,-1 1 0,-2-3 0,-3-4 0,-23-31 0,-2 1 0,-1 2 0,-50-42 0,58 58 0,-1 1 0,-1 1 0,0 1 0,-1 2 0,-1 1 0,-37-13 0,4 7 0,0 3 0,-1 2 0,0 4 0,-68-4 0,76 12 0,1 2 0,-1 3 0,1 2 0,0 2 0,-62 16 0,79-11 0,0 1 0,1 2 0,0 1 0,1 2 0,1 2 0,1 1 0,0 1 0,2 2 0,0 1 0,2 2 0,0 1 0,2 1 0,-43 57 0,34-33 0,3 2 0,2 0 0,2 2 0,3 1 0,2 2 0,3 0 0,-25 115 0,22-40 0,6 1 0,6 0 0,6 1 0,6 1 0,5-1 0,26 148 0,-23-233 0,2 1 0,2-1 0,3-1 0,1-1 0,40 80 0,-45-107 0,1-1 0,1 0 0,1-1 0,1-1 0,1 0 0,0-1 0,1-1 0,1 0 0,1-2 0,0 0 0,1-1 0,1-1 0,0 0 0,30 11 0,-20-13 0,0-2 0,1-1 0,0-1 0,1-2 0,-1-1 0,1-2 0,0-1 0,-1-2 0,1-1 0,0-1 0,43-11 0,-18 0 0,0-2 0,-1-3 0,-1-2 0,-1-3 0,69-40 0,-64 26 0,-1-3 0,-1-2 0,-3-3 0,-2-2 0,-2-2 0,-2-3 0,-3-1 0,63-96 0,-63 76 0,-3-2 0,-3-2 0,-3-2 0,-4-1 0,-4-1 0,31-144 0,-49 169 15,-3-1 0,-2 0 0,-3 0 0,-2 0 0,-3 0 0,-2 0 0,-24-112 0,18 132-49,-2 0 1,-1 1-1,-2 0 1,-1 1-1,-26-41 1,24 51-128,0 0 1,-1 1-1,-2 1 1,0 1-1,-2 0 1,0 2-1,-29-20 1,8 12-6666</inkml:trace>
+</inkml:ink>
+</file>
+
+<file path=word/ink/ink20.xml><?xml version="1.0" encoding="utf-8"?>
 <inkml:ink xmlns:inkml="http://www.w3.org/2003/InkML">
   <inkml:definitions>
     <inkml:context xml:id="ctx0">
@@ -5869,7 +7013,7 @@
 </inkml:ink>
 </file>
 
-<file path=word/ink/ink16.xml><?xml version="1.0" encoding="utf-8"?>
+<file path=word/ink/ink21.xml><?xml version="1.0" encoding="utf-8"?>
 <inkml:ink xmlns:inkml="http://www.w3.org/2003/InkML">
   <inkml:definitions>
     <inkml:context xml:id="ctx0">
@@ -5897,7 +7041,7 @@
 </inkml:ink>
 </file>
 
-<file path=word/ink/ink17.xml><?xml version="1.0" encoding="utf-8"?>
+<file path=word/ink/ink22.xml><?xml version="1.0" encoding="utf-8"?>
 <inkml:ink xmlns:inkml="http://www.w3.org/2003/InkML">
   <inkml:definitions>
     <inkml:context xml:id="ctx0">
@@ -5925,7 +7069,7 @@
 </inkml:ink>
 </file>
 
-<file path=word/ink/ink18.xml><?xml version="1.0" encoding="utf-8"?>
+<file path=word/ink/ink23.xml><?xml version="1.0" encoding="utf-8"?>
 <inkml:ink xmlns:inkml="http://www.w3.org/2003/InkML">
   <inkml:definitions>
     <inkml:context xml:id="ctx0">
@@ -5953,7 +7097,7 @@
 </inkml:ink>
 </file>
 
-<file path=word/ink/ink19.xml><?xml version="1.0" encoding="utf-8"?>
+<file path=word/ink/ink24.xml><?xml version="1.0" encoding="utf-8"?>
 <inkml:ink xmlns:inkml="http://www.w3.org/2003/InkML">
   <inkml:definitions>
     <inkml:context xml:id="ctx0">
@@ -5984,35 +7128,7 @@
 </inkml:ink>
 </file>
 
-<file path=word/ink/ink2.xml><?xml version="1.0" encoding="utf-8"?>
-<inkml:ink xmlns:inkml="http://www.w3.org/2003/InkML">
-  <inkml:definitions>
-    <inkml:context xml:id="ctx0">
-      <inkml:inkSource xml:id="inkSrc0">
-        <inkml:traceFormat>
-          <inkml:channel name="X" type="integer" min="-2.14748E9" max="2.14748E9" units="cm"/>
-          <inkml:channel name="Y" type="integer" min="-2.14748E9" max="2.14748E9" units="cm"/>
-          <inkml:channel name="F" type="integer" max="32767" units="dev"/>
-        </inkml:traceFormat>
-        <inkml:channelProperties>
-          <inkml:channelProperty channel="X" name="resolution" value="1000" units="1/cm"/>
-          <inkml:channelProperty channel="Y" name="resolution" value="1000" units="1/cm"/>
-          <inkml:channelProperty channel="F" name="resolution" value="0" units="1/dev"/>
-        </inkml:channelProperties>
-      </inkml:inkSource>
-      <inkml:timestamp xml:id="ts0" timeString="2022-02-14T13:14:02.219"/>
-    </inkml:context>
-    <inkml:brush xml:id="br0">
-      <inkml:brushProperty name="width" value="0.1" units="cm"/>
-      <inkml:brushProperty name="height" value="0.1" units="cm"/>
-      <inkml:brushProperty name="color" value="#849398"/>
-    </inkml:brush>
-  </inkml:definitions>
-  <inkml:trace contextRef="#ctx0" brushRef="#br0">99 295 2280,'-6'1'9655,"-16"4"-8078,-41-20 841,63 15-2429,-1 0 0,1 0-1,0 0 1,-1 0 0,1 0 0,0 0 0,0 0-1,-1 0 1,1 0 0,0-1 0,-1 1 0,1 0 0,0 0-1,0 0 1,-1 0 0,1 0 0,0-1 0,0 1-1,-1 0 1,1 0 0,0 0 0,0-1 0,0 1-1,0 0 1,-1 0 0,1-1 0,0 1 0,0 0-1,0 0 1,0-1 0,0 1 0,0 0 0,0 0-1,-1-1 1,1 1 0,0 0 0,0-1 0,0 1-1,0 0 1,0 0 0,0-1 0,0 1 0,1 0-1,-1-1 1,0 1 0,9-22-147,25-28 222,-29 42-94,10-12 56,-5 6 19,0 0-1,9-18 0,42-75 173,-53 98-252,-2 13-46,2 23-56,-7-24 134,19 79-13,12 67-30,-27-130-47,-4-16-61,0 1 1,1 1-1,-1-1 1,-1 0 0,1 0-1,-1 0 1,1 0-1,-1 0 1,-1 1 0,1-1-1,-2 7 1,-6-11 21,0-1 227,-1 0 1,1-1 0,-11-4 0,10 4-19,0-1 1,0 1 0,-15-1-1,17 3-65,-17-1 188,1 0-1,0-2 1,-25-5 0,44 7-462,-4-1 608</inkml:trace>
-</inkml:ink>
-</file>
-
-<file path=word/ink/ink20.xml><?xml version="1.0" encoding="utf-8"?>
+<file path=word/ink/ink25.xml><?xml version="1.0" encoding="utf-8"?>
 <inkml:ink xmlns:inkml="http://www.w3.org/2003/InkML">
   <inkml:definitions>
     <inkml:context xml:id="ctx0">
@@ -6040,7 +7156,7 @@
 </inkml:ink>
 </file>
 
-<file path=word/ink/ink21.xml><?xml version="1.0" encoding="utf-8"?>
+<file path=word/ink/ink26.xml><?xml version="1.0" encoding="utf-8"?>
 <inkml:ink xmlns:inkml="http://www.w3.org/2003/InkML">
   <inkml:definitions>
     <inkml:context xml:id="ctx0">
@@ -6072,7 +7188,7 @@
 </inkml:ink>
 </file>
 
-<file path=word/ink/ink22.xml><?xml version="1.0" encoding="utf-8"?>
+<file path=word/ink/ink27.xml><?xml version="1.0" encoding="utf-8"?>
 <inkml:ink xmlns:inkml="http://www.w3.org/2003/InkML">
   <inkml:definitions>
     <inkml:context xml:id="ctx0">
@@ -6100,7 +7216,7 @@
 </inkml:ink>
 </file>
 
-<file path=word/ink/ink23.xml><?xml version="1.0" encoding="utf-8"?>
+<file path=word/ink/ink28.xml><?xml version="1.0" encoding="utf-8"?>
 <inkml:ink xmlns:inkml="http://www.w3.org/2003/InkML">
   <inkml:definitions>
     <inkml:context xml:id="ctx0">
@@ -6132,7 +7248,7 @@
 </inkml:ink>
 </file>
 
-<file path=word/ink/ink24.xml><?xml version="1.0" encoding="utf-8"?>
+<file path=word/ink/ink29.xml><?xml version="1.0" encoding="utf-8"?>
 <inkml:ink xmlns:inkml="http://www.w3.org/2003/InkML">
   <inkml:definitions>
     <inkml:context xml:id="ctx0">
@@ -6160,7 +7276,38 @@
 </inkml:ink>
 </file>
 
-<file path=word/ink/ink25.xml><?xml version="1.0" encoding="utf-8"?>
+<file path=word/ink/ink3.xml><?xml version="1.0" encoding="utf-8"?>
+<inkml:ink xmlns:inkml="http://www.w3.org/2003/InkML">
+  <inkml:definitions>
+    <inkml:context xml:id="ctx0">
+      <inkml:inkSource xml:id="inkSrc0">
+        <inkml:traceFormat>
+          <inkml:channel name="X" type="integer" min="-2.14748E9" max="2.14748E9" units="cm"/>
+          <inkml:channel name="Y" type="integer" min="-2.14748E9" max="2.14748E9" units="cm"/>
+          <inkml:channel name="F" type="integer" max="32767" units="dev"/>
+        </inkml:traceFormat>
+        <inkml:channelProperties>
+          <inkml:channelProperty channel="X" name="resolution" value="1000" units="1/cm"/>
+          <inkml:channelProperty channel="Y" name="resolution" value="1000" units="1/cm"/>
+          <inkml:channelProperty channel="F" name="resolution" value="0" units="1/dev"/>
+        </inkml:channelProperties>
+      </inkml:inkSource>
+      <inkml:timestamp xml:id="ts0" timeString="2022-02-14T17:35:01.605"/>
+    </inkml:context>
+    <inkml:brush xml:id="br0">
+      <inkml:brushProperty name="width" value="0.1" units="cm"/>
+      <inkml:brushProperty name="height" value="0.1" units="cm"/>
+      <inkml:brushProperty name="color" value="#849398"/>
+    </inkml:brush>
+  </inkml:definitions>
+  <inkml:trace contextRef="#ctx0" brushRef="#br0">45 80 24575,'2'3'0,"0"-1"0,-1 1 0,1 0 0,-1-1 0,0 1 0,0 0 0,0 0 0,0 5 0,2 0 0,50 181 0,-19-59 0,-33-130 0,0 0 0,-1 0 0,1 0 0,-1 0 0,1 0 0,0 0 0,-1 0 0,1 0 0,0 0 0,-1-1 0,1 1 0,-1 0 0,1-1 0,-1 1 0,1 0 0,0-1 0,-1 1 0,0 0 0,1-1 0,-1 1 0,1-1 0,-1 1 0,1-1 0,-1 1 0,0-1 0,1 0 0,-1 1 0,0-1 0,1 0 0,23-29 0,-15 18 0,75-88 0,86-108 0,-161 197 0,-5 7 0,0 0 0,0-1 0,-1 0 0,1 1 0,-1-1 0,0 0 0,-1-1 0,1 1 0,-1 0 0,2-8 0,-5 13 0,1 0 0,0-1 0,0 1 0,0 0 0,0-1 0,-1 1 0,1 0 0,0 0 0,0-1 0,-1 1 0,1 0 0,0 0 0,-1-1 0,1 1 0,0 0 0,-1 0 0,1 0 0,0 0 0,-1 0 0,1-1 0,0 1 0,-1 0 0,1 0 0,0 0 0,-1 0 0,1 0 0,0 0 0,-1 0 0,1 0 0,-1 0 0,1 0 0,-1 1 0,-16 0 0,13-1 0,-368 30 0,369-29-1365</inkml:trace>
+  <inkml:trace contextRef="#ctx0" brushRef="#br0" timeOffset="2064.54">350 96 24575,'-43'31'0,"-61"49"0,104-80 0,-1 0 0,0 0 0,1 0 0,-1 0 0,0 0 0,1 0 0,-1 0 0,0 0 0,0 0 0,1 0 0,-1 0 0,1 0 0,-1-1 0,0 1 0,1 0 0,-1-1 0,0 1 0,1 0 0,-1-1 0,1 1 0,-1 0 0,1-1 0,-1 1 0,1-1 0,-1 1 0,1-1 0,-1 1 0,1-1 0,0 0 0,-1 1 0,1-1 0,-1-1 0,-20-31 0,9 13 0,5 11 0,0 0 0,0 1 0,-1 0 0,-1 0 0,1 0 0,-1 1 0,-11-6 0,14 12-1365</inkml:trace>
+  <inkml:trace contextRef="#ctx0" brushRef="#br0" timeOffset="4365.01">259 35 24575,'-1'4'0,"-1"-1"0,1 1 0,-1 0 0,1-1 0,-1 0 0,0 0 0,-5 6 0,-2 4 0,-1 7 0,1 0 0,0 0 0,2 1 0,1 0 0,0 0 0,-3 27 0,5-33 0,4-15 0,0 0 0,0 0 0,0 1 0,0-1 0,0 0 0,0 0 0,0 0 0,0 0 0,-1 0 0,1 0 0,0 0 0,0 0 0,0 0 0,0 0 0,0 0 0,0 0 0,0 0 0,0 0 0,-1 0 0,1 0 0,0 0 0,0 0 0,0 0 0,0 0 0,0 0 0,0 0 0,-1 0 0,1 0 0,0 0 0,0 0 0,0 0 0,0 0 0,0 0 0,0 0 0,0 0 0,0 0 0,-1 0 0,1 0 0,0 0 0,0 0 0,0 0 0,0-1 0,0 1 0,0 0 0,0 0 0,0 0 0,0 0 0,0 0 0,0 0 0,0 0 0,-1 0 0,1-1 0,-10-26 0,5 13 0,-1 0 0,0 1 0,-1 0 0,-1 0 0,0 1 0,0-1 0,-1 2 0,-1-1 0,-20-18 0,25 24-195,0 0 0,1 1 0,0-1 0,0-1 0,0 1 0,-3-10 0</inkml:trace>
+  <inkml:trace contextRef="#ctx0" brushRef="#br0" timeOffset="6327.28">268 28 24575,'0'0'0,"0"0"0,0 0 0,0 0 0,0 0 0,0 0 0,0 0 0,0 0 0,-36 3 0,8-3 0,1-1 0,-30-5 0,4 0 0,-13-1-1365</inkml:trace>
+</inkml:ink>
+</file>
+
+<file path=word/ink/ink30.xml><?xml version="1.0" encoding="utf-8"?>
 <inkml:ink xmlns:inkml="http://www.w3.org/2003/InkML">
   <inkml:definitions>
     <inkml:context xml:id="ctx0">
@@ -6188,7 +7335,7 @@
 </inkml:ink>
 </file>
 
-<file path=word/ink/ink26.xml><?xml version="1.0" encoding="utf-8"?>
+<file path=word/ink/ink31.xml><?xml version="1.0" encoding="utf-8"?>
 <inkml:ink xmlns:inkml="http://www.w3.org/2003/InkML">
   <inkml:definitions>
     <inkml:context xml:id="ctx0">
@@ -6216,7 +7363,7 @@
 </inkml:ink>
 </file>
 
-<file path=word/ink/ink27.xml><?xml version="1.0" encoding="utf-8"?>
+<file path=word/ink/ink32.xml><?xml version="1.0" encoding="utf-8"?>
 <inkml:ink xmlns:inkml="http://www.w3.org/2003/InkML">
   <inkml:definitions>
     <inkml:context xml:id="ctx0">
@@ -6244,7 +7391,7 @@
 </inkml:ink>
 </file>
 
-<file path=word/ink/ink28.xml><?xml version="1.0" encoding="utf-8"?>
+<file path=word/ink/ink33.xml><?xml version="1.0" encoding="utf-8"?>
 <inkml:ink xmlns:inkml="http://www.w3.org/2003/InkML">
   <inkml:definitions>
     <inkml:context xml:id="ctx0">
@@ -6273,7 +7420,7 @@
 </inkml:ink>
 </file>
 
-<file path=word/ink/ink29.xml><?xml version="1.0" encoding="utf-8"?>
+<file path=word/ink/ink34.xml><?xml version="1.0" encoding="utf-8"?>
 <inkml:ink xmlns:inkml="http://www.w3.org/2003/InkML">
   <inkml:definitions>
     <inkml:context xml:id="ctx0">
@@ -6301,35 +7448,7 @@
 </inkml:ink>
 </file>
 
-<file path=word/ink/ink3.xml><?xml version="1.0" encoding="utf-8"?>
-<inkml:ink xmlns:inkml="http://www.w3.org/2003/InkML">
-  <inkml:definitions>
-    <inkml:context xml:id="ctx0">
-      <inkml:inkSource xml:id="inkSrc0">
-        <inkml:traceFormat>
-          <inkml:channel name="X" type="integer" min="-2.14748E9" max="2.14748E9" units="cm"/>
-          <inkml:channel name="Y" type="integer" min="-2.14748E9" max="2.14748E9" units="cm"/>
-          <inkml:channel name="F" type="integer" max="32767" units="dev"/>
-        </inkml:traceFormat>
-        <inkml:channelProperties>
-          <inkml:channelProperty channel="X" name="resolution" value="1000" units="1/cm"/>
-          <inkml:channelProperty channel="Y" name="resolution" value="1000" units="1/cm"/>
-          <inkml:channelProperty channel="F" name="resolution" value="0" units="1/dev"/>
-        </inkml:channelProperties>
-      </inkml:inkSource>
-      <inkml:timestamp xml:id="ts0" timeString="2022-02-14T13:13:58.298"/>
-    </inkml:context>
-    <inkml:brush xml:id="br0">
-      <inkml:brushProperty name="width" value="0.1" units="cm"/>
-      <inkml:brushProperty name="height" value="0.1" units="cm"/>
-      <inkml:brushProperty name="color" value="#849398"/>
-    </inkml:brush>
-  </inkml:definitions>
-  <inkml:trace contextRef="#ctx0" brushRef="#br0">1 1 2104,'15'7'7807,"25"1"-6989,-9-1-489,63 18 241,-85-23-538,-6-2-68,0 0-1,0 1 0,0 0 1,0 0-1,0 0 0,0 0 1,0 0-1,4 2 0</inkml:trace>
-</inkml:ink>
-</file>
-
-<file path=word/ink/ink30.xml><?xml version="1.0" encoding="utf-8"?>
+<file path=word/ink/ink35.xml><?xml version="1.0" encoding="utf-8"?>
 <inkml:ink xmlns:inkml="http://www.w3.org/2003/InkML">
   <inkml:definitions>
     <inkml:context xml:id="ctx0">
@@ -6373,7 +7492,7 @@
           <inkml:channelProperty channel="F" name="resolution" value="0" units="1/dev"/>
         </inkml:channelProperties>
       </inkml:inkSource>
-      <inkml:timestamp xml:id="ts0" timeString="2022-02-14T13:13:49.015"/>
+      <inkml:timestamp xml:id="ts0" timeString="2022-02-14T17:34:56.084"/>
     </inkml:context>
     <inkml:brush xml:id="br0">
       <inkml:brushProperty name="width" value="0.1" units="cm"/>
@@ -6381,9 +7500,7 @@
       <inkml:brushProperty name="color" value="#849398"/>
     </inkml:brush>
   </inkml:definitions>
-  <inkml:trace contextRef="#ctx0" brushRef="#br0">6 307 3201,'-5'-2'8126,"5"-3"-6044,10-10-3019,-8 12 1532,162-201 802,-155 194-1291,-3 5 44,-1 26-172,-1 15-4,-2 1-1,-1-1 1,-6 58 0,2-59 19,-6 95 80,3-137 92,0 1-1,-1 0 1,1 0-1,-1 1 1,-8-6-1,13 9-103,-85-62 19,62 51 24</inkml:trace>
-  <inkml:trace contextRef="#ctx0" brushRef="#br0" timeOffset="1433.93">117 228 576,'10'-14'549,"-6"13"420,-4 10 552,-24 70 3499,25-83-4765,0 0 0,1 0 0,0-1 1,0 1-1,0 0 0,1 1 0,5-8 0,-4 5-240,0 0 0,0 0 1,0-1-1,-1 1 0,5-13 1,-5 5 37,-3 9 5,1 0-1,0 1 1,0-1-1,1 0 1,-1 1-1,1-1 1,3-4-1,-8 13-69,1 0 0,0 0 0,0 0 1,0 0-1,1 0 0,-1 0 0,1 1 0,-1 7 0,0-7 0,-3 18-44,0-1 0,-2 39-1,6-50 33,3-8-3,2-7 68,7-11 50,-9 12-96,23-44 160,-24 44-138,0 1-1,0 0 1,0 0 0,0 0-1,0-1 1,-1 1-1,0 0 1,1 0 0,-1-1-1,0 1 1,0 0-1,0-1 1,0 1 0,0-1-1,-1 1 1,1 0-1,-1 0 1,1-1 0,-1 1-1,0 0 1,0 0-1,0 0 1,-2-3-1,3 5-9,-7 12-364,0 13 265,2 1 1,-3 31-1,5-39 176,-1-15 614,-9-20 953,3-1-1706,0 5 391,-1 1 0,-18-18 0,20 28-2431</inkml:trace>
-  <inkml:trace contextRef="#ctx0" brushRef="#br0" timeOffset="2184.93">94 244 760,'39'-13'4953,"0"11"-3913,0-2-1,0-2 0,-1-2 1,49-15-1,-17-1-847,89-45 0,-42 6-613,-68 32 206</inkml:trace>
+  <inkml:trace contextRef="#ctx0" brushRef="#br0">1 954 24575,'0'0'0,"4"-1"0,323-92 0,372-158 0,-283 80 0,660-249 0,-1067 416 0,1 1 0,-1 0 0,1 1 0,0 0 0,-1 0 0,19 0 0,-12 2-1365</inkml:trace>
 </inkml:ink>
 </file>
 
@@ -6403,15 +7520,15 @@
           <inkml:channelProperty channel="F" name="resolution" value="0" units="1/dev"/>
         </inkml:channelProperties>
       </inkml:inkSource>
-      <inkml:timestamp xml:id="ts0" timeString="2022-02-14T13:13:31.428"/>
+      <inkml:timestamp xml:id="ts0" timeString="2022-02-14T17:37:07.994"/>
     </inkml:context>
     <inkml:brush xml:id="br0">
-      <inkml:brushProperty name="width" value="0.1" units="cm"/>
-      <inkml:brushProperty name="height" value="0.1" units="cm"/>
-      <inkml:brushProperty name="color" value="#849398"/>
+      <inkml:brushProperty name="width" value="0.05" units="cm"/>
+      <inkml:brushProperty name="height" value="0.05" units="cm"/>
+      <inkml:brushProperty name="color" value="#E71224"/>
     </inkml:brush>
   </inkml:definitions>
-  <inkml:trace contextRef="#ctx0" brushRef="#br0">45 1663 1280,'33'-1'4122,"1"-11"-3168,0-1 0,-1-2-1,40-25 1,-48 23-792,0 0 1,-2-1-1,0-1 1,-1-2 0,-1 0-1,-1-1 1,-1-1-1,17-26 1,-7 4 42,-1-2-1,-3-1 1,31-79-1,-48 102 40,0-1 0,-2 1 0,0-1 0,-2 0 0,-1-1 0,-1 1 0,-1 0 0,-2-1 0,-4-36 0,-4 14-54,-1 0 0,-3 0 1,-2 1-1,-22-46 1,20 52 3,-46-77 1,51 100-154,0 1 1,-2 1-1,0 0 0,-1 1 1,0 1-1,-23-17 1,32 27-34,-269-187 265,265 186-933,-1 1 0,0 0 0,-20-6-1,23 9-145</inkml:trace>
+  <inkml:trace contextRef="#ctx0" brushRef="#br0">2548 221 24575,'-18'-8'0,"-280"-80"0,-7 23 0,305 65 0,-140-24 0,-2 6 0,0 6 0,0 6 0,0 7 0,-1 6 0,1 6 0,-185 41 0,265-40 0,1 3 0,-92 39 0,123-42 0,0 1 0,1 1 0,0 2 0,2 1 0,0 0 0,-40 40 0,58-50 0,0 1 0,1 0 0,0 0 0,1 1 0,0 0 0,0 0 0,1 0 0,1 1 0,0 0 0,0 1 0,1-1 0,1 1 0,0-1 0,1 1 0,0 0 0,1 0 0,0 0 0,1 0 0,1 0 0,0 0 0,1 0 0,0 0 0,1 0 0,0-1 0,1 1 0,1-1 0,0 0 0,7 13 0,-1-6 0,0 0 0,1-1 0,1 0 0,1-1 0,0 0 0,1-1 0,21 16 0,-10-11 0,2-2 0,0 0 0,0-2 0,37 16 0,0-7 0,0-3 0,2-2 0,132 22 0,-48-23 0,264 3 0,152-44 0,-127-25 0,-350 31 0,0-5 0,155-55 0,-212 63 0,-1-3 0,0 0 0,-1-2 0,0-2 0,-2 0 0,49-43 0,-68 52 0,0-1 0,-1 0 0,0 0 0,0 0 0,-1-2 0,-1 1 0,0-1 0,8-19 0,-12 22 0,0 0 0,-1 0 0,0 0 0,-1 0 0,1-1 0,-2 1 0,0 0 0,0-1 0,-1 1 0,0 0 0,-1-1 0,0 1 0,-3-10 0,-1 5 0,1 0 0,-2 0 0,0 0 0,-1 1 0,0 0 0,-1 0 0,-1 1 0,0 0 0,-14-13 0,6 9 0,0 2 0,-1 0 0,-1 1 0,0 1 0,-36-18 0,12 12 0,-2 2 0,0 2 0,-1 1 0,0 3 0,-79-8 0,25 11-1365,11 3-5461</inkml:trace>
 </inkml:ink>
 </file>
 
@@ -6431,15 +7548,15 @@
           <inkml:channelProperty channel="F" name="resolution" value="0" units="1/dev"/>
         </inkml:channelProperties>
       </inkml:inkSource>
-      <inkml:timestamp xml:id="ts0" timeString="2022-02-14T13:13:12.252"/>
+      <inkml:timestamp xml:id="ts0" timeString="2022-02-14T13:14:53.116"/>
     </inkml:context>
     <inkml:brush xml:id="br0">
       <inkml:brushProperty name="width" value="0.1" units="cm"/>
       <inkml:brushProperty name="height" value="0.1" units="cm"/>
-      <inkml:brushProperty name="color" value="#849398"/>
+      <inkml:brushProperty name="color" value="#E71224"/>
     </inkml:brush>
   </inkml:definitions>
-  <inkml:trace contextRef="#ctx0" brushRef="#br0">31 1668 2080,'-3'-1'6042,"4"4"-5426,2 6-128,-1 0-160,11 22-80,-6-20-88,-1 1-56,-2-4-32,-1-2-16,-2-4-88,5-2-560,0 0 424</inkml:trace>
+  <inkml:trace contextRef="#ctx0" brushRef="#br0">2821 617 3177,'3'-9'658,"-2"0"-1,1 0 1,-1 0 0,-1 0 0,0 0 0,0 0 0,-1 0 0,0 1 0,0-1 0,-1 0 0,0 0-1,0 0 1,-7-14 0,0 3-393,0 0-1,-2 0 1,0 1-1,-20-27 1,8 18-81,0 2 1,-2 1-1,-1 0 1,-1 2-1,-1 1 1,0 2-1,-2 0 0,-1 2 1,0 1-1,-1 2 1,-61-21-1,18 15-99,-1 3-1,0 3 1,-1 4-1,-1 3 1,0 3-1,-101 8 0,16 10-55,-317 69 0,366-55 92,-167 64 1,218-66-152,2 3-1,1 3 0,1 2 1,-61 46-1,93-58 22,1 1 0,1 1 0,1 1 0,1 1 0,1 1 0,1 1 0,1 1 0,2 1 0,1 1 0,1 0 0,1 1 0,2 0 0,-10 39 0,19-55-12,2 0 1,-1 0 0,2 1 0,0 0 0,1-1-1,0 1 1,1-1 0,1 1 0,1-1 0,0 0-1,1 0 1,0 0 0,2 0 0,13 27-1,-10-25 0,2 0-1,1 0 0,0-1 0,1-1 0,0 0 0,1 0 0,1-2 0,0 0 0,1 0 0,0-2 0,24 13 0,2-3 18,1-1 0,1-3 1,0-2-1,2-1 1,-1-3-1,51 6 0,13-4 85,166-2 0,-110-13-35,-1-8 0,0-8 0,-1-6 1,-1-8-1,310-103 0,-405 110 108,0-4-1,66-39 1,-106 52 26,-1-1 1,-1-1-1,-1-1 0,0-1 0,-2-1 1,0-1-1,26-35 0,-38 42-86,-1 0 0,-1 0 0,0-1 0,-1 0 0,-1 0 0,0-1 0,-1 0 0,-1 0 0,3-21 1,-5 15-422,-1 1 0,0-1 0,-2 1 1,0 0-1,-2-1 0,-8-36 0,-11-6-528</inkml:trace>
 </inkml:ink>
 </file>
 
@@ -6459,7 +7576,7 @@
           <inkml:channelProperty channel="F" name="resolution" value="0" units="1/dev"/>
         </inkml:channelProperties>
       </inkml:inkSource>
-      <inkml:timestamp xml:id="ts0" timeString="2022-02-14T13:13:04.244"/>
+      <inkml:timestamp xml:id="ts0" timeString="2022-02-14T13:14:02.219"/>
     </inkml:context>
     <inkml:brush xml:id="br0">
       <inkml:brushProperty name="width" value="0.1" units="cm"/>
@@ -6467,10 +7584,7 @@
       <inkml:brushProperty name="color" value="#849398"/>
     </inkml:brush>
   </inkml:definitions>
-  <inkml:trace contextRef="#ctx0" brushRef="#br0">4 1850 1608,'-4'-6'9091,"9"-6"-10317,-2 6 1905,20-46-380,31-51 0,-37 64-78,-16 34-192,0 0 1,1 1 0,0-1-1,0 0 1,0 1-1,1-1 1,0 1-1,0 0 1,4-6-1,0 2 152,-6 9 63,1 15-277,19 78 2,-11-58 66,-2 1 0,5 46 0,-7-57-9,-5-23-21,0 0-1,0 1 1,0-1-1,-1 1 1,1-1-1,-1 0 1,0 5 0,-30-23 417,18 8-413,0 0-1,-1 1 1,0 0-1,-19-5 1,14 6 1,12 3 67,0 1 0,-1-1 0,1 1 0,0 0 0,-10 0 0,15 1-174,1 0 57</inkml:trace>
-  <inkml:trace contextRef="#ctx0" brushRef="#br0" timeOffset="1295.08">87 1822 1200,'3'-20'4272,"10"-10"-3539,-2 2-449,9-51 112,-21 89-377,0 0-1,0 0 1,1-1-1,1 1 1,-1 0-1,2 0 0,-1 0 1,5 13-1,-2-7 6,-10-42 275,6 24-266,-1 0-1,0 0 1,1-1 0,-1 1-1,0 0 1,0 0-1,0 0 1,-1 0-1,1 0 1,0 0-1,-1 0 1,1 1 0,-1-1-1,1 0 1,-1 1-1,0-1 1,-4-2-1,5 5-31,0-1-1,0 0 1,0 0-1,0 0 0,0 1 1,0-1-1,0 0 1,0 1-1,1-1 0,-1 1 1,0-1-1,0 1 1,0 0-1,0-1 0,1 1 1,-1 0-1,0 0 1,1-1-1,-1 1 0,1 0 1,-1 0-1,1 0 1,-1 0-1,1 0 0,-1 0 1,1 0-1,0 0 1,-1 1-1,-8 31-2,12-12-45,-1-22 52,3-1 18,-1 0 0,1-1 0,-1 0 0,1 1 0,-1-2 0,5-3 1,-8 6-8,-1 0 1,1 0-1,-1 0 1,1 0 0,-1 0-1,1 0 1,-1 1 0,1-1-1,-1 0 1,0 0 0,1-1-1,-1 1 1,0 0 0,0 0-1,0 0 1,0 0-1,0 0 1,0 0 0,0 0-1,0 0 1,-1 0 0,1 0-1,0 0 1,0 0 0,-1 0-1,1 0 1,-1 0-1,1 0 1,-1 0 0,1 0-1,-1 1 1,0-1 0,1 0-1,-1 0 1,0 0 0,0 1-1,-1-2 1,1 2-18,1 0 1,-1 0-1,1 0 1,-1 1-1,1-1 1,-1 0-1,1 0 1,-1 1-1,1-1 1,-1 0-1,1 0 1,-1 1-1,1-1 1,0 1-1,-1-1 1,1 0-1,0 1 1,-1-1-1,1 1 1,0-1-1,-1 1 1,1-1-1,0 1 1,0-1-1,0 1 1,-1-1-1,1 1 1,0-1-1,0 1 1,0-1-1,0 1 1,0-1-1,0 1 1,0 0-1,0 0-17,-1 0 0,1-1 0,0 1 0,-1 0 0,1 0 0,0 0 0,0 0-1,0-1 1,0 1 0,-1 0 0,1 0 0,0 0 0,1 0 0,-1-1 0,0 1 0,0 0 0,0 0 0,0 0 0,1-1 0,-1 1 0,0 0 0,1 1-1</inkml:trace>
-  <inkml:trace contextRef="#ctx0" brushRef="#br0" timeOffset="2133.82">118 1735 1160,'3'6'7530,"11"13"-6285,2 3-1383,-4 5-258</inkml:trace>
-  <inkml:trace contextRef="#ctx0" brushRef="#br0" timeOffset="2957.43">139 1754 1552,'-4'-2'4305,"5"6"-3889,0 2-40,0-2-216,0 2-72,0-3-16,-1-2 9,2 2 79,-1 0-497,2 0 289</inkml:trace>
+  <inkml:trace contextRef="#ctx0" brushRef="#br0">99 295 2280,'-6'1'9655,"-16"4"-8078,-41-20 841,63 15-2429,-1 0 0,1 0-1,0 0 1,-1 0 0,1 0 0,0 0 0,0 0-1,-1 0 1,1 0 0,0-1 0,-1 1 0,1 0 0,0 0-1,0 0 1,-1 0 0,1 0 0,0-1 0,0 1-1,-1 0 1,1 0 0,0 0 0,0-1 0,0 1-1,0 0 1,-1 0 0,1-1 0,0 1 0,0 0-1,0 0 1,0-1 0,0 1 0,0 0 0,0 0-1,-1-1 1,1 1 0,0 0 0,0-1 0,0 1-1,0 0 1,0 0 0,0-1 0,0 1 0,1 0-1,-1-1 1,0 1 0,9-22-147,25-28 222,-29 42-94,10-12 56,-5 6 19,0 0-1,9-18 0,42-75 173,-53 98-252,-2 13-46,2 23-56,-7-24 134,19 79-13,12 67-30,-27-130-47,-4-16-61,0 1 1,1 1-1,-1-1 1,-1 0 0,1 0-1,-1 0 1,1 0-1,-1 0 1,-1 1 0,1-1-1,-2 7 1,-6-11 21,0-1 227,-1 0 1,1-1 0,-11-4 0,10 4-19,0-1 1,0 1 0,-15-1-1,17 3-65,-17-1 188,1 0-1,0-2 1,-25-5 0,44 7-462,-4-1 608</inkml:trace>
 </inkml:ink>
 </file>
 
@@ -6490,7 +7604,7 @@
           <inkml:channelProperty channel="F" name="resolution" value="0" units="1/dev"/>
         </inkml:channelProperties>
       </inkml:inkSource>
-      <inkml:timestamp xml:id="ts0" timeString="2022-02-14T13:12:13.676"/>
+      <inkml:timestamp xml:id="ts0" timeString="2022-02-14T13:13:58.298"/>
     </inkml:context>
     <inkml:brush xml:id="br0">
       <inkml:brushProperty name="width" value="0.1" units="cm"/>
@@ -6498,9 +7612,7 @@
       <inkml:brushProperty name="color" value="#849398"/>
     </inkml:brush>
   </inkml:definitions>
-  <inkml:trace contextRef="#ctx0" brushRef="#br0">691 3 2761,'-6'6'5131,"6"-5"-4948,-2 16 1123,5 19-2055,-3-32 1194,3 21-372,1-4 21,-2 1 0,0 0-1,-2 0 1,0 0 0,-6 37 0,6-57-73,-1-1 1,1 1-1,0 0 1,0 0-1,-1-1 0,1 1 1,1 0-1,-1 0 1,0 0-1,0-1 1,1 4-1,5-9-21,-1 0 0,-1 0-1,1 0 1,-1-1 0,1 0 0,-1 0-1,5-9 1,-8 13 1,6-9-1,1 2 1,0-1 0,1 1-1,0 1 1,13-10 0,17-14 37,-34 27-34,14-16 82,-19 20-72,0-1-1,1 1 0,-1-1 1,1 1-1,-1-1 1,0 1-1,0-1 1,1 1-1,-1-1 1,0 0-1,0 1 0,0-1 1,1 1-1,-1-1 1,0 0-1,0 1 1,0-1-1,0 0 0,0 1 1,0-1-1,-1 1 1,1-1-1,0 0 1,0 1-1,0-1 0,0 1 1,-1-1-1,1 0 1,0 1-1,-1-1 1,1 1-1,0-1 0,-1 1 1,1-1-1,-1 1 1,1 0-1,-1-1 1,-24-12 290,-9-11 497,-1 0 1,-38-18-1</inkml:trace>
-  <inkml:trace contextRef="#ctx0" brushRef="#br0" timeOffset="1228.03">700 49 3273,'-4'7'5914,"3"7"-4663,3 11-1683,-1-15 488,0 0-1,1 0 1,0-1-1,0 1 1,1 0-1,1-1 1,6 13-1,6-71 251,-15 44-281,0 0 0,-1 0 0,0 0 0,1 0 0,-2 0 0,0-10 0,-1-7-27,2 25-13,0 10-2,0 1 0,0-1 0,1 1 0,1-1-1,1 1 1,4 14 0,-3-35 31,0 0-1,0 0 0,-1 0 1,0-1-1,4-12 0,-5 9-9,2 15-140,-4-4 134,0 1 0,0-1 1,1 1-1,-1-1 0,0 1 1,0-1-1,1 1 1,-1-1-1,0 0 0,1 1 1,-1-1-1,0 0 0,1 1 1,-1-1-1,1 0 0,-1 1 1,1-1-1,-1 0 1,1 0-1,-1 0 0,1 1 1,-1-1-1,1 0 0,-1 0 1,1 0-1,-1 0 0,1 0 1,-1 0-1,1 0 1,-1 0-1,1 0 0,0 0 1,0-3 103</inkml:trace>
-  <inkml:trace contextRef="#ctx0" brushRef="#br0" timeOffset="2909.46">688 138 3409,'-164'-1'8043,"0"-7"-6159,92 2-2175,1-3 0,-110-29 0,145 27 55</inkml:trace>
+  <inkml:trace contextRef="#ctx0" brushRef="#br0">1 1 2104,'15'7'7807,"25"1"-6989,-9-1-489,63 18 241,-85-23-538,-6-2-68,0 0-1,0 1 0,0 0 1,0 0-1,0 0 0,0 0 1,0 0-1,4 2 0</inkml:trace>
 </inkml:ink>
 </file>
 
@@ -6520,7 +7632,7 @@
           <inkml:channelProperty channel="F" name="resolution" value="0" units="1/dev"/>
         </inkml:channelProperties>
       </inkml:inkSource>
-      <inkml:timestamp xml:id="ts0" timeString="2022-02-14T13:11:48.586"/>
+      <inkml:timestamp xml:id="ts0" timeString="2022-02-14T13:13:49.015"/>
     </inkml:context>
     <inkml:brush xml:id="br0">
       <inkml:brushProperty name="width" value="0.1" units="cm"/>
@@ -6528,7 +7640,9 @@
       <inkml:brushProperty name="color" value="#849398"/>
     </inkml:brush>
   </inkml:definitions>
-  <inkml:trace contextRef="#ctx0" brushRef="#br0">35 56 1992,'-3'-8'381,"-6"-22"1487,9 29-1644,0 0 0,-1 0-1,1 0 1,-1 0-1,1 0 1,-1 0-1,1 0 1,-1 0-1,1 1 1,-1-1 0,0 0-1,1 0 1,-1 1-1,0-1 1,0 0-1,1 1 1,-1-1 0,0 1-1,0-1 1,0 1-1,0-1 1,-2 0-1,-1 21-220,4-16-2,-1 1 0,1 0 0,0 0 0,0 0 0,0-1 0,1 1 0,-1 0 1,1 0-1,0-1 0,1 1 0,-1-1 0,1 1 0,0-1 0,5 9 0,-7-13-2,0 0 0,0-1 0,0 1 1,-1 0-1,1 0 0,0 0 0,0 0 0,0 0 0,0-1 0,0 1 1,0 0-1,0 0 0,0 0 0,0 0 0,0 0 0,0-1 1,0 1-1,0 0 0,0 0 0,1 0 0,-1 0 0,0 0 0,0-1 1,0 1-1,0 0 0,0 0 0,0 0 0,0 0 0,0 0 0,0 0 1,0 0-1,1-1 0,-1 1 0,0 0 0,0 0 0,0 0 0,0 0 1,0 0-1,0 0 0,1 0 0,-1 0 0,0 0 0,0 0 0,0 0 1,0 0-1,0 0 0,1 0 0,-1 0 0,0 0 0,0 0 1,0 0-1,0 0 0,1 0 0,-1 0 0,0 0 0,0 0 0,0 0 1,0 0-1,0 0 0,0 0 0,1 0 0,-1 0 0,0 0 0,0 1 1,0-1-1,0 0 0,3-6-539,-1 1 257</inkml:trace>
+  <inkml:trace contextRef="#ctx0" brushRef="#br0">6 307 3201,'-5'-2'8126,"5"-3"-6044,10-10-3019,-8 12 1532,162-201 802,-155 194-1291,-3 5 44,-1 26-172,-1 15-4,-2 1-1,-1-1 1,-6 58 0,2-59 19,-6 95 80,3-137 92,0 1-1,-1 0 1,1 0-1,-1 1 1,-8-6-1,13 9-103,-85-62 19,62 51 24</inkml:trace>
+  <inkml:trace contextRef="#ctx0" brushRef="#br0" timeOffset="1433.93">117 228 576,'10'-14'549,"-6"13"420,-4 10 552,-24 70 3499,25-83-4765,0 0 0,1 0 0,0-1 1,0 1-1,0 0 0,1 1 0,5-8 0,-4 5-240,0 0 0,0 0 1,0-1-1,-1 1 0,5-13 1,-5 5 37,-3 9 5,1 0-1,0 1 1,0-1-1,1 0 1,-1 1-1,1-1 1,3-4-1,-8 13-69,1 0 0,0 0 0,0 0 1,0 0-1,1 0 0,-1 0 0,1 1 0,-1 7 0,0-7 0,-3 18-44,0-1 0,-2 39-1,6-50 33,3-8-3,2-7 68,7-11 50,-9 12-96,23-44 160,-24 44-138,0 1-1,0 0 1,0 0 0,0 0-1,0-1 1,-1 1-1,0 0 1,1 0 0,-1-1-1,0 1 1,0 0-1,0-1 1,0 1 0,0-1-1,-1 1 1,1 0-1,-1 0 1,1-1 0,-1 1-1,0 0 1,0 0-1,0 0 1,-2-3-1,3 5-9,-7 12-364,0 13 265,2 1 1,-3 31-1,5-39 176,-1-15 614,-9-20 953,3-1-1706,0 5 391,-1 1 0,-18-18 0,20 28-2431</inkml:trace>
+  <inkml:trace contextRef="#ctx0" brushRef="#br0" timeOffset="2184.93">94 244 760,'39'-13'4953,"0"11"-3913,0-2-1,0-2 0,-1-2 1,49-15-1,-17-1-847,89-45 0,-42 6-613,-68 32 206</inkml:trace>
 </inkml:ink>
 </file>
 

</xml_diff>